<commit_message>
Push what i have of level 4 and its blueprint
</commit_message>
<xml_diff>
--- a/Level 4 Blueprint.docx
+++ b/Level 4 Blueprint.docx
@@ -3,16 +3,14 @@
 <w:document xmlns:wpc="http://schemas.microsoft.com/office/word/2010/wordprocessingCanvas" xmlns:mo="http://schemas.microsoft.com/office/mac/office/2008/main" xmlns:mc="http://schemas.openxmlformats.org/markup-compatibility/2006" xmlns:mv="urn:schemas-microsoft-com:mac:vml" xmlns:o="urn:schemas-microsoft-com:office:office" xmlns:r="http://schemas.openxmlformats.org/officeDocument/2006/relationships" xmlns:m="http://schemas.openxmlformats.org/officeDocument/2006/math" xmlns:v="urn:schemas-microsoft-com:vml" xmlns:wp14="http://schemas.microsoft.com/office/word/2010/wordprocessingDrawing" xmlns:wp="http://schemas.openxmlformats.org/drawingml/2006/wordprocessingDrawing" xmlns:w10="urn:schemas-microsoft-com:office:word" xmlns:w="http://schemas.openxmlformats.org/wordprocessingml/2006/main" xmlns:w14="http://schemas.microsoft.com/office/word/2010/wordml" xmlns:wpg="http://schemas.microsoft.com/office/word/2010/wordprocessingGroup" xmlns:wpi="http://schemas.microsoft.com/office/word/2010/wordprocessingInk" xmlns:wne="http://schemas.microsoft.com/office/word/2006/wordml" xmlns:wps="http://schemas.microsoft.com/office/word/2010/wordprocessingShape" mc:Ignorable="w14 wp14">
   <w:body>
     <w:p>
-      <w:bookmarkStart w:id="0" w:name="_GoBack"/>
-      <w:bookmarkEnd w:id="0"/>
-      <w:r>
-        <w:rPr>
-          <w:noProof/>
-        </w:rPr>
-        <mc:AlternateContent>
-          <mc:Choice Requires="wps">
-            <w:drawing>
-              <wp:anchor distT="0" distB="0" distL="114300" distR="114300" simplePos="0" relativeHeight="251793408" behindDoc="0" locked="0" layoutInCell="1" allowOverlap="1" wp14:anchorId="242B2086" wp14:editId="7DA982B7">
+      <w:r>
+        <w:rPr>
+          <w:noProof/>
+        </w:rPr>
+        <mc:AlternateContent>
+          <mc:Choice Requires="wps">
+            <w:drawing>
+              <wp:anchor distT="0" distB="0" distL="114300" distR="114300" simplePos="0" relativeHeight="251793408" behindDoc="0" locked="0" layoutInCell="1" allowOverlap="1" wp14:anchorId="242B2086" wp14:editId="308B5535">
                 <wp:simplePos x="0" y="0"/>
                 <wp:positionH relativeFrom="column">
                   <wp:posOffset>457200</wp:posOffset>
@@ -6287,7 +6285,7 @@
         <mc:AlternateContent>
           <mc:Choice Requires="wps">
             <w:drawing>
-              <wp:anchor distT="0" distB="0" distL="114300" distR="114300" simplePos="0" relativeHeight="251683840" behindDoc="0" locked="0" layoutInCell="1" allowOverlap="1" wp14:anchorId="7AB380E9" wp14:editId="536568BF">
+              <wp:anchor distT="0" distB="0" distL="114300" distR="114300" simplePos="0" relativeHeight="251683840" behindDoc="0" locked="0" layoutInCell="1" allowOverlap="1" wp14:anchorId="7AB380E9" wp14:editId="546B5BC3">
                 <wp:simplePos x="0" y="0"/>
                 <wp:positionH relativeFrom="column">
                   <wp:posOffset>-4406900</wp:posOffset>
@@ -6358,7 +6356,7 @@
         <mc:AlternateContent>
           <mc:Choice Requires="wps">
             <w:drawing>
-              <wp:anchor distT="0" distB="0" distL="114300" distR="114300" simplePos="0" relativeHeight="251667456" behindDoc="0" locked="0" layoutInCell="1" allowOverlap="1" wp14:anchorId="74705C32" wp14:editId="158DF130">
+              <wp:anchor distT="0" distB="0" distL="114300" distR="114300" simplePos="0" relativeHeight="251667456" behindDoc="0" locked="0" layoutInCell="1" allowOverlap="1" wp14:anchorId="74705C32" wp14:editId="5CFC15EC">
                 <wp:simplePos x="0" y="0"/>
                 <wp:positionH relativeFrom="column">
                   <wp:posOffset>-4521200</wp:posOffset>
@@ -6383,6 +6381,11 @@
                         <a:prstGeom prst="line">
                           <a:avLst/>
                         </a:prstGeom>
+                        <a:ln>
+                          <a:solidFill>
+                            <a:schemeClr val="tx1"/>
+                          </a:solidFill>
+                        </a:ln>
                       </wps:spPr>
                       <wps:style>
                         <a:lnRef idx="2">
@@ -6413,7 +6416,7 @@
           </mc:Choice>
           <mc:Fallback>
             <w:pict>
-              <v:line id="Straight Connector 10" o:spid="_x0000_s1026" style="position:absolute;flip:y;z-index:251667456;visibility:visible;mso-wrap-style:square;mso-width-percent:0;mso-height-percent:0;mso-wrap-distance-left:9pt;mso-wrap-distance-top:0;mso-wrap-distance-right:9pt;mso-wrap-distance-bottom:0;mso-position-horizontal:absolute;mso-position-horizontal-relative:text;mso-position-vertical:absolute;mso-position-vertical-relative:text;mso-width-percent:0;mso-height-percent:0;mso-width-relative:margin;mso-height-relative:margin" from="-355.95pt,-8.95pt" to="-355.95pt,81.05pt" o:gfxdata="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" strokecolor="#4f81bd [3204]" strokeweight="2pt">
+              <v:line id="Straight Connector 10" o:spid="_x0000_s1026" style="position:absolute;flip:y;z-index:251667456;visibility:visible;mso-wrap-style:square;mso-width-percent:0;mso-height-percent:0;mso-wrap-distance-left:9pt;mso-wrap-distance-top:0;mso-wrap-distance-right:9pt;mso-wrap-distance-bottom:0;mso-position-horizontal:absolute;mso-position-horizontal-relative:text;mso-position-vertical:absolute;mso-position-vertical-relative:text;mso-width-percent:0;mso-height-percent:0;mso-width-relative:margin;mso-height-relative:margin" from="-355.95pt,-8.95pt" to="-355.95pt,81.05pt" o:gfxdata="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" strokecolor="black [3213]" strokeweight="2pt">
                 <v:shadow on="t" opacity="24903f" mv:blur="40000f" origin=",.5" offset="0,20000emu"/>
               </v:line>
             </w:pict>
@@ -6427,7 +6430,7 @@
         <mc:AlternateContent>
           <mc:Choice Requires="wps">
             <w:drawing>
-              <wp:anchor distT="0" distB="0" distL="114300" distR="114300" simplePos="0" relativeHeight="251680768" behindDoc="0" locked="0" layoutInCell="1" allowOverlap="1" wp14:anchorId="016A7E35" wp14:editId="6D785A78">
+              <wp:anchor distT="0" distB="0" distL="114300" distR="114300" simplePos="0" relativeHeight="251680768" behindDoc="0" locked="0" layoutInCell="1" allowOverlap="1" wp14:anchorId="016A7E35" wp14:editId="4DE1D61A">
                 <wp:simplePos x="0" y="0"/>
                 <wp:positionH relativeFrom="column">
                   <wp:posOffset>-5321300</wp:posOffset>
@@ -6498,7 +6501,7 @@
         <mc:AlternateContent>
           <mc:Choice Requires="wps">
             <w:drawing>
-              <wp:anchor distT="0" distB="0" distL="114300" distR="114300" simplePos="0" relativeHeight="251679744" behindDoc="0" locked="0" layoutInCell="1" allowOverlap="1" wp14:anchorId="3D3395AC" wp14:editId="7F01B209">
+              <wp:anchor distT="0" distB="0" distL="114300" distR="114300" simplePos="0" relativeHeight="251679744" behindDoc="0" locked="0" layoutInCell="1" allowOverlap="1" wp14:anchorId="3D3395AC" wp14:editId="6BDF7557">
                 <wp:simplePos x="0" y="0"/>
                 <wp:positionH relativeFrom="column">
                   <wp:posOffset>228600</wp:posOffset>
@@ -6586,7 +6589,7 @@
         <mc:AlternateContent>
           <mc:Choice Requires="wps">
             <w:drawing>
-              <wp:anchor distT="0" distB="0" distL="114300" distR="114300" simplePos="0" relativeHeight="251678720" behindDoc="0" locked="0" layoutInCell="1" allowOverlap="1" wp14:anchorId="7F17F934" wp14:editId="55C03C7F">
+              <wp:anchor distT="0" distB="0" distL="114300" distR="114300" simplePos="0" relativeHeight="251678720" behindDoc="0" locked="0" layoutInCell="1" allowOverlap="1" wp14:anchorId="7F17F934" wp14:editId="76A578E6">
                 <wp:simplePos x="0" y="0"/>
                 <wp:positionH relativeFrom="column">
                   <wp:posOffset>-4864100</wp:posOffset>
@@ -6649,7 +6652,7 @@
         <mc:AlternateContent>
           <mc:Choice Requires="wps">
             <w:drawing>
-              <wp:anchor distT="0" distB="0" distL="114300" distR="114300" simplePos="0" relativeHeight="251677696" behindDoc="0" locked="0" layoutInCell="1" allowOverlap="1" wp14:anchorId="4ADDB0AC" wp14:editId="35CF9CD6">
+              <wp:anchor distT="0" distB="0" distL="114300" distR="114300" simplePos="0" relativeHeight="251677696" behindDoc="0" locked="0" layoutInCell="1" allowOverlap="1" wp14:anchorId="4ADDB0AC" wp14:editId="451BF7C8">
                 <wp:simplePos x="0" y="0"/>
                 <wp:positionH relativeFrom="column">
                   <wp:posOffset>-3606800</wp:posOffset>
@@ -6712,7 +6715,7 @@
         <mc:AlternateContent>
           <mc:Choice Requires="wps">
             <w:drawing>
-              <wp:anchor distT="0" distB="0" distL="114300" distR="114300" simplePos="0" relativeHeight="251676672" behindDoc="0" locked="0" layoutInCell="1" allowOverlap="1" wp14:anchorId="78C09C39" wp14:editId="103638C9">
+              <wp:anchor distT="0" distB="0" distL="114300" distR="114300" simplePos="0" relativeHeight="251676672" behindDoc="0" locked="0" layoutInCell="1" allowOverlap="1" wp14:anchorId="78C09C39" wp14:editId="5CFD809B">
                 <wp:simplePos x="0" y="0"/>
                 <wp:positionH relativeFrom="column">
                   <wp:posOffset>-2806700</wp:posOffset>
@@ -6775,7 +6778,7 @@
         <mc:AlternateContent>
           <mc:Choice Requires="wps">
             <w:drawing>
-              <wp:anchor distT="0" distB="0" distL="114300" distR="114300" simplePos="0" relativeHeight="251675648" behindDoc="0" locked="0" layoutInCell="1" allowOverlap="1" wp14:anchorId="0B2D3716" wp14:editId="60A70615">
+              <wp:anchor distT="0" distB="0" distL="114300" distR="114300" simplePos="0" relativeHeight="251675648" behindDoc="0" locked="0" layoutInCell="1" allowOverlap="1" wp14:anchorId="0B2D3716" wp14:editId="043BA90E">
                 <wp:simplePos x="0" y="0"/>
                 <wp:positionH relativeFrom="column">
                   <wp:posOffset>-2006600</wp:posOffset>
@@ -6838,7 +6841,7 @@
         <mc:AlternateContent>
           <mc:Choice Requires="wps">
             <w:drawing>
-              <wp:anchor distT="0" distB="0" distL="114300" distR="114300" simplePos="0" relativeHeight="251674624" behindDoc="0" locked="0" layoutInCell="1" allowOverlap="1" wp14:anchorId="02A12B39" wp14:editId="7C03EA24">
+              <wp:anchor distT="0" distB="0" distL="114300" distR="114300" simplePos="0" relativeHeight="251674624" behindDoc="0" locked="0" layoutInCell="1" allowOverlap="1" wp14:anchorId="02A12B39" wp14:editId="7FD14364">
                 <wp:simplePos x="0" y="0"/>
                 <wp:positionH relativeFrom="column">
                   <wp:posOffset>2171700</wp:posOffset>
@@ -6957,7 +6960,7 @@
         <mc:AlternateContent>
           <mc:Choice Requires="wps">
             <w:drawing>
-              <wp:anchor distT="0" distB="0" distL="114300" distR="114300" simplePos="0" relativeHeight="251673600" behindDoc="0" locked="0" layoutInCell="1" allowOverlap="1" wp14:anchorId="3D3A6F60" wp14:editId="05CF8FDE">
+              <wp:anchor distT="0" distB="0" distL="114300" distR="114300" simplePos="0" relativeHeight="251673600" behindDoc="0" locked="0" layoutInCell="1" allowOverlap="1" wp14:anchorId="3D3A6F60" wp14:editId="1A135435">
                 <wp:simplePos x="0" y="0"/>
                 <wp:positionH relativeFrom="column">
                   <wp:posOffset>2286000</wp:posOffset>
@@ -7039,7 +7042,7 @@
         <mc:AlternateContent>
           <mc:Choice Requires="wps">
             <w:drawing>
-              <wp:anchor distT="0" distB="0" distL="114300" distR="114300" simplePos="0" relativeHeight="251671552" behindDoc="0" locked="0" layoutInCell="1" allowOverlap="1" wp14:anchorId="06CEF0E6" wp14:editId="4BFC5257">
+              <wp:anchor distT="0" distB="0" distL="114300" distR="114300" simplePos="0" relativeHeight="251671552" behindDoc="0" locked="0" layoutInCell="1" allowOverlap="1" wp14:anchorId="06CEF0E6" wp14:editId="729238E9">
                 <wp:simplePos x="0" y="0"/>
                 <wp:positionH relativeFrom="column">
                   <wp:posOffset>1257300</wp:posOffset>
@@ -7121,7 +7124,7 @@
         <mc:AlternateContent>
           <mc:Choice Requires="wps">
             <w:drawing>
-              <wp:anchor distT="0" distB="0" distL="114300" distR="114300" simplePos="0" relativeHeight="251670528" behindDoc="0" locked="0" layoutInCell="1" allowOverlap="1" wp14:anchorId="29EFA295" wp14:editId="693CF2D6">
+              <wp:anchor distT="0" distB="0" distL="114300" distR="114300" simplePos="0" relativeHeight="251670528" behindDoc="0" locked="0" layoutInCell="1" allowOverlap="1" wp14:anchorId="29EFA295" wp14:editId="6E9E43AB">
                 <wp:simplePos x="0" y="0"/>
                 <wp:positionH relativeFrom="column">
                   <wp:posOffset>-3035300</wp:posOffset>
@@ -7184,7 +7187,7 @@
         <mc:AlternateContent>
           <mc:Choice Requires="wps">
             <w:drawing>
-              <wp:anchor distT="0" distB="0" distL="114300" distR="114300" simplePos="0" relativeHeight="251669504" behindDoc="0" locked="0" layoutInCell="1" allowOverlap="1" wp14:anchorId="623CEB3C" wp14:editId="5619416D">
+              <wp:anchor distT="0" distB="0" distL="114300" distR="114300" simplePos="0" relativeHeight="251669504" behindDoc="0" locked="0" layoutInCell="1" allowOverlap="1" wp14:anchorId="623CEB3C" wp14:editId="4896EF3B">
                 <wp:simplePos x="0" y="0"/>
                 <wp:positionH relativeFrom="column">
                   <wp:posOffset>-3606800</wp:posOffset>
@@ -7247,7 +7250,7 @@
         <mc:AlternateContent>
           <mc:Choice Requires="wps">
             <w:drawing>
-              <wp:anchor distT="0" distB="0" distL="114300" distR="114300" simplePos="0" relativeHeight="251668480" behindDoc="0" locked="0" layoutInCell="1" allowOverlap="1" wp14:anchorId="21EFCA44" wp14:editId="072F5A1D">
+              <wp:anchor distT="0" distB="0" distL="114300" distR="114300" simplePos="0" relativeHeight="251668480" behindDoc="0" locked="0" layoutInCell="1" allowOverlap="1" wp14:anchorId="21EFCA44" wp14:editId="61648ADD">
                 <wp:simplePos x="0" y="0"/>
                 <wp:positionH relativeFrom="column">
                   <wp:posOffset>-3606800</wp:posOffset>
@@ -7310,7 +7313,7 @@
         <mc:AlternateContent>
           <mc:Choice Requires="wps">
             <w:drawing>
-              <wp:anchor distT="0" distB="0" distL="114300" distR="114300" simplePos="0" relativeHeight="251666432" behindDoc="0" locked="0" layoutInCell="1" allowOverlap="1" wp14:anchorId="3EA0C1FC" wp14:editId="383EA3E9">
+              <wp:anchor distT="0" distB="0" distL="114300" distR="114300" simplePos="0" relativeHeight="251666432" behindDoc="0" locked="0" layoutInCell="1" allowOverlap="1" wp14:anchorId="3EA0C1FC" wp14:editId="693037B8">
                 <wp:simplePos x="0" y="0"/>
                 <wp:positionH relativeFrom="column">
                   <wp:posOffset>-5207000</wp:posOffset>
@@ -7335,6 +7338,11 @@
                         <a:prstGeom prst="line">
                           <a:avLst/>
                         </a:prstGeom>
+                        <a:ln>
+                          <a:solidFill>
+                            <a:schemeClr val="tx1"/>
+                          </a:solidFill>
+                        </a:ln>
                       </wps:spPr>
                       <wps:style>
                         <a:lnRef idx="2">
@@ -7365,7 +7373,7 @@
           </mc:Choice>
           <mc:Fallback>
             <w:pict>
-              <v:line id="Straight Connector 9" o:spid="_x0000_s1026" style="position:absolute;flip:y;z-index:251666432;visibility:visible;mso-wrap-style:square;mso-width-percent:0;mso-height-percent:0;mso-wrap-distance-left:9pt;mso-wrap-distance-top:0;mso-wrap-distance-right:9pt;mso-wrap-distance-bottom:0;mso-position-horizontal:absolute;mso-position-horizontal-relative:text;mso-position-vertical:absolute;mso-position-vertical-relative:text;mso-width-percent:0;mso-height-percent:0;mso-width-relative:margin;mso-height-relative:margin" from="-409.95pt,0" to="-382.95pt,18pt" o:gfxdata="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" strokecolor="#4f81bd [3204]" strokeweight="2pt">
+              <v:line id="Straight Connector 9" o:spid="_x0000_s1026" style="position:absolute;flip:y;z-index:251666432;visibility:visible;mso-wrap-style:square;mso-width-percent:0;mso-height-percent:0;mso-wrap-distance-left:9pt;mso-wrap-distance-top:0;mso-wrap-distance-right:9pt;mso-wrap-distance-bottom:0;mso-position-horizontal:absolute;mso-position-horizontal-relative:text;mso-position-vertical:absolute;mso-position-vertical-relative:text;mso-width-percent:0;mso-height-percent:0;mso-width-relative:margin;mso-height-relative:margin" from="-409.95pt,0" to="-382.95pt,18pt" o:gfxdata="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" strokecolor="black [3213]" strokeweight="2pt">
                 <v:shadow on="t" opacity="24903f" mv:blur="40000f" origin=",.5" offset="0,20000emu"/>
               </v:line>
             </w:pict>
@@ -7379,7 +7387,7 @@
         <mc:AlternateContent>
           <mc:Choice Requires="wps">
             <w:drawing>
-              <wp:anchor distT="0" distB="0" distL="114300" distR="114300" simplePos="0" relativeHeight="251665408" behindDoc="0" locked="0" layoutInCell="1" allowOverlap="1" wp14:anchorId="5622E06F" wp14:editId="1308E469">
+              <wp:anchor distT="0" distB="0" distL="114300" distR="114300" simplePos="0" relativeHeight="251665408" behindDoc="0" locked="0" layoutInCell="1" allowOverlap="1" wp14:anchorId="5622E06F" wp14:editId="79D67C36">
                 <wp:simplePos x="0" y="0"/>
                 <wp:positionH relativeFrom="column">
                   <wp:posOffset>-5207000</wp:posOffset>
@@ -7404,6 +7412,11 @@
                         <a:prstGeom prst="line">
                           <a:avLst/>
                         </a:prstGeom>
+                        <a:ln>
+                          <a:solidFill>
+                            <a:schemeClr val="tx1"/>
+                          </a:solidFill>
+                        </a:ln>
                       </wps:spPr>
                       <wps:style>
                         <a:lnRef idx="2">
@@ -7428,7 +7441,7 @@
           </mc:Choice>
           <mc:Fallback>
             <w:pict>
-              <v:line id="Straight Connector 8" o:spid="_x0000_s1026" style="position:absolute;z-index:251665408;visibility:visible;mso-wrap-style:square;mso-wrap-distance-left:9pt;mso-wrap-distance-top:0;mso-wrap-distance-right:9pt;mso-wrap-distance-bottom:0;mso-position-horizontal:absolute;mso-position-horizontal-relative:text;mso-position-vertical:absolute;mso-position-vertical-relative:text" from="-409.95pt,0" to="-382.95pt,18pt" o:gfxdata="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" strokecolor="#4f81bd [3204]" strokeweight="2pt">
+              <v:line id="Straight Connector 8" o:spid="_x0000_s1026" style="position:absolute;z-index:251665408;visibility:visible;mso-wrap-style:square;mso-wrap-distance-left:9pt;mso-wrap-distance-top:0;mso-wrap-distance-right:9pt;mso-wrap-distance-bottom:0;mso-position-horizontal:absolute;mso-position-horizontal-relative:text;mso-position-vertical:absolute;mso-position-vertical-relative:text" from="-409.95pt,0" to="-382.95pt,18pt" o:gfxdata="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" strokecolor="black [3213]" strokeweight="2pt">
                 <v:shadow on="t" opacity="24903f" mv:blur="40000f" origin=",.5" offset="0,20000emu"/>
               </v:line>
             </w:pict>
@@ -7841,6 +7854,59 @@
         </mc:AlternateContent>
       </w:r>
     </w:p>
+    <w:p/>
+    <w:p>
+      <w:bookmarkStart w:id="0" w:name="_GoBack"/>
+      <w:bookmarkEnd w:id="0"/>
+    </w:p>
+    <w:p/>
+    <w:p/>
+    <w:p/>
+    <w:p/>
+    <w:p/>
+    <w:p/>
+    <w:p/>
+    <w:p/>
+    <w:p/>
+    <w:p/>
+    <w:p/>
+    <w:p/>
+    <w:p/>
+    <w:p>
+      <w:r>
+        <w:t xml:space="preserve">Map is </w:t>
+      </w:r>
+      <w:proofErr w:type="gramStart"/>
+      <w:r>
+        <w:t>3000 x 3000</w:t>
+      </w:r>
+      <w:proofErr w:type="gramEnd"/>
+    </w:p>
+    <w:p>
+      <w:r>
+        <w:br/>
+        <w:t xml:space="preserve">Center Arena is </w:t>
+      </w:r>
+      <w:proofErr w:type="gramStart"/>
+      <w:r>
+        <w:t>1000 x 1000</w:t>
+      </w:r>
+      <w:proofErr w:type="gramEnd"/>
+    </w:p>
+    <w:p/>
+    <w:p/>
+    <w:p/>
+    <w:p/>
+    <w:p/>
+    <w:p/>
+    <w:p/>
+    <w:p/>
+    <w:p/>
+    <w:p/>
+    <w:p/>
+    <w:p/>
+    <w:p/>
+    <w:p/>
     <w:sectPr>
       <w:pgSz w:w="12240" w:h="15840"/>
       <w:pgMar w:top="1440" w:right="1800" w:bottom="1440" w:left="1800" w:header="720" w:footer="720" w:gutter="0"/>

</xml_diff>

<commit_message>
Level 4 All Walls Added. Still needs a properly scaled background to test them.
</commit_message>
<xml_diff>
--- a/Level 4 Blueprint.docx
+++ b/Level 4 Blueprint.docx
@@ -6589,7 +6589,7 @@
         <mc:AlternateContent>
           <mc:Choice Requires="wps">
             <w:drawing>
-              <wp:anchor distT="0" distB="0" distL="114300" distR="114300" simplePos="0" relativeHeight="251678720" behindDoc="0" locked="0" layoutInCell="1" allowOverlap="1" wp14:anchorId="7F17F934" wp14:editId="76A578E6">
+              <wp:anchor distT="0" distB="0" distL="114300" distR="114300" simplePos="0" relativeHeight="251678720" behindDoc="0" locked="0" layoutInCell="1" allowOverlap="1" wp14:anchorId="7F17F934" wp14:editId="46F7BFCC">
                 <wp:simplePos x="0" y="0"/>
                 <wp:positionH relativeFrom="column">
                   <wp:posOffset>-4864100</wp:posOffset>
@@ -6614,6 +6614,11 @@
                         <a:prstGeom prst="line">
                           <a:avLst/>
                         </a:prstGeom>
+                        <a:ln>
+                          <a:solidFill>
+                            <a:schemeClr val="tx1"/>
+                          </a:solidFill>
+                        </a:ln>
                       </wps:spPr>
                       <wps:style>
                         <a:lnRef idx="2">
@@ -6638,7 +6643,7 @@
           </mc:Choice>
           <mc:Fallback>
             <w:pict>
-              <v:line id="Straight Connector 21" o:spid="_x0000_s1026" style="position:absolute;flip:x;z-index:251678720;visibility:visible;mso-wrap-style:square;mso-wrap-distance-left:9pt;mso-wrap-distance-top:0;mso-wrap-distance-right:9pt;mso-wrap-distance-bottom:0;mso-position-horizontal:absolute;mso-position-horizontal-relative:text;mso-position-vertical:absolute;mso-position-vertical-relative:text" from="-382.95pt,171pt" to="-283.95pt,171pt" o:gfxdata="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" strokecolor="#4f81bd [3204]" strokeweight="2pt">
+              <v:line id="Straight Connector 21" o:spid="_x0000_s1026" style="position:absolute;flip:x;z-index:251678720;visibility:visible;mso-wrap-style:square;mso-wrap-distance-left:9pt;mso-wrap-distance-top:0;mso-wrap-distance-right:9pt;mso-wrap-distance-bottom:0;mso-position-horizontal:absolute;mso-position-horizontal-relative:text;mso-position-vertical:absolute;mso-position-vertical-relative:text" from="-382.95pt,171pt" to="-283.95pt,171pt" o:gfxdata="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" strokecolor="black [3213]" strokeweight="2pt">
                 <v:shadow on="t" opacity="24903f" mv:blur="40000f" origin=",.5" offset="0,20000emu"/>
               </v:line>
             </w:pict>
@@ -6652,7 +6657,7 @@
         <mc:AlternateContent>
           <mc:Choice Requires="wps">
             <w:drawing>
-              <wp:anchor distT="0" distB="0" distL="114300" distR="114300" simplePos="0" relativeHeight="251677696" behindDoc="0" locked="0" layoutInCell="1" allowOverlap="1" wp14:anchorId="4ADDB0AC" wp14:editId="451BF7C8">
+              <wp:anchor distT="0" distB="0" distL="114300" distR="114300" simplePos="0" relativeHeight="251677696" behindDoc="0" locked="0" layoutInCell="1" allowOverlap="1" wp14:anchorId="4ADDB0AC" wp14:editId="098D26CE">
                 <wp:simplePos x="0" y="0"/>
                 <wp:positionH relativeFrom="column">
                   <wp:posOffset>-3606800</wp:posOffset>
@@ -6677,6 +6682,11 @@
                         <a:prstGeom prst="line">
                           <a:avLst/>
                         </a:prstGeom>
+                        <a:ln>
+                          <a:solidFill>
+                            <a:schemeClr val="tx1"/>
+                          </a:solidFill>
+                        </a:ln>
                       </wps:spPr>
                       <wps:style>
                         <a:lnRef idx="2">
@@ -6701,7 +6711,7 @@
           </mc:Choice>
           <mc:Fallback>
             <w:pict>
-              <v:line id="Straight Connector 20" o:spid="_x0000_s1026" style="position:absolute;z-index:251677696;visibility:visible;mso-wrap-style:square;mso-wrap-distance-left:9pt;mso-wrap-distance-top:0;mso-wrap-distance-right:9pt;mso-wrap-distance-bottom:0;mso-position-horizontal:absolute;mso-position-horizontal-relative:text;mso-position-vertical:absolute;mso-position-vertical-relative:text" from="-283.95pt,252pt" to="-283.95pt,5in" o:gfxdata="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" strokecolor="#4f81bd [3204]" strokeweight="2pt">
+              <v:line id="Straight Connector 20" o:spid="_x0000_s1026" style="position:absolute;z-index:251677696;visibility:visible;mso-wrap-style:square;mso-wrap-distance-left:9pt;mso-wrap-distance-top:0;mso-wrap-distance-right:9pt;mso-wrap-distance-bottom:0;mso-position-horizontal:absolute;mso-position-horizontal-relative:text;mso-position-vertical:absolute;mso-position-vertical-relative:text" from="-283.95pt,252pt" to="-283.95pt,5in" o:gfxdata="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" strokecolor="black [3213]" strokeweight="2pt">
                 <v:shadow on="t" opacity="24903f" mv:blur="40000f" origin=",.5" offset="0,20000emu"/>
               </v:line>
             </w:pict>
@@ -6715,7 +6725,7 @@
         <mc:AlternateContent>
           <mc:Choice Requires="wps">
             <w:drawing>
-              <wp:anchor distT="0" distB="0" distL="114300" distR="114300" simplePos="0" relativeHeight="251676672" behindDoc="0" locked="0" layoutInCell="1" allowOverlap="1" wp14:anchorId="78C09C39" wp14:editId="5CFD809B">
+              <wp:anchor distT="0" distB="0" distL="114300" distR="114300" simplePos="0" relativeHeight="251676672" behindDoc="0" locked="0" layoutInCell="1" allowOverlap="1" wp14:anchorId="78C09C39" wp14:editId="1CE89871">
                 <wp:simplePos x="0" y="0"/>
                 <wp:positionH relativeFrom="column">
                   <wp:posOffset>-2806700</wp:posOffset>
@@ -6740,6 +6750,11 @@
                         <a:prstGeom prst="line">
                           <a:avLst/>
                         </a:prstGeom>
+                        <a:ln>
+                          <a:solidFill>
+                            <a:schemeClr val="tx1"/>
+                          </a:solidFill>
+                        </a:ln>
                       </wps:spPr>
                       <wps:style>
                         <a:lnRef idx="2">
@@ -6764,7 +6779,7 @@
           </mc:Choice>
           <mc:Fallback>
             <w:pict>
-              <v:line id="Straight Connector 19" o:spid="_x0000_s1026" style="position:absolute;flip:y;z-index:251676672;visibility:visible;mso-wrap-style:square;mso-wrap-distance-left:9pt;mso-wrap-distance-top:0;mso-wrap-distance-right:9pt;mso-wrap-distance-bottom:0;mso-position-horizontal:absolute;mso-position-horizontal-relative:text;mso-position-vertical:absolute;mso-position-vertical-relative:text" from="-220.95pt,297pt" to="-220.95pt,396pt" o:gfxdata="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" strokecolor="#4f81bd [3204]" strokeweight="2pt">
+              <v:line id="Straight Connector 19" o:spid="_x0000_s1026" style="position:absolute;flip:y;z-index:251676672;visibility:visible;mso-wrap-style:square;mso-wrap-distance-left:9pt;mso-wrap-distance-top:0;mso-wrap-distance-right:9pt;mso-wrap-distance-bottom:0;mso-position-horizontal:absolute;mso-position-horizontal-relative:text;mso-position-vertical:absolute;mso-position-vertical-relative:text" from="-220.95pt,297pt" to="-220.95pt,396pt" o:gfxdata="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" strokecolor="black [3213]" strokeweight="2pt">
                 <v:shadow on="t" opacity="24903f" mv:blur="40000f" origin=",.5" offset="0,20000emu"/>
               </v:line>
             </w:pict>
@@ -6778,7 +6793,7 @@
         <mc:AlternateContent>
           <mc:Choice Requires="wps">
             <w:drawing>
-              <wp:anchor distT="0" distB="0" distL="114300" distR="114300" simplePos="0" relativeHeight="251675648" behindDoc="0" locked="0" layoutInCell="1" allowOverlap="1" wp14:anchorId="0B2D3716" wp14:editId="043BA90E">
+              <wp:anchor distT="0" distB="0" distL="114300" distR="114300" simplePos="0" relativeHeight="251675648" behindDoc="0" locked="0" layoutInCell="1" allowOverlap="1" wp14:anchorId="0B2D3716" wp14:editId="694FAF25">
                 <wp:simplePos x="0" y="0"/>
                 <wp:positionH relativeFrom="column">
                   <wp:posOffset>-2006600</wp:posOffset>
@@ -6803,6 +6818,11 @@
                         <a:prstGeom prst="line">
                           <a:avLst/>
                         </a:prstGeom>
+                        <a:ln>
+                          <a:solidFill>
+                            <a:schemeClr val="tx1"/>
+                          </a:solidFill>
+                        </a:ln>
                       </wps:spPr>
                       <wps:style>
                         <a:lnRef idx="2">
@@ -6827,7 +6847,7 @@
           </mc:Choice>
           <mc:Fallback>
             <w:pict>
-              <v:line id="Straight Connector 18" o:spid="_x0000_s1026" style="position:absolute;z-index:251675648;visibility:visible;mso-wrap-style:square;mso-wrap-distance-left:9pt;mso-wrap-distance-top:0;mso-wrap-distance-right:9pt;mso-wrap-distance-bottom:0;mso-position-horizontal:absolute;mso-position-horizontal-relative:text;mso-position-vertical:absolute;mso-position-vertical-relative:text" from="-157.95pt,252pt" to="-157.95pt,351pt" o:gfxdata="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" strokecolor="#4f81bd [3204]" strokeweight="2pt">
+              <v:line id="Straight Connector 18" o:spid="_x0000_s1026" style="position:absolute;z-index:251675648;visibility:visible;mso-wrap-style:square;mso-wrap-distance-left:9pt;mso-wrap-distance-top:0;mso-wrap-distance-right:9pt;mso-wrap-distance-bottom:0;mso-position-horizontal:absolute;mso-position-horizontal-relative:text;mso-position-vertical:absolute;mso-position-vertical-relative:text" from="-157.95pt,252pt" to="-157.95pt,351pt" o:gfxdata="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" strokecolor="black [3213]" strokeweight="2pt">
                 <v:shadow on="t" opacity="24903f" mv:blur="40000f" origin=",.5" offset="0,20000emu"/>
               </v:line>
             </w:pict>
@@ -6841,7 +6861,7 @@
         <mc:AlternateContent>
           <mc:Choice Requires="wps">
             <w:drawing>
-              <wp:anchor distT="0" distB="0" distL="114300" distR="114300" simplePos="0" relativeHeight="251674624" behindDoc="0" locked="0" layoutInCell="1" allowOverlap="1" wp14:anchorId="02A12B39" wp14:editId="7FD14364">
+              <wp:anchor distT="0" distB="0" distL="114300" distR="114300" simplePos="0" relativeHeight="251674624" behindDoc="0" locked="0" layoutInCell="1" allowOverlap="1" wp14:anchorId="02A12B39" wp14:editId="30FF0638">
                 <wp:simplePos x="0" y="0"/>
                 <wp:positionH relativeFrom="column">
                   <wp:posOffset>2171700</wp:posOffset>
@@ -6960,7 +6980,7 @@
         <mc:AlternateContent>
           <mc:Choice Requires="wps">
             <w:drawing>
-              <wp:anchor distT="0" distB="0" distL="114300" distR="114300" simplePos="0" relativeHeight="251673600" behindDoc="0" locked="0" layoutInCell="1" allowOverlap="1" wp14:anchorId="3D3A6F60" wp14:editId="1A135435">
+              <wp:anchor distT="0" distB="0" distL="114300" distR="114300" simplePos="0" relativeHeight="251673600" behindDoc="0" locked="0" layoutInCell="1" allowOverlap="1" wp14:anchorId="3D3A6F60" wp14:editId="429E5BC6">
                 <wp:simplePos x="0" y="0"/>
                 <wp:positionH relativeFrom="column">
                   <wp:posOffset>2286000</wp:posOffset>
@@ -7042,7 +7062,7 @@
         <mc:AlternateContent>
           <mc:Choice Requires="wps">
             <w:drawing>
-              <wp:anchor distT="0" distB="0" distL="114300" distR="114300" simplePos="0" relativeHeight="251671552" behindDoc="0" locked="0" layoutInCell="1" allowOverlap="1" wp14:anchorId="06CEF0E6" wp14:editId="729238E9">
+              <wp:anchor distT="0" distB="0" distL="114300" distR="114300" simplePos="0" relativeHeight="251671552" behindDoc="0" locked="0" layoutInCell="1" allowOverlap="1" wp14:anchorId="06CEF0E6" wp14:editId="50339511">
                 <wp:simplePos x="0" y="0"/>
                 <wp:positionH relativeFrom="column">
                   <wp:posOffset>1257300</wp:posOffset>
@@ -7124,7 +7144,7 @@
         <mc:AlternateContent>
           <mc:Choice Requires="wps">
             <w:drawing>
-              <wp:anchor distT="0" distB="0" distL="114300" distR="114300" simplePos="0" relativeHeight="251670528" behindDoc="0" locked="0" layoutInCell="1" allowOverlap="1" wp14:anchorId="29EFA295" wp14:editId="6E9E43AB">
+              <wp:anchor distT="0" distB="0" distL="114300" distR="114300" simplePos="0" relativeHeight="251670528" behindDoc="0" locked="0" layoutInCell="1" allowOverlap="1" wp14:anchorId="29EFA295" wp14:editId="4BB7AC80">
                 <wp:simplePos x="0" y="0"/>
                 <wp:positionH relativeFrom="column">
                   <wp:posOffset>-3035300</wp:posOffset>
@@ -7149,6 +7169,11 @@
                         <a:prstGeom prst="line">
                           <a:avLst/>
                         </a:prstGeom>
+                        <a:ln>
+                          <a:solidFill>
+                            <a:schemeClr val="tx1"/>
+                          </a:solidFill>
+                        </a:ln>
                       </wps:spPr>
                       <wps:style>
                         <a:lnRef idx="2">
@@ -7173,7 +7198,7 @@
           </mc:Choice>
           <mc:Fallback>
             <w:pict>
-              <v:line id="Straight Connector 13" o:spid="_x0000_s1026" style="position:absolute;flip:x;z-index:251670528;visibility:visible;mso-wrap-style:square;mso-wrap-distance-left:9pt;mso-wrap-distance-top:0;mso-wrap-distance-right:9pt;mso-wrap-distance-bottom:0;mso-position-horizontal:absolute;mso-position-horizontal-relative:text;mso-position-vertical:absolute;mso-position-vertical-relative:text" from="-238.95pt,1in" to="-13.95pt,1in" o:gfxdata="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" strokecolor="#4f81bd [3204]" strokeweight="2pt">
+              <v:line id="Straight Connector 13" o:spid="_x0000_s1026" style="position:absolute;flip:x;z-index:251670528;visibility:visible;mso-wrap-style:square;mso-wrap-distance-left:9pt;mso-wrap-distance-top:0;mso-wrap-distance-right:9pt;mso-wrap-distance-bottom:0;mso-position-horizontal:absolute;mso-position-horizontal-relative:text;mso-position-vertical:absolute;mso-position-vertical-relative:text" from="-238.95pt,1in" to="-13.95pt,1in" o:gfxdata="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" strokecolor="black [3213]" strokeweight="2pt">
                 <v:shadow on="t" opacity="24903f" mv:blur="40000f" origin=",.5" offset="0,20000emu"/>
               </v:line>
             </w:pict>
@@ -7187,7 +7212,7 @@
         <mc:AlternateContent>
           <mc:Choice Requires="wps">
             <w:drawing>
-              <wp:anchor distT="0" distB="0" distL="114300" distR="114300" simplePos="0" relativeHeight="251669504" behindDoc="0" locked="0" layoutInCell="1" allowOverlap="1" wp14:anchorId="623CEB3C" wp14:editId="4896EF3B">
+              <wp:anchor distT="0" distB="0" distL="114300" distR="114300" simplePos="0" relativeHeight="251669504" behindDoc="0" locked="0" layoutInCell="1" allowOverlap="1" wp14:anchorId="623CEB3C" wp14:editId="7ED6A433">
                 <wp:simplePos x="0" y="0"/>
                 <wp:positionH relativeFrom="column">
                   <wp:posOffset>-3606800</wp:posOffset>
@@ -7212,6 +7237,11 @@
                         <a:prstGeom prst="line">
                           <a:avLst/>
                         </a:prstGeom>
+                        <a:ln>
+                          <a:solidFill>
+                            <a:schemeClr val="tx1"/>
+                          </a:solidFill>
+                        </a:ln>
                       </wps:spPr>
                       <wps:style>
                         <a:lnRef idx="2">
@@ -7236,7 +7266,7 @@
           </mc:Choice>
           <mc:Fallback>
             <w:pict>
-              <v:line id="Straight Connector 12" o:spid="_x0000_s1026" style="position:absolute;z-index:251669504;visibility:visible;mso-wrap-style:square;mso-wrap-distance-left:9pt;mso-wrap-distance-top:0;mso-wrap-distance-right:9pt;mso-wrap-distance-bottom:0;mso-position-horizontal:absolute;mso-position-horizontal-relative:text;mso-position-vertical:absolute;mso-position-vertical-relative:text" from="-283.95pt,27pt" to="-67.95pt,27pt" o:gfxdata="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" strokecolor="#4f81bd [3204]" strokeweight="2pt">
+              <v:line id="Straight Connector 12" o:spid="_x0000_s1026" style="position:absolute;z-index:251669504;visibility:visible;mso-wrap-style:square;mso-wrap-distance-left:9pt;mso-wrap-distance-top:0;mso-wrap-distance-right:9pt;mso-wrap-distance-bottom:0;mso-position-horizontal:absolute;mso-position-horizontal-relative:text;mso-position-vertical:absolute;mso-position-vertical-relative:text" from="-283.95pt,27pt" to="-67.95pt,27pt" o:gfxdata="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" strokecolor="black [3213]" strokeweight="2pt">
                 <v:shadow on="t" opacity="24903f" mv:blur="40000f" origin=",.5" offset="0,20000emu"/>
               </v:line>
             </w:pict>
@@ -7250,7 +7280,7 @@
         <mc:AlternateContent>
           <mc:Choice Requires="wps">
             <w:drawing>
-              <wp:anchor distT="0" distB="0" distL="114300" distR="114300" simplePos="0" relativeHeight="251668480" behindDoc="0" locked="0" layoutInCell="1" allowOverlap="1" wp14:anchorId="21EFCA44" wp14:editId="61648ADD">
+              <wp:anchor distT="0" distB="0" distL="114300" distR="114300" simplePos="0" relativeHeight="251668480" behindDoc="0" locked="0" layoutInCell="1" allowOverlap="1" wp14:anchorId="21EFCA44" wp14:editId="1AF94C43">
                 <wp:simplePos x="0" y="0"/>
                 <wp:positionH relativeFrom="column">
                   <wp:posOffset>-3606800</wp:posOffset>
@@ -7275,6 +7305,11 @@
                         <a:prstGeom prst="line">
                           <a:avLst/>
                         </a:prstGeom>
+                        <a:ln>
+                          <a:solidFill>
+                            <a:schemeClr val="tx1"/>
+                          </a:solidFill>
+                        </a:ln>
                       </wps:spPr>
                       <wps:style>
                         <a:lnRef idx="2">
@@ -7299,7 +7334,7 @@
           </mc:Choice>
           <mc:Fallback>
             <w:pict>
-              <v:line id="Straight Connector 11" o:spid="_x0000_s1026" style="position:absolute;flip:y;z-index:251668480;visibility:visible;mso-wrap-style:square;mso-wrap-distance-left:9pt;mso-wrap-distance-top:0;mso-wrap-distance-right:9pt;mso-wrap-distance-bottom:0;mso-position-horizontal:absolute;mso-position-horizontal-relative:text;mso-position-vertical:absolute;mso-position-vertical-relative:text" from="-283.95pt,27pt" to="-283.95pt,117pt" o:gfxdata="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" strokecolor="#4f81bd [3204]" strokeweight="2pt">
+              <v:line id="Straight Connector 11" o:spid="_x0000_s1026" style="position:absolute;flip:y;z-index:251668480;visibility:visible;mso-wrap-style:square;mso-wrap-distance-left:9pt;mso-wrap-distance-top:0;mso-wrap-distance-right:9pt;mso-wrap-distance-bottom:0;mso-position-horizontal:absolute;mso-position-horizontal-relative:text;mso-position-vertical:absolute;mso-position-vertical-relative:text" from="-283.95pt,27pt" to="-283.95pt,117pt" o:gfxdata="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" strokecolor="black [3213]" strokeweight="2pt">
                 <v:shadow on="t" opacity="24903f" mv:blur="40000f" origin=",.5" offset="0,20000emu"/>
               </v:line>
             </w:pict>
@@ -7313,7 +7348,7 @@
         <mc:AlternateContent>
           <mc:Choice Requires="wps">
             <w:drawing>
-              <wp:anchor distT="0" distB="0" distL="114300" distR="114300" simplePos="0" relativeHeight="251666432" behindDoc="0" locked="0" layoutInCell="1" allowOverlap="1" wp14:anchorId="3EA0C1FC" wp14:editId="693037B8">
+              <wp:anchor distT="0" distB="0" distL="114300" distR="114300" simplePos="0" relativeHeight="251666432" behindDoc="0" locked="0" layoutInCell="1" allowOverlap="1" wp14:anchorId="3EA0C1FC" wp14:editId="68EF6401">
                 <wp:simplePos x="0" y="0"/>
                 <wp:positionH relativeFrom="column">
                   <wp:posOffset>-5207000</wp:posOffset>
@@ -7387,7 +7422,7 @@
         <mc:AlternateContent>
           <mc:Choice Requires="wps">
             <w:drawing>
-              <wp:anchor distT="0" distB="0" distL="114300" distR="114300" simplePos="0" relativeHeight="251665408" behindDoc="0" locked="0" layoutInCell="1" allowOverlap="1" wp14:anchorId="5622E06F" wp14:editId="79D67C36">
+              <wp:anchor distT="0" distB="0" distL="114300" distR="114300" simplePos="0" relativeHeight="251665408" behindDoc="0" locked="0" layoutInCell="1" allowOverlap="1" wp14:anchorId="5622E06F" wp14:editId="42DC6702">
                 <wp:simplePos x="0" y="0"/>
                 <wp:positionH relativeFrom="column">
                   <wp:posOffset>-5207000</wp:posOffset>
@@ -7455,7 +7490,7 @@
         <mc:AlternateContent>
           <mc:Choice Requires="wps">
             <w:drawing>
-              <wp:anchor distT="0" distB="0" distL="114300" distR="114300" simplePos="0" relativeHeight="251664384" behindDoc="0" locked="0" layoutInCell="1" allowOverlap="1" wp14:anchorId="572F3AB4" wp14:editId="49EBEBD3">
+              <wp:anchor distT="0" distB="0" distL="114300" distR="114300" simplePos="0" relativeHeight="251664384" behindDoc="0" locked="0" layoutInCell="1" allowOverlap="1" wp14:anchorId="572F3AB4" wp14:editId="1C68A01B">
                 <wp:simplePos x="0" y="0"/>
                 <wp:positionH relativeFrom="column">
                   <wp:posOffset>-5321300</wp:posOffset>
@@ -7480,6 +7515,11 @@
                         <a:prstGeom prst="line">
                           <a:avLst/>
                         </a:prstGeom>
+                        <a:ln>
+                          <a:solidFill>
+                            <a:schemeClr val="tx1"/>
+                          </a:solidFill>
+                        </a:ln>
                       </wps:spPr>
                       <wps:style>
                         <a:lnRef idx="2">
@@ -7504,7 +7544,7 @@
           </mc:Choice>
           <mc:Fallback>
             <w:pict>
-              <v:line id="Straight Connector 7" o:spid="_x0000_s1026" style="position:absolute;z-index:251664384;visibility:visible;mso-wrap-style:square;mso-wrap-distance-left:9pt;mso-wrap-distance-top:0;mso-wrap-distance-right:9pt;mso-wrap-distance-bottom:0;mso-position-horizontal:absolute;mso-position-horizontal-relative:text;mso-position-vertical:absolute;mso-position-vertical-relative:text" from="-418.95pt,117pt" to="-283.95pt,117pt" o:gfxdata="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" strokecolor="#4f81bd [3204]" strokeweight="2pt">
+              <v:line id="Straight Connector 7" o:spid="_x0000_s1026" style="position:absolute;z-index:251664384;visibility:visible;mso-wrap-style:square;mso-wrap-distance-left:9pt;mso-wrap-distance-top:0;mso-wrap-distance-right:9pt;mso-wrap-distance-bottom:0;mso-position-horizontal:absolute;mso-position-horizontal-relative:text;mso-position-vertical:absolute;mso-position-vertical-relative:text" from="-418.95pt,117pt" to="-283.95pt,117pt" o:gfxdata="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" strokecolor="black [3213]" strokeweight="2pt">
                 <v:shadow on="t" opacity="24903f" mv:blur="40000f" origin=",.5" offset="0,20000emu"/>
               </v:line>
             </w:pict>
@@ -7518,7 +7558,7 @@
         <mc:AlternateContent>
           <mc:Choice Requires="wps">
             <w:drawing>
-              <wp:anchor distT="0" distB="0" distL="114300" distR="114300" simplePos="0" relativeHeight="251661312" behindDoc="0" locked="0" layoutInCell="1" allowOverlap="1" wp14:anchorId="7AC2CEB9" wp14:editId="1E817D94">
+              <wp:anchor distT="0" distB="0" distL="114300" distR="114300" simplePos="0" relativeHeight="251661312" behindDoc="0" locked="0" layoutInCell="1" allowOverlap="1" wp14:anchorId="7AC2CEB9" wp14:editId="74D2E041">
                 <wp:simplePos x="0" y="0"/>
                 <wp:positionH relativeFrom="column">
                   <wp:posOffset>-3606800</wp:posOffset>
@@ -7543,6 +7583,11 @@
                         <a:prstGeom prst="line">
                           <a:avLst/>
                         </a:prstGeom>
+                        <a:ln>
+                          <a:solidFill>
+                            <a:schemeClr val="tx1"/>
+                          </a:solidFill>
+                        </a:ln>
                       </wps:spPr>
                       <wps:style>
                         <a:lnRef idx="2">
@@ -7570,7 +7615,7 @@
           </mc:Choice>
           <mc:Fallback>
             <w:pict>
-              <v:line id="Straight Connector 3" o:spid="_x0000_s1026" style="position:absolute;z-index:251661312;visibility:visible;mso-wrap-style:square;mso-width-percent:0;mso-wrap-distance-left:9pt;mso-wrap-distance-top:0;mso-wrap-distance-right:9pt;mso-wrap-distance-bottom:0;mso-position-horizontal:absolute;mso-position-horizontal-relative:text;mso-position-vertical:absolute;mso-position-vertical-relative:text;mso-width-percent:0;mso-width-relative:margin" from="-283.95pt,117pt" to="-157.95pt,117pt" o:gfxdata="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" strokecolor="#4f81bd [3204]" strokeweight="2pt">
+              <v:line id="Straight Connector 3" o:spid="_x0000_s1026" style="position:absolute;z-index:251661312;visibility:visible;mso-wrap-style:square;mso-width-percent:0;mso-wrap-distance-left:9pt;mso-wrap-distance-top:0;mso-wrap-distance-right:9pt;mso-wrap-distance-bottom:0;mso-position-horizontal:absolute;mso-position-horizontal-relative:text;mso-position-vertical:absolute;mso-position-vertical-relative:text;mso-width-percent:0;mso-width-relative:margin" from="-283.95pt,117pt" to="-157.95pt,117pt" o:gfxdata="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" strokecolor="black [3213]" strokeweight="2pt">
                 <v:shadow on="t" opacity="24903f" mv:blur="40000f" origin=",.5" offset="0,20000emu"/>
               </v:line>
             </w:pict>
@@ -7584,7 +7629,7 @@
         <mc:AlternateContent>
           <mc:Choice Requires="wps">
             <w:drawing>
-              <wp:anchor distT="0" distB="0" distL="114300" distR="114300" simplePos="0" relativeHeight="251662336" behindDoc="0" locked="0" layoutInCell="1" allowOverlap="1" wp14:anchorId="68BB5FAB" wp14:editId="77521934">
+              <wp:anchor distT="0" distB="0" distL="114300" distR="114300" simplePos="0" relativeHeight="251662336" behindDoc="0" locked="0" layoutInCell="1" allowOverlap="1" wp14:anchorId="68BB5FAB" wp14:editId="58F22382">
                 <wp:simplePos x="0" y="0"/>
                 <wp:positionH relativeFrom="column">
                   <wp:posOffset>-2006600</wp:posOffset>
@@ -7609,6 +7654,11 @@
                         <a:prstGeom prst="line">
                           <a:avLst/>
                         </a:prstGeom>
+                        <a:ln>
+                          <a:solidFill>
+                            <a:schemeClr val="tx1"/>
+                          </a:solidFill>
+                        </a:ln>
                       </wps:spPr>
                       <wps:style>
                         <a:lnRef idx="2">
@@ -7636,7 +7686,7 @@
           </mc:Choice>
           <mc:Fallback>
             <w:pict>
-              <v:line id="Straight Connector 4" o:spid="_x0000_s1026" style="position:absolute;z-index:251662336;visibility:visible;mso-wrap-style:square;mso-height-percent:0;mso-wrap-distance-left:9pt;mso-wrap-distance-top:0;mso-wrap-distance-right:9pt;mso-wrap-distance-bottom:0;mso-position-horizontal:absolute;mso-position-horizontal-relative:text;mso-position-vertical:absolute;mso-position-vertical-relative:text;mso-height-percent:0;mso-height-relative:margin" from="-157.95pt,117pt" to="-157.95pt,252pt" o:gfxdata="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" strokecolor="#4f81bd [3204]" strokeweight="2pt">
+              <v:line id="Straight Connector 4" o:spid="_x0000_s1026" style="position:absolute;z-index:251662336;visibility:visible;mso-wrap-style:square;mso-height-percent:0;mso-wrap-distance-left:9pt;mso-wrap-distance-top:0;mso-wrap-distance-right:9pt;mso-wrap-distance-bottom:0;mso-position-horizontal:absolute;mso-position-horizontal-relative:text;mso-position-vertical:absolute;mso-position-vertical-relative:text;mso-height-percent:0;mso-height-relative:margin" from="-157.95pt,117pt" to="-157.95pt,252pt" o:gfxdata="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" strokecolor="black [3213]" strokeweight="2pt">
                 <v:shadow on="t" opacity="24903f" mv:blur="40000f" origin=",.5" offset="0,20000emu"/>
               </v:line>
             </w:pict>
@@ -7650,7 +7700,7 @@
         <mc:AlternateContent>
           <mc:Choice Requires="wps">
             <w:drawing>
-              <wp:anchor distT="0" distB="0" distL="114300" distR="114300" simplePos="0" relativeHeight="251663360" behindDoc="0" locked="0" layoutInCell="1" allowOverlap="1" wp14:anchorId="239DEA49" wp14:editId="7C31B8E0">
+              <wp:anchor distT="0" distB="0" distL="114300" distR="114300" simplePos="0" relativeHeight="251663360" behindDoc="0" locked="0" layoutInCell="1" allowOverlap="1" wp14:anchorId="239DEA49" wp14:editId="407C5686">
                 <wp:simplePos x="0" y="0"/>
                 <wp:positionH relativeFrom="column">
                   <wp:posOffset>-3606800</wp:posOffset>
@@ -7675,6 +7725,11 @@
                         <a:prstGeom prst="line">
                           <a:avLst/>
                         </a:prstGeom>
+                        <a:ln>
+                          <a:solidFill>
+                            <a:schemeClr val="tx1"/>
+                          </a:solidFill>
+                        </a:ln>
                       </wps:spPr>
                       <wps:style>
                         <a:lnRef idx="2">
@@ -7702,7 +7757,7 @@
           </mc:Choice>
           <mc:Fallback>
             <w:pict>
-              <v:line id="Straight Connector 5" o:spid="_x0000_s1026" style="position:absolute;z-index:251663360;visibility:visible;mso-wrap-style:square;mso-width-percent:0;mso-wrap-distance-left:9pt;mso-wrap-distance-top:0;mso-wrap-distance-right:9pt;mso-wrap-distance-bottom:0;mso-position-horizontal:absolute;mso-position-horizontal-relative:text;mso-position-vertical:absolute;mso-position-vertical-relative:text;mso-width-percent:0;mso-width-relative:margin" from="-283.95pt,252pt" to="-157.95pt,252pt" o:gfxdata="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" strokecolor="#4f81bd [3204]" strokeweight="2pt">
+              <v:line id="Straight Connector 5" o:spid="_x0000_s1026" style="position:absolute;z-index:251663360;visibility:visible;mso-wrap-style:square;mso-width-percent:0;mso-wrap-distance-left:9pt;mso-wrap-distance-top:0;mso-wrap-distance-right:9pt;mso-wrap-distance-bottom:0;mso-position-horizontal:absolute;mso-position-horizontal-relative:text;mso-position-vertical:absolute;mso-position-vertical-relative:text;mso-width-percent:0;mso-width-relative:margin" from="-283.95pt,252pt" to="-157.95pt,252pt" o:gfxdata="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" strokecolor="black [3213]" strokeweight="2pt">
                 <v:shadow on="t" opacity="24903f" mv:blur="40000f" origin=",.5" offset="0,20000emu"/>
               </v:line>
             </w:pict>
@@ -7716,7 +7771,7 @@
         <mc:AlternateContent>
           <mc:Choice Requires="wps">
             <w:drawing>
-              <wp:anchor distT="0" distB="0" distL="114300" distR="114300" simplePos="0" relativeHeight="251660288" behindDoc="0" locked="0" layoutInCell="1" allowOverlap="1" wp14:anchorId="1A8E58B9" wp14:editId="61EE61AF">
+              <wp:anchor distT="0" distB="0" distL="114300" distR="114300" simplePos="0" relativeHeight="251660288" behindDoc="0" locked="0" layoutInCell="1" allowOverlap="1" wp14:anchorId="1A8E58B9" wp14:editId="41C04E6B">
                 <wp:simplePos x="0" y="0"/>
                 <wp:positionH relativeFrom="column">
                   <wp:posOffset>-3606800</wp:posOffset>
@@ -7741,6 +7796,11 @@
                         <a:prstGeom prst="line">
                           <a:avLst/>
                         </a:prstGeom>
+                        <a:ln>
+                          <a:solidFill>
+                            <a:schemeClr val="tx1"/>
+                          </a:solidFill>
+                        </a:ln>
                       </wps:spPr>
                       <wps:style>
                         <a:lnRef idx="2">
@@ -7768,7 +7828,7 @@
           </mc:Choice>
           <mc:Fallback>
             <w:pict>
-              <v:line id="Straight Connector 2" o:spid="_x0000_s1026" style="position:absolute;flip:y;z-index:251660288;visibility:visible;mso-wrap-style:square;mso-height-percent:0;mso-wrap-distance-left:9pt;mso-wrap-distance-top:0;mso-wrap-distance-right:9pt;mso-wrap-distance-bottom:0;mso-position-horizontal:absolute;mso-position-horizontal-relative:text;mso-position-vertical:absolute;mso-position-vertical-relative:text;mso-height-percent:0;mso-height-relative:margin" from="-283.95pt,117pt" to="-283.95pt,252pt" o:gfxdata="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" strokecolor="#4f81bd [3204]" strokeweight="2pt">
+              <v:line id="Straight Connector 2" o:spid="_x0000_s1026" style="position:absolute;flip:y;z-index:251660288;visibility:visible;mso-wrap-style:square;mso-height-percent:0;mso-wrap-distance-left:9pt;mso-wrap-distance-top:0;mso-wrap-distance-right:9pt;mso-wrap-distance-bottom:0;mso-position-horizontal:absolute;mso-position-horizontal-relative:text;mso-position-vertical:absolute;mso-position-vertical-relative:text;mso-height-percent:0;mso-height-relative:margin" from="-283.95pt,117pt" to="-283.95pt,252pt" o:gfxdata="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" strokecolor="black [3213]" strokeweight="2pt">
                 <v:shadow on="t" opacity="24903f" mv:blur="40000f" origin=",.5" offset="0,20000emu"/>
               </v:line>
             </w:pict>
@@ -7855,12 +7915,12 @@
       </w:r>
     </w:p>
     <w:p/>
+    <w:p/>
+    <w:p/>
     <w:p>
       <w:bookmarkStart w:id="0" w:name="_GoBack"/>
       <w:bookmarkEnd w:id="0"/>
     </w:p>
-    <w:p/>
-    <w:p/>
     <w:p/>
     <w:p/>
     <w:p/>

</xml_diff>

<commit_message>
Level 4 Everything but the boss.
</commit_message>
<xml_diff>
--- a/Level 4 Blueprint.docx
+++ b/Level 4 Blueprint.docx
@@ -10,7 +10,224 @@
         <mc:AlternateContent>
           <mc:Choice Requires="wps">
             <w:drawing>
-              <wp:anchor distT="0" distB="0" distL="114300" distR="114300" simplePos="0" relativeHeight="251793408" behindDoc="0" locked="0" layoutInCell="1" allowOverlap="1" wp14:anchorId="242B2086" wp14:editId="308B5535">
+              <wp:anchor distT="0" distB="0" distL="114300" distR="114300" simplePos="0" relativeHeight="251806720" behindDoc="0" locked="0" layoutInCell="1" allowOverlap="1" wp14:anchorId="7F32D039" wp14:editId="59C52B5B">
+                <wp:simplePos x="0" y="0"/>
+                <wp:positionH relativeFrom="column">
+                  <wp:posOffset>-520700</wp:posOffset>
+                </wp:positionH>
+                <wp:positionV relativeFrom="paragraph">
+                  <wp:posOffset>-114300</wp:posOffset>
+                </wp:positionV>
+                <wp:extent cx="0" cy="1028700"/>
+                <wp:effectExtent l="127000" t="50800" r="101600" b="114300"/>
+                <wp:wrapNone/>
+                <wp:docPr id="115" name="Straight Arrow Connector 115"/>
+                <wp:cNvGraphicFramePr/>
+                <a:graphic xmlns:a="http://schemas.openxmlformats.org/drawingml/2006/main">
+                  <a:graphicData uri="http://schemas.microsoft.com/office/word/2010/wordprocessingShape">
+                    <wps:wsp>
+                      <wps:cNvCnPr/>
+                      <wps:spPr>
+                        <a:xfrm flipV="1">
+                          <a:off x="0" y="0"/>
+                          <a:ext cx="0" cy="1028700"/>
+                        </a:xfrm>
+                        <a:prstGeom prst="straightConnector1">
+                          <a:avLst/>
+                        </a:prstGeom>
+                        <a:ln>
+                          <a:headEnd type="arrow"/>
+                          <a:tailEnd type="arrow"/>
+                        </a:ln>
+                      </wps:spPr>
+                      <wps:style>
+                        <a:lnRef idx="2">
+                          <a:schemeClr val="accent1"/>
+                        </a:lnRef>
+                        <a:fillRef idx="0">
+                          <a:schemeClr val="accent1"/>
+                        </a:fillRef>
+                        <a:effectRef idx="1">
+                          <a:schemeClr val="accent1"/>
+                        </a:effectRef>
+                        <a:fontRef idx="minor">
+                          <a:schemeClr val="tx1"/>
+                        </a:fontRef>
+                      </wps:style>
+                      <wps:bodyPr/>
+                    </wps:wsp>
+                  </a:graphicData>
+                </a:graphic>
+                <wp14:sizeRelV relativeFrom="margin">
+                  <wp14:pctHeight>0</wp14:pctHeight>
+                </wp14:sizeRelV>
+              </wp:anchor>
+            </w:drawing>
+          </mc:Choice>
+          <mc:Fallback>
+            <w:pict>
+              <v:shapetype id="_x0000_t32" coordsize="21600,21600" o:spt="32" o:oned="t" path="m0,0l21600,21600e" filled="f">
+                <v:path arrowok="t" fillok="f" o:connecttype="none"/>
+                <o:lock v:ext="edit" shapetype="t"/>
+              </v:shapetype>
+              <v:shape id="Straight Arrow Connector 115" o:spid="_x0000_s1026" type="#_x0000_t32" style="position:absolute;margin-left:-40.95pt;margin-top:-8.95pt;width:0;height:81pt;flip:y;z-index:251806720;visibility:visible;mso-wrap-style:square;mso-height-percent:0;mso-wrap-distance-left:9pt;mso-wrap-distance-top:0;mso-wrap-distance-right:9pt;mso-wrap-distance-bottom:0;mso-position-horizontal:absolute;mso-position-horizontal-relative:text;mso-position-vertical:absolute;mso-position-vertical-relative:text;mso-height-percent:0;mso-height-relative:margin" o:gfxdata="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" strokecolor="#4f81bd [3204]" strokeweight="2pt">
+                <v:stroke startarrow="open" endarrow="open"/>
+                <v:shadow on="t" opacity="24903f" mv:blur="40000f" origin=",.5" offset="0,20000emu"/>
+              </v:shape>
+            </w:pict>
+          </mc:Fallback>
+        </mc:AlternateContent>
+      </w:r>
+      <w:r>
+        <w:rPr>
+          <w:noProof/>
+        </w:rPr>
+        <mc:AlternateContent>
+          <mc:Choice Requires="wps">
+            <w:drawing>
+              <wp:anchor distT="0" distB="0" distL="114300" distR="114300" simplePos="0" relativeHeight="251665408" behindDoc="0" locked="0" layoutInCell="1" allowOverlap="1" wp14:anchorId="5622E06F" wp14:editId="1CBB7AD5">
+                <wp:simplePos x="0" y="0"/>
+                <wp:positionH relativeFrom="column">
+                  <wp:posOffset>-5092700</wp:posOffset>
+                </wp:positionH>
+                <wp:positionV relativeFrom="paragraph">
+                  <wp:posOffset>0</wp:posOffset>
+                </wp:positionV>
+                <wp:extent cx="342900" cy="228600"/>
+                <wp:effectExtent l="50800" t="25400" r="63500" b="101600"/>
+                <wp:wrapNone/>
+                <wp:docPr id="8" name="Straight Connector 8"/>
+                <wp:cNvGraphicFramePr/>
+                <a:graphic xmlns:a="http://schemas.openxmlformats.org/drawingml/2006/main">
+                  <a:graphicData uri="http://schemas.microsoft.com/office/word/2010/wordprocessingShape">
+                    <wps:wsp>
+                      <wps:cNvCnPr/>
+                      <wps:spPr>
+                        <a:xfrm>
+                          <a:off x="0" y="0"/>
+                          <a:ext cx="342900" cy="228600"/>
+                        </a:xfrm>
+                        <a:prstGeom prst="line">
+                          <a:avLst/>
+                        </a:prstGeom>
+                        <a:ln>
+                          <a:solidFill>
+                            <a:schemeClr val="tx1"/>
+                          </a:solidFill>
+                        </a:ln>
+                      </wps:spPr>
+                      <wps:style>
+                        <a:lnRef idx="2">
+                          <a:schemeClr val="accent1"/>
+                        </a:lnRef>
+                        <a:fillRef idx="0">
+                          <a:schemeClr val="accent1"/>
+                        </a:fillRef>
+                        <a:effectRef idx="1">
+                          <a:schemeClr val="accent1"/>
+                        </a:effectRef>
+                        <a:fontRef idx="minor">
+                          <a:schemeClr val="tx1"/>
+                        </a:fontRef>
+                      </wps:style>
+                      <wps:bodyPr/>
+                    </wps:wsp>
+                  </a:graphicData>
+                </a:graphic>
+              </wp:anchor>
+            </w:drawing>
+          </mc:Choice>
+          <mc:Fallback>
+            <w:pict>
+              <v:line id="Straight Connector 8" o:spid="_x0000_s1026" style="position:absolute;z-index:251665408;visibility:visible;mso-wrap-style:square;mso-wrap-distance-left:9pt;mso-wrap-distance-top:0;mso-wrap-distance-right:9pt;mso-wrap-distance-bottom:0;mso-position-horizontal:absolute;mso-position-horizontal-relative:text;mso-position-vertical:absolute;mso-position-vertical-relative:text" from="-400.95pt,0" to="-373.95pt,18pt" o:gfxdata="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" strokecolor="black [3213]" strokeweight="2pt">
+                <v:shadow on="t" opacity="24903f" mv:blur="40000f" origin=",.5" offset="0,20000emu"/>
+              </v:line>
+            </w:pict>
+          </mc:Fallback>
+        </mc:AlternateContent>
+      </w:r>
+      <w:r>
+        <w:rPr>
+          <w:noProof/>
+        </w:rPr>
+        <mc:AlternateContent>
+          <mc:Choice Requires="wps">
+            <w:drawing>
+              <wp:anchor distT="0" distB="0" distL="114300" distR="114300" simplePos="0" relativeHeight="251666432" behindDoc="0" locked="0" layoutInCell="1" allowOverlap="1" wp14:anchorId="3EA0C1FC" wp14:editId="028E00A5">
+                <wp:simplePos x="0" y="0"/>
+                <wp:positionH relativeFrom="column">
+                  <wp:posOffset>-5092700</wp:posOffset>
+                </wp:positionH>
+                <wp:positionV relativeFrom="paragraph">
+                  <wp:posOffset>0</wp:posOffset>
+                </wp:positionV>
+                <wp:extent cx="342900" cy="228600"/>
+                <wp:effectExtent l="50800" t="25400" r="63500" b="101600"/>
+                <wp:wrapNone/>
+                <wp:docPr id="9" name="Straight Connector 9"/>
+                <wp:cNvGraphicFramePr/>
+                <a:graphic xmlns:a="http://schemas.openxmlformats.org/drawingml/2006/main">
+                  <a:graphicData uri="http://schemas.microsoft.com/office/word/2010/wordprocessingShape">
+                    <wps:wsp>
+                      <wps:cNvCnPr/>
+                      <wps:spPr>
+                        <a:xfrm flipV="1">
+                          <a:off x="0" y="0"/>
+                          <a:ext cx="342900" cy="228600"/>
+                        </a:xfrm>
+                        <a:prstGeom prst="line">
+                          <a:avLst/>
+                        </a:prstGeom>
+                        <a:ln>
+                          <a:solidFill>
+                            <a:schemeClr val="tx1"/>
+                          </a:solidFill>
+                        </a:ln>
+                      </wps:spPr>
+                      <wps:style>
+                        <a:lnRef idx="2">
+                          <a:schemeClr val="accent1"/>
+                        </a:lnRef>
+                        <a:fillRef idx="0">
+                          <a:schemeClr val="accent1"/>
+                        </a:fillRef>
+                        <a:effectRef idx="1">
+                          <a:schemeClr val="accent1"/>
+                        </a:effectRef>
+                        <a:fontRef idx="minor">
+                          <a:schemeClr val="tx1"/>
+                        </a:fontRef>
+                      </wps:style>
+                      <wps:bodyPr/>
+                    </wps:wsp>
+                  </a:graphicData>
+                </a:graphic>
+                <wp14:sizeRelH relativeFrom="margin">
+                  <wp14:pctWidth>0</wp14:pctWidth>
+                </wp14:sizeRelH>
+                <wp14:sizeRelV relativeFrom="margin">
+                  <wp14:pctHeight>0</wp14:pctHeight>
+                </wp14:sizeRelV>
+              </wp:anchor>
+            </w:drawing>
+          </mc:Choice>
+          <mc:Fallback>
+            <w:pict>
+              <v:line id="Straight Connector 9" o:spid="_x0000_s1026" style="position:absolute;flip:y;z-index:251666432;visibility:visible;mso-wrap-style:square;mso-width-percent:0;mso-height-percent:0;mso-wrap-distance-left:9pt;mso-wrap-distance-top:0;mso-wrap-distance-right:9pt;mso-wrap-distance-bottom:0;mso-position-horizontal:absolute;mso-position-horizontal-relative:text;mso-position-vertical:absolute;mso-position-vertical-relative:text;mso-width-percent:0;mso-height-percent:0;mso-width-relative:margin;mso-height-relative:margin" from="-400.95pt,0" to="-373.95pt,18pt" o:gfxdata="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" strokecolor="black [3213]" strokeweight="2pt">
+                <v:shadow on="t" opacity="24903f" mv:blur="40000f" origin=",.5" offset="0,20000emu"/>
+              </v:line>
+            </w:pict>
+          </mc:Fallback>
+        </mc:AlternateContent>
+      </w:r>
+      <w:r>
+        <w:rPr>
+          <w:noProof/>
+        </w:rPr>
+        <mc:AlternateContent>
+          <mc:Choice Requires="wps">
+            <w:drawing>
+              <wp:anchor distT="0" distB="0" distL="114300" distR="114300" simplePos="0" relativeHeight="251793408" behindDoc="0" locked="0" layoutInCell="1" allowOverlap="1" wp14:anchorId="242B2086" wp14:editId="5B928E68">
                 <wp:simplePos x="0" y="0"/>
                 <wp:positionH relativeFrom="column">
                   <wp:posOffset>457200</wp:posOffset>
@@ -45,6 +262,9 @@
                         <a:prstGeom prst="ellipse">
                           <a:avLst/>
                         </a:prstGeom>
+                        <a:solidFill>
+                          <a:schemeClr val="tx1"/>
+                        </a:solidFill>
                       </wps:spPr>
                       <wps:style>
                         <a:lnRef idx="1">
@@ -80,10 +300,7 @@
           </mc:Choice>
           <mc:Fallback>
             <w:pict>
-              <v:oval id="Oval 105" o:spid="_x0000_s1026" style="position:absolute;margin-left:36pt;margin-top:126pt;width:18pt;height:18pt;z-index:251793408;visibility:visible;mso-wrap-style:square;mso-width-percent:0;mso-height-percent:0;mso-wrap-distance-left:9pt;mso-wrap-distance-top:0;mso-wrap-distance-right:9pt;mso-wrap-distance-bottom:0;mso-position-horizontal:absolute;mso-position-horizontal-relative:text;mso-position-vertical:absolute;mso-position-vertical-relative:text;mso-width-percent:0;mso-height-percent:0;mso-width-relative:margin;mso-height-relative:margin;v-text-anchor:middle" o:gfxdata="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" fillcolor="#4f81bd [3204]" strokecolor="#4579b8 [3044]">
-                <v:fill color2="#a7bfde [1620]" rotate="t" type="gradient">
-                  <o:fill v:ext="view" type="gradientUnscaled"/>
-                </v:fill>
+              <v:oval id="Oval 105" o:spid="_x0000_s1026" style="position:absolute;margin-left:36pt;margin-top:126pt;width:18pt;height:18pt;z-index:251793408;visibility:visible;mso-wrap-style:square;mso-width-percent:0;mso-height-percent:0;mso-wrap-distance-left:9pt;mso-wrap-distance-top:0;mso-wrap-distance-right:9pt;mso-wrap-distance-bottom:0;mso-position-horizontal:absolute;mso-position-horizontal-relative:text;mso-position-vertical:absolute;mso-position-vertical-relative:text;mso-width-percent:0;mso-height-percent:0;mso-width-relative:margin;mso-height-relative:margin;v-text-anchor:middle" o:gfxdata="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" fillcolor="black [3213]" strokecolor="#4579b8 [3044]">
                 <v:shadow on="t" opacity="22937f" mv:blur="40000f" origin=",.5" offset="0,23000emu"/>
                 <w10:wrap type="through"/>
               </v:oval>
@@ -98,7 +315,7 @@
         <mc:AlternateContent>
           <mc:Choice Requires="wps">
             <w:drawing>
-              <wp:anchor distT="0" distB="0" distL="114300" distR="114300" simplePos="0" relativeHeight="251802624" behindDoc="0" locked="0" layoutInCell="1" allowOverlap="1" wp14:anchorId="5B4B7E3E" wp14:editId="3BA258E1">
+              <wp:anchor distT="0" distB="0" distL="114300" distR="114300" simplePos="0" relativeHeight="251802624" behindDoc="0" locked="0" layoutInCell="1" allowOverlap="1" wp14:anchorId="5B4B7E3E" wp14:editId="206E0D1E">
                 <wp:simplePos x="0" y="0"/>
                 <wp:positionH relativeFrom="column">
                   <wp:posOffset>571500</wp:posOffset>
@@ -133,6 +350,9 @@
                         <a:prstGeom prst="ellipse">
                           <a:avLst/>
                         </a:prstGeom>
+                        <a:solidFill>
+                          <a:schemeClr val="tx1"/>
+                        </a:solidFill>
                       </wps:spPr>
                       <wps:style>
                         <a:lnRef idx="1">
@@ -168,10 +388,7 @@
           </mc:Choice>
           <mc:Fallback>
             <w:pict>
-              <v:oval id="Oval 111" o:spid="_x0000_s1026" style="position:absolute;margin-left:45pt;margin-top:261pt;width:18pt;height:18pt;z-index:251802624;visibility:visible;mso-wrap-style:square;mso-width-percent:0;mso-height-percent:0;mso-wrap-distance-left:9pt;mso-wrap-distance-top:0;mso-wrap-distance-right:9pt;mso-wrap-distance-bottom:0;mso-position-horizontal:absolute;mso-position-horizontal-relative:text;mso-position-vertical:absolute;mso-position-vertical-relative:text;mso-width-percent:0;mso-height-percent:0;mso-width-relative:margin;mso-height-relative:margin;v-text-anchor:middle" o:gfxdata="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" fillcolor="#4f81bd [3204]" strokecolor="#4579b8 [3044]">
-                <v:fill color2="#a7bfde [1620]" rotate="t" type="gradient">
-                  <o:fill v:ext="view" type="gradientUnscaled"/>
-                </v:fill>
+              <v:oval id="Oval 111" o:spid="_x0000_s1026" style="position:absolute;margin-left:45pt;margin-top:261pt;width:18pt;height:18pt;z-index:251802624;visibility:visible;mso-wrap-style:square;mso-width-percent:0;mso-height-percent:0;mso-wrap-distance-left:9pt;mso-wrap-distance-top:0;mso-wrap-distance-right:9pt;mso-wrap-distance-bottom:0;mso-position-horizontal:absolute;mso-position-horizontal-relative:text;mso-position-vertical:absolute;mso-position-vertical-relative:text;mso-width-percent:0;mso-height-percent:0;mso-width-relative:margin;mso-height-relative:margin;v-text-anchor:middle" o:gfxdata="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" fillcolor="black [3213]" strokecolor="#4579b8 [3044]">
                 <v:shadow on="t" opacity="22937f" mv:blur="40000f" origin=",.5" offset="0,23000emu"/>
                 <w10:wrap type="through"/>
               </v:oval>
@@ -186,7 +403,7 @@
         <mc:AlternateContent>
           <mc:Choice Requires="wps">
             <w:drawing>
-              <wp:anchor distT="0" distB="0" distL="114300" distR="114300" simplePos="0" relativeHeight="251803648" behindDoc="0" locked="0" layoutInCell="1" allowOverlap="1" wp14:anchorId="28707BF5" wp14:editId="10C5655A">
+              <wp:anchor distT="0" distB="0" distL="114300" distR="114300" simplePos="0" relativeHeight="251803648" behindDoc="0" locked="0" layoutInCell="1" allowOverlap="1" wp14:anchorId="28707BF5" wp14:editId="38F9E980">
                 <wp:simplePos x="0" y="0"/>
                 <wp:positionH relativeFrom="column">
                   <wp:posOffset>-4635500</wp:posOffset>
@@ -242,10 +459,6 @@
           </mc:Choice>
           <mc:Fallback>
             <w:pict>
-              <v:shapetype id="_x0000_t32" coordsize="21600,21600" o:spt="32" o:oned="t" path="m0,0l21600,21600e" filled="f">
-                <v:path arrowok="t" fillok="f" o:connecttype="none"/>
-                <o:lock v:ext="edit" shapetype="t"/>
-              </v:shapetype>
               <v:shape id="Straight Arrow Connector 112" o:spid="_x0000_s1026" type="#_x0000_t32" style="position:absolute;margin-left:-364.95pt;margin-top:171pt;width:0;height:225pt;flip:y;z-index:251803648;visibility:visible;mso-wrap-style:square;mso-height-percent:0;mso-wrap-distance-left:9pt;mso-wrap-distance-top:0;mso-wrap-distance-right:9pt;mso-wrap-distance-bottom:0;mso-position-horizontal:absolute;mso-position-horizontal-relative:text;mso-position-vertical:absolute;mso-position-vertical-relative:text;mso-height-percent:0;mso-height-relative:margin" o:gfxdata="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" strokecolor="#4f81bd [3204]" strokeweight="2pt">
                 <v:stroke startarrow="open" endarrow="open"/>
                 <v:shadow on="t" opacity="24903f" mv:blur="40000f" origin=",.5" offset="0,20000emu"/>
@@ -261,7 +474,7 @@
         <mc:AlternateContent>
           <mc:Choice Requires="wps">
             <w:drawing>
-              <wp:anchor distT="0" distB="0" distL="114300" distR="114300" simplePos="0" relativeHeight="251800576" behindDoc="0" locked="0" layoutInCell="1" allowOverlap="1" wp14:anchorId="2EEB3E57" wp14:editId="086335F9">
+              <wp:anchor distT="0" distB="0" distL="114300" distR="114300" simplePos="0" relativeHeight="251800576" behindDoc="0" locked="0" layoutInCell="1" allowOverlap="1" wp14:anchorId="2EEB3E57" wp14:editId="667FB6C7">
                 <wp:simplePos x="0" y="0"/>
                 <wp:positionH relativeFrom="column">
                   <wp:posOffset>-3949700</wp:posOffset>
@@ -332,7 +545,7 @@
         <mc:AlternateContent>
           <mc:Choice Requires="wps">
             <w:drawing>
-              <wp:anchor distT="0" distB="0" distL="114300" distR="114300" simplePos="0" relativeHeight="251799552" behindDoc="0" locked="0" layoutInCell="1" allowOverlap="1" wp14:anchorId="765C7D7F" wp14:editId="6BE5E247">
+              <wp:anchor distT="0" distB="0" distL="114300" distR="114300" simplePos="0" relativeHeight="251799552" behindDoc="0" locked="0" layoutInCell="1" allowOverlap="1" wp14:anchorId="765C7D7F" wp14:editId="4C93E3FB">
                 <wp:simplePos x="0" y="0"/>
                 <wp:positionH relativeFrom="column">
                   <wp:posOffset>1257300</wp:posOffset>
@@ -367,6 +580,9 @@
                         <a:prstGeom prst="ellipse">
                           <a:avLst/>
                         </a:prstGeom>
+                        <a:solidFill>
+                          <a:schemeClr val="tx1"/>
+                        </a:solidFill>
                       </wps:spPr>
                       <wps:style>
                         <a:lnRef idx="1">
@@ -402,10 +618,7 @@
           </mc:Choice>
           <mc:Fallback>
             <w:pict>
-              <v:oval id="Oval 109" o:spid="_x0000_s1026" style="position:absolute;margin-left:99pt;margin-top:207pt;width:18pt;height:18pt;z-index:251799552;visibility:visible;mso-wrap-style:square;mso-width-percent:0;mso-height-percent:0;mso-wrap-distance-left:9pt;mso-wrap-distance-top:0;mso-wrap-distance-right:9pt;mso-wrap-distance-bottom:0;mso-position-horizontal:absolute;mso-position-horizontal-relative:text;mso-position-vertical:absolute;mso-position-vertical-relative:text;mso-width-percent:0;mso-height-percent:0;mso-width-relative:margin;mso-height-relative:margin;v-text-anchor:middle" o:gfxdata="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" fillcolor="#4f81bd [3204]" strokecolor="#4579b8 [3044]">
-                <v:fill color2="#a7bfde [1620]" rotate="t" type="gradient">
-                  <o:fill v:ext="view" type="gradientUnscaled"/>
-                </v:fill>
+              <v:oval id="Oval 109" o:spid="_x0000_s1026" style="position:absolute;margin-left:99pt;margin-top:207pt;width:18pt;height:18pt;z-index:251799552;visibility:visible;mso-wrap-style:square;mso-width-percent:0;mso-height-percent:0;mso-wrap-distance-left:9pt;mso-wrap-distance-top:0;mso-wrap-distance-right:9pt;mso-wrap-distance-bottom:0;mso-position-horizontal:absolute;mso-position-horizontal-relative:text;mso-position-vertical:absolute;mso-position-vertical-relative:text;mso-width-percent:0;mso-height-percent:0;mso-width-relative:margin;mso-height-relative:margin;v-text-anchor:middle" o:gfxdata="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" fillcolor="black [3213]" strokecolor="#4579b8 [3044]">
                 <v:shadow on="t" opacity="22937f" mv:blur="40000f" origin=",.5" offset="0,23000emu"/>
                 <w10:wrap type="through"/>
               </v:oval>
@@ -420,7 +633,7 @@
         <mc:AlternateContent>
           <mc:Choice Requires="wps">
             <w:drawing>
-              <wp:anchor distT="0" distB="0" distL="114300" distR="114300" simplePos="0" relativeHeight="251797504" behindDoc="0" locked="0" layoutInCell="1" allowOverlap="1" wp14:anchorId="1A7EB660" wp14:editId="7B86C347">
+              <wp:anchor distT="0" distB="0" distL="114300" distR="114300" simplePos="0" relativeHeight="251797504" behindDoc="0" locked="0" layoutInCell="1" allowOverlap="1" wp14:anchorId="1A7EB660" wp14:editId="609DFF68">
                 <wp:simplePos x="0" y="0"/>
                 <wp:positionH relativeFrom="column">
                   <wp:posOffset>-4406900</wp:posOffset>
@@ -491,7 +704,7 @@
         <mc:AlternateContent>
           <mc:Choice Requires="wps">
             <w:drawing>
-              <wp:anchor distT="0" distB="0" distL="114300" distR="114300" simplePos="0" relativeHeight="251794432" behindDoc="0" locked="0" layoutInCell="1" allowOverlap="1" wp14:anchorId="73B6CF34" wp14:editId="209036C9">
+              <wp:anchor distT="0" distB="0" distL="114300" distR="114300" simplePos="0" relativeHeight="251794432" behindDoc="0" locked="0" layoutInCell="1" allowOverlap="1" wp14:anchorId="73B6CF34" wp14:editId="285C0FDA">
                 <wp:simplePos x="0" y="0"/>
                 <wp:positionH relativeFrom="column">
                   <wp:posOffset>-4749800</wp:posOffset>
@@ -562,7 +775,7 @@
         <mc:AlternateContent>
           <mc:Choice Requires="wps">
             <w:drawing>
-              <wp:anchor distT="0" distB="0" distL="114300" distR="114300" simplePos="0" relativeHeight="251796480" behindDoc="0" locked="0" layoutInCell="1" allowOverlap="1" wp14:anchorId="0C3F2983" wp14:editId="703007D6">
+              <wp:anchor distT="0" distB="0" distL="114300" distR="114300" simplePos="0" relativeHeight="251796480" behindDoc="0" locked="0" layoutInCell="1" allowOverlap="1" wp14:anchorId="0C3F2983" wp14:editId="6ED8D437">
                 <wp:simplePos x="0" y="0"/>
                 <wp:positionH relativeFrom="column">
                   <wp:posOffset>800100</wp:posOffset>
@@ -597,6 +810,9 @@
                         <a:prstGeom prst="ellipse">
                           <a:avLst/>
                         </a:prstGeom>
+                        <a:solidFill>
+                          <a:schemeClr val="tx1"/>
+                        </a:solidFill>
                       </wps:spPr>
                       <wps:style>
                         <a:lnRef idx="1">
@@ -632,10 +848,7 @@
           </mc:Choice>
           <mc:Fallback>
             <w:pict>
-              <v:oval id="Oval 107" o:spid="_x0000_s1026" style="position:absolute;margin-left:63pt;margin-top:2in;width:18pt;height:18pt;z-index:251796480;visibility:visible;mso-wrap-style:square;mso-width-percent:0;mso-height-percent:0;mso-wrap-distance-left:9pt;mso-wrap-distance-top:0;mso-wrap-distance-right:9pt;mso-wrap-distance-bottom:0;mso-position-horizontal:absolute;mso-position-horizontal-relative:text;mso-position-vertical:absolute;mso-position-vertical-relative:text;mso-width-percent:0;mso-height-percent:0;mso-width-relative:margin;mso-height-relative:margin;v-text-anchor:middle" o:gfxdata="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" fillcolor="#4f81bd [3204]" strokecolor="#4579b8 [3044]">
-                <v:fill color2="#a7bfde [1620]" rotate="t" type="gradient">
-                  <o:fill v:ext="view" type="gradientUnscaled"/>
-                </v:fill>
+              <v:oval id="Oval 107" o:spid="_x0000_s1026" style="position:absolute;margin-left:63pt;margin-top:2in;width:18pt;height:18pt;z-index:251796480;visibility:visible;mso-wrap-style:square;mso-width-percent:0;mso-height-percent:0;mso-wrap-distance-left:9pt;mso-wrap-distance-top:0;mso-wrap-distance-right:9pt;mso-wrap-distance-bottom:0;mso-position-horizontal:absolute;mso-position-horizontal-relative:text;mso-position-vertical:absolute;mso-position-vertical-relative:text;mso-width-percent:0;mso-height-percent:0;mso-width-relative:margin;mso-height-relative:margin;v-text-anchor:middle" o:gfxdata="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" fillcolor="black [3213]" strokecolor="#4579b8 [3044]">
                 <v:shadow on="t" opacity="22937f" mv:blur="40000f" origin=",.5" offset="0,23000emu"/>
                 <w10:wrap type="through"/>
               </v:oval>
@@ -650,7 +863,7 @@
         <mc:AlternateContent>
           <mc:Choice Requires="wps">
             <w:drawing>
-              <wp:anchor distT="0" distB="0" distL="114300" distR="114300" simplePos="0" relativeHeight="251790336" behindDoc="0" locked="0" layoutInCell="1" allowOverlap="1" wp14:anchorId="635F0C66" wp14:editId="785D9320">
+              <wp:anchor distT="0" distB="0" distL="114300" distR="114300" simplePos="0" relativeHeight="251790336" behindDoc="0" locked="0" layoutInCell="1" allowOverlap="1" wp14:anchorId="635F0C66" wp14:editId="4E31CA16">
                 <wp:simplePos x="0" y="0"/>
                 <wp:positionH relativeFrom="column">
                   <wp:posOffset>571500</wp:posOffset>
@@ -685,6 +898,9 @@
                         <a:prstGeom prst="ellipse">
                           <a:avLst/>
                         </a:prstGeom>
+                        <a:solidFill>
+                          <a:schemeClr val="tx1"/>
+                        </a:solidFill>
                       </wps:spPr>
                       <wps:style>
                         <a:lnRef idx="1">
@@ -720,10 +936,7 @@
           </mc:Choice>
           <mc:Fallback>
             <w:pict>
-              <v:oval id="Oval 101" o:spid="_x0000_s1026" style="position:absolute;margin-left:45pt;margin-top:198pt;width:18pt;height:18pt;z-index:251790336;visibility:visible;mso-wrap-style:square;mso-width-percent:0;mso-height-percent:0;mso-wrap-distance-left:9pt;mso-wrap-distance-top:0;mso-wrap-distance-right:9pt;mso-wrap-distance-bottom:0;mso-position-horizontal:absolute;mso-position-horizontal-relative:text;mso-position-vertical:absolute;mso-position-vertical-relative:text;mso-width-percent:0;mso-height-percent:0;mso-width-relative:margin;mso-height-relative:margin;v-text-anchor:middle" o:gfxdata="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" fillcolor="#4f81bd [3204]" strokecolor="#4579b8 [3044]">
-                <v:fill color2="#a7bfde [1620]" rotate="t" type="gradient">
-                  <o:fill v:ext="view" type="gradientUnscaled"/>
-                </v:fill>
+              <v:oval id="Oval 101" o:spid="_x0000_s1026" style="position:absolute;margin-left:45pt;margin-top:198pt;width:18pt;height:18pt;z-index:251790336;visibility:visible;mso-wrap-style:square;mso-width-percent:0;mso-height-percent:0;mso-wrap-distance-left:9pt;mso-wrap-distance-top:0;mso-wrap-distance-right:9pt;mso-wrap-distance-bottom:0;mso-position-horizontal:absolute;mso-position-horizontal-relative:text;mso-position-vertical:absolute;mso-position-vertical-relative:text;mso-width-percent:0;mso-height-percent:0;mso-width-relative:margin;mso-height-relative:margin;v-text-anchor:middle" o:gfxdata="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" fillcolor="black [3213]" strokecolor="#4579b8 [3044]">
                 <v:shadow on="t" opacity="22937f" mv:blur="40000f" origin=",.5" offset="0,23000emu"/>
                 <w10:wrap type="through"/>
               </v:oval>
@@ -738,7 +951,7 @@
         <mc:AlternateContent>
           <mc:Choice Requires="wps">
             <w:drawing>
-              <wp:anchor distT="0" distB="0" distL="114300" distR="114300" simplePos="0" relativeHeight="251787264" behindDoc="0" locked="0" layoutInCell="1" allowOverlap="1" wp14:anchorId="73890778" wp14:editId="54303F1F">
+              <wp:anchor distT="0" distB="0" distL="114300" distR="114300" simplePos="0" relativeHeight="251787264" behindDoc="0" locked="0" layoutInCell="1" allowOverlap="1" wp14:anchorId="73890778" wp14:editId="67228E6C">
                 <wp:simplePos x="0" y="0"/>
                 <wp:positionH relativeFrom="column">
                   <wp:posOffset>342900</wp:posOffset>
@@ -773,6 +986,9 @@
                         <a:prstGeom prst="ellipse">
                           <a:avLst/>
                         </a:prstGeom>
+                        <a:solidFill>
+                          <a:schemeClr val="tx1"/>
+                        </a:solidFill>
                       </wps:spPr>
                       <wps:style>
                         <a:lnRef idx="1">
@@ -808,10 +1024,7 @@
           </mc:Choice>
           <mc:Fallback>
             <w:pict>
-              <v:oval id="Oval 99" o:spid="_x0000_s1026" style="position:absolute;margin-left:27pt;margin-top:225pt;width:18pt;height:18pt;z-index:251787264;visibility:visible;mso-wrap-style:square;mso-width-percent:0;mso-height-percent:0;mso-wrap-distance-left:9pt;mso-wrap-distance-top:0;mso-wrap-distance-right:9pt;mso-wrap-distance-bottom:0;mso-position-horizontal:absolute;mso-position-horizontal-relative:text;mso-position-vertical:absolute;mso-position-vertical-relative:text;mso-width-percent:0;mso-height-percent:0;mso-width-relative:margin;mso-height-relative:margin;v-text-anchor:middle" o:gfxdata="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" fillcolor="#4f81bd [3204]" strokecolor="#4579b8 [3044]">
-                <v:fill color2="#a7bfde [1620]" rotate="t" type="gradient">
-                  <o:fill v:ext="view" type="gradientUnscaled"/>
-                </v:fill>
+              <v:oval id="Oval 99" o:spid="_x0000_s1026" style="position:absolute;margin-left:27pt;margin-top:225pt;width:18pt;height:18pt;z-index:251787264;visibility:visible;mso-wrap-style:square;mso-width-percent:0;mso-height-percent:0;mso-wrap-distance-left:9pt;mso-wrap-distance-top:0;mso-wrap-distance-right:9pt;mso-wrap-distance-bottom:0;mso-position-horizontal:absolute;mso-position-horizontal-relative:text;mso-position-vertical:absolute;mso-position-vertical-relative:text;mso-width-percent:0;mso-height-percent:0;mso-width-relative:margin;mso-height-relative:margin;v-text-anchor:middle" o:gfxdata="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" fillcolor="black [3213]" strokecolor="#4579b8 [3044]">
                 <v:shadow on="t" opacity="22937f" mv:blur="40000f" origin=",.5" offset="0,23000emu"/>
                 <w10:wrap type="through"/>
               </v:oval>
@@ -826,7 +1039,7 @@
         <mc:AlternateContent>
           <mc:Choice Requires="wps">
             <w:drawing>
-              <wp:anchor distT="0" distB="0" distL="114300" distR="114300" simplePos="0" relativeHeight="251784192" behindDoc="0" locked="0" layoutInCell="1" allowOverlap="1" wp14:anchorId="25FEA97C" wp14:editId="0E8AE3F7">
+              <wp:anchor distT="0" distB="0" distL="114300" distR="114300" simplePos="0" relativeHeight="251784192" behindDoc="0" locked="0" layoutInCell="1" allowOverlap="1" wp14:anchorId="25FEA97C" wp14:editId="33BEBCAC">
                 <wp:simplePos x="0" y="0"/>
                 <wp:positionH relativeFrom="column">
                   <wp:posOffset>114300</wp:posOffset>
@@ -861,6 +1074,9 @@
                         <a:prstGeom prst="ellipse">
                           <a:avLst/>
                         </a:prstGeom>
+                        <a:solidFill>
+                          <a:schemeClr val="tx1"/>
+                        </a:solidFill>
                       </wps:spPr>
                       <wps:style>
                         <a:lnRef idx="1">
@@ -896,10 +1112,7 @@
           </mc:Choice>
           <mc:Fallback>
             <w:pict>
-              <v:oval id="Oval 97" o:spid="_x0000_s1026" style="position:absolute;margin-left:9pt;margin-top:252pt;width:18pt;height:18pt;z-index:251784192;visibility:visible;mso-wrap-style:square;mso-width-percent:0;mso-height-percent:0;mso-wrap-distance-left:9pt;mso-wrap-distance-top:0;mso-wrap-distance-right:9pt;mso-wrap-distance-bottom:0;mso-position-horizontal:absolute;mso-position-horizontal-relative:text;mso-position-vertical:absolute;mso-position-vertical-relative:text;mso-width-percent:0;mso-height-percent:0;mso-width-relative:margin;mso-height-relative:margin;v-text-anchor:middle" o:gfxdata="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" fillcolor="#4f81bd [3204]" strokecolor="#4579b8 [3044]">
-                <v:fill color2="#a7bfde [1620]" rotate="t" type="gradient">
-                  <o:fill v:ext="view" type="gradientUnscaled"/>
-                </v:fill>
+              <v:oval id="Oval 97" o:spid="_x0000_s1026" style="position:absolute;margin-left:9pt;margin-top:252pt;width:18pt;height:18pt;z-index:251784192;visibility:visible;mso-wrap-style:square;mso-width-percent:0;mso-height-percent:0;mso-wrap-distance-left:9pt;mso-wrap-distance-top:0;mso-wrap-distance-right:9pt;mso-wrap-distance-bottom:0;mso-position-horizontal:absolute;mso-position-horizontal-relative:text;mso-position-vertical:absolute;mso-position-vertical-relative:text;mso-width-percent:0;mso-height-percent:0;mso-width-relative:margin;mso-height-relative:margin;v-text-anchor:middle" o:gfxdata="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" fillcolor="black [3213]" strokecolor="#4579b8 [3044]">
                 <v:shadow on="t" opacity="22937f" mv:blur="40000f" origin=",.5" offset="0,23000emu"/>
                 <w10:wrap type="through"/>
               </v:oval>
@@ -914,7 +1127,7 @@
         <mc:AlternateContent>
           <mc:Choice Requires="wps">
             <w:drawing>
-              <wp:anchor distT="0" distB="0" distL="114300" distR="114300" simplePos="0" relativeHeight="251781120" behindDoc="0" locked="0" layoutInCell="1" allowOverlap="1" wp14:anchorId="6F921316" wp14:editId="41710A9B">
+              <wp:anchor distT="0" distB="0" distL="114300" distR="114300" simplePos="0" relativeHeight="251781120" behindDoc="0" locked="0" layoutInCell="1" allowOverlap="1" wp14:anchorId="6F921316" wp14:editId="3758DA7E">
                 <wp:simplePos x="0" y="0"/>
                 <wp:positionH relativeFrom="column">
                   <wp:posOffset>342900</wp:posOffset>
@@ -949,6 +1162,9 @@
                         <a:prstGeom prst="ellipse">
                           <a:avLst/>
                         </a:prstGeom>
+                        <a:solidFill>
+                          <a:schemeClr val="tx1"/>
+                        </a:solidFill>
                       </wps:spPr>
                       <wps:style>
                         <a:lnRef idx="1">
@@ -984,10 +1200,7 @@
           </mc:Choice>
           <mc:Fallback>
             <w:pict>
-              <v:oval id="Oval 95" o:spid="_x0000_s1026" style="position:absolute;margin-left:27pt;margin-top:279pt;width:18pt;height:18pt;z-index:251781120;visibility:visible;mso-wrap-style:square;mso-width-percent:0;mso-height-percent:0;mso-wrap-distance-left:9pt;mso-wrap-distance-top:0;mso-wrap-distance-right:9pt;mso-wrap-distance-bottom:0;mso-position-horizontal:absolute;mso-position-horizontal-relative:text;mso-position-vertical:absolute;mso-position-vertical-relative:text;mso-width-percent:0;mso-height-percent:0;mso-width-relative:margin;mso-height-relative:margin;v-text-anchor:middle" o:gfxdata="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" fillcolor="#4f81bd [3204]" strokecolor="#4579b8 [3044]">
-                <v:fill color2="#a7bfde [1620]" rotate="t" type="gradient">
-                  <o:fill v:ext="view" type="gradientUnscaled"/>
-                </v:fill>
+              <v:oval id="Oval 95" o:spid="_x0000_s1026" style="position:absolute;margin-left:27pt;margin-top:279pt;width:18pt;height:18pt;z-index:251781120;visibility:visible;mso-wrap-style:square;mso-width-percent:0;mso-height-percent:0;mso-wrap-distance-left:9pt;mso-wrap-distance-top:0;mso-wrap-distance-right:9pt;mso-wrap-distance-bottom:0;mso-position-horizontal:absolute;mso-position-horizontal-relative:text;mso-position-vertical:absolute;mso-position-vertical-relative:text;mso-width-percent:0;mso-height-percent:0;mso-width-relative:margin;mso-height-relative:margin;v-text-anchor:middle" o:gfxdata="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" fillcolor="black [3213]" strokecolor="#4579b8 [3044]">
                 <v:shadow on="t" opacity="22937f" mv:blur="40000f" origin=",.5" offset="0,23000emu"/>
                 <w10:wrap type="through"/>
               </v:oval>
@@ -1002,7 +1215,7 @@
         <mc:AlternateContent>
           <mc:Choice Requires="wps">
             <w:drawing>
-              <wp:anchor distT="0" distB="0" distL="114300" distR="114300" simplePos="0" relativeHeight="251778048" behindDoc="0" locked="0" layoutInCell="1" allowOverlap="1" wp14:anchorId="07E12E05" wp14:editId="6FA6DC6F">
+              <wp:anchor distT="0" distB="0" distL="114300" distR="114300" simplePos="0" relativeHeight="251778048" behindDoc="0" locked="0" layoutInCell="1" allowOverlap="1" wp14:anchorId="07E12E05" wp14:editId="66C2DC9A">
                 <wp:simplePos x="0" y="0"/>
                 <wp:positionH relativeFrom="column">
                   <wp:posOffset>571500</wp:posOffset>
@@ -1037,6 +1250,9 @@
                         <a:prstGeom prst="ellipse">
                           <a:avLst/>
                         </a:prstGeom>
+                        <a:solidFill>
+                          <a:schemeClr val="tx1"/>
+                        </a:solidFill>
                       </wps:spPr>
                       <wps:style>
                         <a:lnRef idx="1">
@@ -1072,10 +1288,7 @@
           </mc:Choice>
           <mc:Fallback>
             <w:pict>
-              <v:oval id="Oval 93" o:spid="_x0000_s1026" style="position:absolute;margin-left:45pt;margin-top:306pt;width:18pt;height:18pt;z-index:251778048;visibility:visible;mso-wrap-style:square;mso-width-percent:0;mso-height-percent:0;mso-wrap-distance-left:9pt;mso-wrap-distance-top:0;mso-wrap-distance-right:9pt;mso-wrap-distance-bottom:0;mso-position-horizontal:absolute;mso-position-horizontal-relative:text;mso-position-vertical:absolute;mso-position-vertical-relative:text;mso-width-percent:0;mso-height-percent:0;mso-width-relative:margin;mso-height-relative:margin;v-text-anchor:middle" o:gfxdata="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" fillcolor="#4f81bd [3204]" strokecolor="#4579b8 [3044]">
-                <v:fill color2="#a7bfde [1620]" rotate="t" type="gradient">
-                  <o:fill v:ext="view" type="gradientUnscaled"/>
-                </v:fill>
+              <v:oval id="Oval 93" o:spid="_x0000_s1026" style="position:absolute;margin-left:45pt;margin-top:306pt;width:18pt;height:18pt;z-index:251778048;visibility:visible;mso-wrap-style:square;mso-width-percent:0;mso-height-percent:0;mso-wrap-distance-left:9pt;mso-wrap-distance-top:0;mso-wrap-distance-right:9pt;mso-wrap-distance-bottom:0;mso-position-horizontal:absolute;mso-position-horizontal-relative:text;mso-position-vertical:absolute;mso-position-vertical-relative:text;mso-width-percent:0;mso-height-percent:0;mso-width-relative:margin;mso-height-relative:margin;v-text-anchor:middle" o:gfxdata="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" fillcolor="black [3213]" strokecolor="#4579b8 [3044]">
                 <v:shadow on="t" opacity="22937f" mv:blur="40000f" origin=",.5" offset="0,23000emu"/>
                 <w10:wrap type="through"/>
               </v:oval>
@@ -1090,7 +1303,7 @@
         <mc:AlternateContent>
           <mc:Choice Requires="wps">
             <w:drawing>
-              <wp:anchor distT="0" distB="0" distL="114300" distR="114300" simplePos="0" relativeHeight="251774976" behindDoc="0" locked="0" layoutInCell="1" allowOverlap="1" wp14:anchorId="0245FC96" wp14:editId="2B98B7F6">
+              <wp:anchor distT="0" distB="0" distL="114300" distR="114300" simplePos="0" relativeHeight="251774976" behindDoc="0" locked="0" layoutInCell="1" allowOverlap="1" wp14:anchorId="0245FC96" wp14:editId="5C95EF10">
                 <wp:simplePos x="0" y="0"/>
                 <wp:positionH relativeFrom="column">
                   <wp:posOffset>800100</wp:posOffset>
@@ -1125,6 +1338,9 @@
                         <a:prstGeom prst="ellipse">
                           <a:avLst/>
                         </a:prstGeom>
+                        <a:solidFill>
+                          <a:schemeClr val="tx1"/>
+                        </a:solidFill>
                       </wps:spPr>
                       <wps:style>
                         <a:lnRef idx="1">
@@ -1160,10 +1376,7 @@
           </mc:Choice>
           <mc:Fallback>
             <w:pict>
-              <v:oval id="Oval 89" o:spid="_x0000_s1026" style="position:absolute;margin-left:63pt;margin-top:333pt;width:18pt;height:18pt;z-index:251774976;visibility:visible;mso-wrap-style:square;mso-width-percent:0;mso-height-percent:0;mso-wrap-distance-left:9pt;mso-wrap-distance-top:0;mso-wrap-distance-right:9pt;mso-wrap-distance-bottom:0;mso-position-horizontal:absolute;mso-position-horizontal-relative:text;mso-position-vertical:absolute;mso-position-vertical-relative:text;mso-width-percent:0;mso-height-percent:0;mso-width-relative:margin;mso-height-relative:margin;v-text-anchor:middle" o:gfxdata="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" fillcolor="#4f81bd [3204]" strokecolor="#4579b8 [3044]">
-                <v:fill color2="#a7bfde [1620]" rotate="t" type="gradient">
-                  <o:fill v:ext="view" type="gradientUnscaled"/>
-                </v:fill>
+              <v:oval id="Oval 89" o:spid="_x0000_s1026" style="position:absolute;margin-left:63pt;margin-top:333pt;width:18pt;height:18pt;z-index:251774976;visibility:visible;mso-wrap-style:square;mso-width-percent:0;mso-height-percent:0;mso-wrap-distance-left:9pt;mso-wrap-distance-top:0;mso-wrap-distance-right:9pt;mso-wrap-distance-bottom:0;mso-position-horizontal:absolute;mso-position-horizontal-relative:text;mso-position-vertical:absolute;mso-position-vertical-relative:text;mso-width-percent:0;mso-height-percent:0;mso-width-relative:margin;mso-height-relative:margin;v-text-anchor:middle" o:gfxdata="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" fillcolor="black [3213]" strokecolor="#4579b8 [3044]">
                 <v:shadow on="t" opacity="22937f" mv:blur="40000f" origin=",.5" offset="0,23000emu"/>
                 <w10:wrap type="through"/>
               </v:oval>
@@ -1675,7 +1888,7 @@
         <mc:AlternateContent>
           <mc:Choice Requires="wps">
             <w:drawing>
-              <wp:anchor distT="0" distB="0" distL="114300" distR="114300" simplePos="0" relativeHeight="251753472" behindDoc="0" locked="0" layoutInCell="1" allowOverlap="1" wp14:anchorId="2E827765" wp14:editId="35A079CE">
+              <wp:anchor distT="0" distB="0" distL="114300" distR="114300" simplePos="0" relativeHeight="251753472" behindDoc="0" locked="0" layoutInCell="1" allowOverlap="1" wp14:anchorId="2E827765" wp14:editId="48151797">
                 <wp:simplePos x="0" y="0"/>
                 <wp:positionH relativeFrom="column">
                   <wp:posOffset>4000500</wp:posOffset>
@@ -1710,6 +1923,9 @@
                         <a:prstGeom prst="ellipse">
                           <a:avLst/>
                         </a:prstGeom>
+                        <a:solidFill>
+                          <a:schemeClr val="tx1"/>
+                        </a:solidFill>
                       </wps:spPr>
                       <wps:style>
                         <a:lnRef idx="1">
@@ -1745,10 +1961,7 @@
           </mc:Choice>
           <mc:Fallback>
             <w:pict>
-              <v:oval id="Oval 75" o:spid="_x0000_s1026" style="position:absolute;margin-left:315pt;margin-top:369pt;width:18pt;height:18pt;z-index:251753472;visibility:visible;mso-wrap-style:square;mso-width-percent:0;mso-height-percent:0;mso-wrap-distance-left:9pt;mso-wrap-distance-top:0;mso-wrap-distance-right:9pt;mso-wrap-distance-bottom:0;mso-position-horizontal:absolute;mso-position-horizontal-relative:text;mso-position-vertical:absolute;mso-position-vertical-relative:text;mso-width-percent:0;mso-height-percent:0;mso-width-relative:margin;mso-height-relative:margin;v-text-anchor:middle" o:gfxdata="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" fillcolor="#4f81bd [3204]" strokecolor="#4579b8 [3044]">
-                <v:fill color2="#a7bfde [1620]" rotate="t" type="gradient">
-                  <o:fill v:ext="view" type="gradientUnscaled"/>
-                </v:fill>
+              <v:oval id="Oval 75" o:spid="_x0000_s1026" style="position:absolute;margin-left:315pt;margin-top:369pt;width:18pt;height:18pt;z-index:251753472;visibility:visible;mso-wrap-style:square;mso-width-percent:0;mso-height-percent:0;mso-wrap-distance-left:9pt;mso-wrap-distance-top:0;mso-wrap-distance-right:9pt;mso-wrap-distance-bottom:0;mso-position-horizontal:absolute;mso-position-horizontal-relative:text;mso-position-vertical:absolute;mso-position-vertical-relative:text;mso-width-percent:0;mso-height-percent:0;mso-width-relative:margin;mso-height-relative:margin;v-text-anchor:middle" o:gfxdata="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" fillcolor="black [3213]" strokecolor="#4579b8 [3044]">
                 <v:shadow on="t" opacity="22937f" mv:blur="40000f" origin=",.5" offset="0,23000emu"/>
                 <w10:wrap type="through"/>
               </v:oval>
@@ -1763,7 +1976,7 @@
         <mc:AlternateContent>
           <mc:Choice Requires="wps">
             <w:drawing>
-              <wp:anchor distT="0" distB="0" distL="114300" distR="114300" simplePos="0" relativeHeight="251771904" behindDoc="0" locked="0" layoutInCell="1" allowOverlap="1" wp14:anchorId="760EB676" wp14:editId="3348E6FB">
+              <wp:anchor distT="0" distB="0" distL="114300" distR="114300" simplePos="0" relativeHeight="251771904" behindDoc="0" locked="0" layoutInCell="1" allowOverlap="1" wp14:anchorId="760EB676" wp14:editId="51D4B42F">
                 <wp:simplePos x="0" y="0"/>
                 <wp:positionH relativeFrom="column">
                   <wp:posOffset>1028700</wp:posOffset>
@@ -1798,6 +2011,9 @@
                         <a:prstGeom prst="ellipse">
                           <a:avLst/>
                         </a:prstGeom>
+                        <a:solidFill>
+                          <a:schemeClr val="tx1"/>
+                        </a:solidFill>
                       </wps:spPr>
                       <wps:style>
                         <a:lnRef idx="1">
@@ -1833,10 +2049,7 @@
           </mc:Choice>
           <mc:Fallback>
             <w:pict>
-              <v:oval id="Oval 87" o:spid="_x0000_s1026" style="position:absolute;margin-left:81pt;margin-top:369pt;width:18pt;height:18pt;z-index:251771904;visibility:visible;mso-wrap-style:square;mso-width-percent:0;mso-height-percent:0;mso-wrap-distance-left:9pt;mso-wrap-distance-top:0;mso-wrap-distance-right:9pt;mso-wrap-distance-bottom:0;mso-position-horizontal:absolute;mso-position-horizontal-relative:text;mso-position-vertical:absolute;mso-position-vertical-relative:text;mso-width-percent:0;mso-height-percent:0;mso-width-relative:margin;mso-height-relative:margin;v-text-anchor:middle" o:gfxdata="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" fillcolor="#4f81bd [3204]" strokecolor="#4579b8 [3044]">
-                <v:fill color2="#a7bfde [1620]" rotate="t" type="gradient">
-                  <o:fill v:ext="view" type="gradientUnscaled"/>
-                </v:fill>
+              <v:oval id="Oval 87" o:spid="_x0000_s1026" style="position:absolute;margin-left:81pt;margin-top:369pt;width:18pt;height:18pt;z-index:251771904;visibility:visible;mso-wrap-style:square;mso-width-percent:0;mso-height-percent:0;mso-wrap-distance-left:9pt;mso-wrap-distance-top:0;mso-wrap-distance-right:9pt;mso-wrap-distance-bottom:0;mso-position-horizontal:absolute;mso-position-horizontal-relative:text;mso-position-vertical:absolute;mso-position-vertical-relative:text;mso-width-percent:0;mso-height-percent:0;mso-width-relative:margin;mso-height-relative:margin;v-text-anchor:middle" o:gfxdata="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" fillcolor="black [3213]" strokecolor="#4579b8 [3044]">
                 <v:shadow on="t" opacity="22937f" mv:blur="40000f" origin=",.5" offset="0,23000emu"/>
                 <w10:wrap type="through"/>
               </v:oval>
@@ -1851,7 +2064,7 @@
         <mc:AlternateContent>
           <mc:Choice Requires="wps">
             <w:drawing>
-              <wp:anchor distT="0" distB="0" distL="114300" distR="114300" simplePos="0" relativeHeight="251768832" behindDoc="0" locked="0" layoutInCell="1" allowOverlap="1" wp14:anchorId="556B865B" wp14:editId="1C9931F3">
+              <wp:anchor distT="0" distB="0" distL="114300" distR="114300" simplePos="0" relativeHeight="251768832" behindDoc="0" locked="0" layoutInCell="1" allowOverlap="1" wp14:anchorId="556B865B" wp14:editId="7C4A4C8F">
                 <wp:simplePos x="0" y="0"/>
                 <wp:positionH relativeFrom="column">
                   <wp:posOffset>1943100</wp:posOffset>
@@ -1886,6 +2099,9 @@
                         <a:prstGeom prst="ellipse">
                           <a:avLst/>
                         </a:prstGeom>
+                        <a:solidFill>
+                          <a:schemeClr val="tx1"/>
+                        </a:solidFill>
                       </wps:spPr>
                       <wps:style>
                         <a:lnRef idx="1">
@@ -1921,10 +2137,7 @@
           </mc:Choice>
           <mc:Fallback>
             <w:pict>
-              <v:oval id="Oval 85" o:spid="_x0000_s1026" style="position:absolute;margin-left:153pt;margin-top:324pt;width:18pt;height:18pt;z-index:251768832;visibility:visible;mso-wrap-style:square;mso-width-percent:0;mso-height-percent:0;mso-wrap-distance-left:9pt;mso-wrap-distance-top:0;mso-wrap-distance-right:9pt;mso-wrap-distance-bottom:0;mso-position-horizontal:absolute;mso-position-horizontal-relative:text;mso-position-vertical:absolute;mso-position-vertical-relative:text;mso-width-percent:0;mso-height-percent:0;mso-width-relative:margin;mso-height-relative:margin;v-text-anchor:middle" o:gfxdata="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" fillcolor="#4f81bd [3204]" strokecolor="#4579b8 [3044]">
-                <v:fill color2="#a7bfde [1620]" rotate="t" type="gradient">
-                  <o:fill v:ext="view" type="gradientUnscaled"/>
-                </v:fill>
+              <v:oval id="Oval 85" o:spid="_x0000_s1026" style="position:absolute;margin-left:153pt;margin-top:324pt;width:18pt;height:18pt;z-index:251768832;visibility:visible;mso-wrap-style:square;mso-width-percent:0;mso-height-percent:0;mso-wrap-distance-left:9pt;mso-wrap-distance-top:0;mso-wrap-distance-right:9pt;mso-wrap-distance-bottom:0;mso-position-horizontal:absolute;mso-position-horizontal-relative:text;mso-position-vertical:absolute;mso-position-vertical-relative:text;mso-width-percent:0;mso-height-percent:0;mso-width-relative:margin;mso-height-relative:margin;v-text-anchor:middle" o:gfxdata="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" fillcolor="black [3213]" strokecolor="#4579b8 [3044]">
                 <v:shadow on="t" opacity="22937f" mv:blur="40000f" origin=",.5" offset="0,23000emu"/>
                 <w10:wrap type="through"/>
               </v:oval>
@@ -1939,7 +2152,7 @@
         <mc:AlternateContent>
           <mc:Choice Requires="wps">
             <w:drawing>
-              <wp:anchor distT="0" distB="0" distL="114300" distR="114300" simplePos="0" relativeHeight="251769856" behindDoc="0" locked="0" layoutInCell="1" allowOverlap="1" wp14:anchorId="5156B6CB" wp14:editId="3F836A8E">
+              <wp:anchor distT="0" distB="0" distL="114300" distR="114300" simplePos="0" relativeHeight="251769856" behindDoc="0" locked="0" layoutInCell="1" allowOverlap="1" wp14:anchorId="5156B6CB" wp14:editId="4967FC11">
                 <wp:simplePos x="0" y="0"/>
                 <wp:positionH relativeFrom="column">
                   <wp:posOffset>-3606800</wp:posOffset>
@@ -2010,7 +2223,7 @@
         <mc:AlternateContent>
           <mc:Choice Requires="wps">
             <w:drawing>
-              <wp:anchor distT="0" distB="0" distL="114300" distR="114300" simplePos="0" relativeHeight="251766784" behindDoc="0" locked="0" layoutInCell="1" allowOverlap="1" wp14:anchorId="5716F1AE" wp14:editId="0E963B3D">
+              <wp:anchor distT="0" distB="0" distL="114300" distR="114300" simplePos="0" relativeHeight="251766784" behindDoc="0" locked="0" layoutInCell="1" allowOverlap="1" wp14:anchorId="5716F1AE" wp14:editId="353DE43B">
                 <wp:simplePos x="0" y="0"/>
                 <wp:positionH relativeFrom="column">
                   <wp:posOffset>-3606800</wp:posOffset>
@@ -2081,7 +2294,7 @@
         <mc:AlternateContent>
           <mc:Choice Requires="wps">
             <w:drawing>
-              <wp:anchor distT="0" distB="0" distL="114300" distR="114300" simplePos="0" relativeHeight="251765760" behindDoc="0" locked="0" layoutInCell="1" allowOverlap="1" wp14:anchorId="01AD49D6" wp14:editId="30FA54DC">
+              <wp:anchor distT="0" distB="0" distL="114300" distR="114300" simplePos="0" relativeHeight="251765760" behindDoc="0" locked="0" layoutInCell="1" allowOverlap="1" wp14:anchorId="01AD49D6" wp14:editId="22696CEC">
                 <wp:simplePos x="0" y="0"/>
                 <wp:positionH relativeFrom="column">
                   <wp:posOffset>2057400</wp:posOffset>
@@ -2116,6 +2329,9 @@
                         <a:prstGeom prst="ellipse">
                           <a:avLst/>
                         </a:prstGeom>
+                        <a:solidFill>
+                          <a:schemeClr val="tx1"/>
+                        </a:solidFill>
                       </wps:spPr>
                       <wps:style>
                         <a:lnRef idx="1">
@@ -2151,10 +2367,7 @@
           </mc:Choice>
           <mc:Fallback>
             <w:pict>
-              <v:oval id="Oval 83" o:spid="_x0000_s1026" style="position:absolute;margin-left:162pt;margin-top:297pt;width:18pt;height:18pt;z-index:251765760;visibility:visible;mso-wrap-style:square;mso-width-percent:0;mso-height-percent:0;mso-wrap-distance-left:9pt;mso-wrap-distance-top:0;mso-wrap-distance-right:9pt;mso-wrap-distance-bottom:0;mso-position-horizontal:absolute;mso-position-horizontal-relative:text;mso-position-vertical:absolute;mso-position-vertical-relative:text;mso-width-percent:0;mso-height-percent:0;mso-width-relative:margin;mso-height-relative:margin;v-text-anchor:middle" o:gfxdata="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" fillcolor="#4f81bd [3204]" strokecolor="#4579b8 [3044]">
-                <v:fill color2="#a7bfde [1620]" rotate="t" type="gradient">
-                  <o:fill v:ext="view" type="gradientUnscaled"/>
-                </v:fill>
+              <v:oval id="Oval 83" o:spid="_x0000_s1026" style="position:absolute;margin-left:162pt;margin-top:297pt;width:18pt;height:18pt;z-index:251765760;visibility:visible;mso-wrap-style:square;mso-width-percent:0;mso-height-percent:0;mso-wrap-distance-left:9pt;mso-wrap-distance-top:0;mso-wrap-distance-right:9pt;mso-wrap-distance-bottom:0;mso-position-horizontal:absolute;mso-position-horizontal-relative:text;mso-position-vertical:absolute;mso-position-vertical-relative:text;mso-width-percent:0;mso-height-percent:0;mso-width-relative:margin;mso-height-relative:margin;v-text-anchor:middle" o:gfxdata="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" fillcolor="black [3213]" strokecolor="#4579b8 [3044]">
                 <v:shadow on="t" opacity="22937f" mv:blur="40000f" origin=",.5" offset="0,23000emu"/>
                 <w10:wrap type="through"/>
               </v:oval>
@@ -2169,7 +2382,7 @@
         <mc:AlternateContent>
           <mc:Choice Requires="wps">
             <w:drawing>
-              <wp:anchor distT="0" distB="0" distL="114300" distR="114300" simplePos="0" relativeHeight="251762688" behindDoc="0" locked="0" layoutInCell="1" allowOverlap="1" wp14:anchorId="0660ED93" wp14:editId="4F86D2C1">
+              <wp:anchor distT="0" distB="0" distL="114300" distR="114300" simplePos="0" relativeHeight="251762688" behindDoc="0" locked="0" layoutInCell="1" allowOverlap="1" wp14:anchorId="0660ED93" wp14:editId="41846A22">
                 <wp:simplePos x="0" y="0"/>
                 <wp:positionH relativeFrom="column">
                   <wp:posOffset>2400300</wp:posOffset>
@@ -2204,6 +2417,9 @@
                         <a:prstGeom prst="ellipse">
                           <a:avLst/>
                         </a:prstGeom>
+                        <a:solidFill>
+                          <a:schemeClr val="tx1"/>
+                        </a:solidFill>
                       </wps:spPr>
                       <wps:style>
                         <a:lnRef idx="1">
@@ -2239,10 +2455,7 @@
           </mc:Choice>
           <mc:Fallback>
             <w:pict>
-              <v:oval id="Oval 81" o:spid="_x0000_s1026" style="position:absolute;margin-left:189pt;margin-top:261pt;width:18pt;height:18pt;z-index:251762688;visibility:visible;mso-wrap-style:square;mso-width-percent:0;mso-height-percent:0;mso-wrap-distance-left:9pt;mso-wrap-distance-top:0;mso-wrap-distance-right:9pt;mso-wrap-distance-bottom:0;mso-position-horizontal:absolute;mso-position-horizontal-relative:text;mso-position-vertical:absolute;mso-position-vertical-relative:text;mso-width-percent:0;mso-height-percent:0;mso-width-relative:margin;mso-height-relative:margin;v-text-anchor:middle" o:gfxdata="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" fillcolor="#4f81bd [3204]" strokecolor="#4579b8 [3044]">
-                <v:fill color2="#a7bfde [1620]" rotate="t" type="gradient">
-                  <o:fill v:ext="view" type="gradientUnscaled"/>
-                </v:fill>
+              <v:oval id="Oval 81" o:spid="_x0000_s1026" style="position:absolute;margin-left:189pt;margin-top:261pt;width:18pt;height:18pt;z-index:251762688;visibility:visible;mso-wrap-style:square;mso-width-percent:0;mso-height-percent:0;mso-wrap-distance-left:9pt;mso-wrap-distance-top:0;mso-wrap-distance-right:9pt;mso-wrap-distance-bottom:0;mso-position-horizontal:absolute;mso-position-horizontal-relative:text;mso-position-vertical:absolute;mso-position-vertical-relative:text;mso-width-percent:0;mso-height-percent:0;mso-width-relative:margin;mso-height-relative:margin;v-text-anchor:middle" o:gfxdata="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" fillcolor="black [3213]" strokecolor="#4579b8 [3044]">
                 <v:shadow on="t" opacity="22937f" mv:blur="40000f" origin=",.5" offset="0,23000emu"/>
                 <w10:wrap type="through"/>
               </v:oval>
@@ -2257,7 +2470,7 @@
         <mc:AlternateContent>
           <mc:Choice Requires="wps">
             <w:drawing>
-              <wp:anchor distT="0" distB="0" distL="114300" distR="114300" simplePos="0" relativeHeight="251763712" behindDoc="0" locked="0" layoutInCell="1" allowOverlap="1" wp14:anchorId="0250125B" wp14:editId="26E16181">
+              <wp:anchor distT="0" distB="0" distL="114300" distR="114300" simplePos="0" relativeHeight="251763712" behindDoc="0" locked="0" layoutInCell="1" allowOverlap="1" wp14:anchorId="0250125B" wp14:editId="0FE8705F">
                 <wp:simplePos x="0" y="0"/>
                 <wp:positionH relativeFrom="column">
                   <wp:posOffset>-3606800</wp:posOffset>
@@ -2328,7 +2541,7 @@
         <mc:AlternateContent>
           <mc:Choice Requires="wps">
             <w:drawing>
-              <wp:anchor distT="0" distB="0" distL="114300" distR="114300" simplePos="0" relativeHeight="251757568" behindDoc="0" locked="0" layoutInCell="1" allowOverlap="1" wp14:anchorId="365173F5" wp14:editId="2F66663C">
+              <wp:anchor distT="0" distB="0" distL="114300" distR="114300" simplePos="0" relativeHeight="251757568" behindDoc="0" locked="0" layoutInCell="1" allowOverlap="1" wp14:anchorId="365173F5" wp14:editId="632BB411">
                 <wp:simplePos x="0" y="0"/>
                 <wp:positionH relativeFrom="column">
                   <wp:posOffset>-2806700</wp:posOffset>
@@ -2399,7 +2612,7 @@
         <mc:AlternateContent>
           <mc:Choice Requires="wps">
             <w:drawing>
-              <wp:anchor distT="0" distB="0" distL="114300" distR="114300" simplePos="0" relativeHeight="251760640" behindDoc="0" locked="0" layoutInCell="1" allowOverlap="1" wp14:anchorId="6A29E501" wp14:editId="6443437C">
+              <wp:anchor distT="0" distB="0" distL="114300" distR="114300" simplePos="0" relativeHeight="251760640" behindDoc="0" locked="0" layoutInCell="1" allowOverlap="1" wp14:anchorId="6A29E501" wp14:editId="1EA7DBED">
                 <wp:simplePos x="0" y="0"/>
                 <wp:positionH relativeFrom="column">
                   <wp:posOffset>-2806700</wp:posOffset>
@@ -2470,7 +2683,7 @@
         <mc:AlternateContent>
           <mc:Choice Requires="wps">
             <w:drawing>
-              <wp:anchor distT="0" distB="0" distL="114300" distR="114300" simplePos="0" relativeHeight="251759616" behindDoc="0" locked="0" layoutInCell="1" allowOverlap="1" wp14:anchorId="0380CA03" wp14:editId="3E2EB61C">
+              <wp:anchor distT="0" distB="0" distL="114300" distR="114300" simplePos="0" relativeHeight="251759616" behindDoc="0" locked="0" layoutInCell="1" allowOverlap="1" wp14:anchorId="0380CA03" wp14:editId="28ACCE38">
                 <wp:simplePos x="0" y="0"/>
                 <wp:positionH relativeFrom="column">
                   <wp:posOffset>2857500</wp:posOffset>
@@ -2505,6 +2718,9 @@
                         <a:prstGeom prst="ellipse">
                           <a:avLst/>
                         </a:prstGeom>
+                        <a:solidFill>
+                          <a:schemeClr val="tx1"/>
+                        </a:solidFill>
                       </wps:spPr>
                       <wps:style>
                         <a:lnRef idx="1">
@@ -2540,10 +2756,7 @@
           </mc:Choice>
           <mc:Fallback>
             <w:pict>
-              <v:oval id="Oval 79" o:spid="_x0000_s1026" style="position:absolute;margin-left:225pt;margin-top:297pt;width:18pt;height:18pt;z-index:251759616;visibility:visible;mso-wrap-style:square;mso-width-percent:0;mso-height-percent:0;mso-wrap-distance-left:9pt;mso-wrap-distance-top:0;mso-wrap-distance-right:9pt;mso-wrap-distance-bottom:0;mso-position-horizontal:absolute;mso-position-horizontal-relative:text;mso-position-vertical:absolute;mso-position-vertical-relative:text;mso-width-percent:0;mso-height-percent:0;mso-width-relative:margin;mso-height-relative:margin;v-text-anchor:middle" o:gfxdata="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" fillcolor="#4f81bd [3204]" strokecolor="#4579b8 [3044]">
-                <v:fill color2="#a7bfde [1620]" rotate="t" type="gradient">
-                  <o:fill v:ext="view" type="gradientUnscaled"/>
-                </v:fill>
+              <v:oval id="Oval 79" o:spid="_x0000_s1026" style="position:absolute;margin-left:225pt;margin-top:297pt;width:18pt;height:18pt;z-index:251759616;visibility:visible;mso-wrap-style:square;mso-width-percent:0;mso-height-percent:0;mso-wrap-distance-left:9pt;mso-wrap-distance-top:0;mso-wrap-distance-right:9pt;mso-wrap-distance-bottom:0;mso-position-horizontal:absolute;mso-position-horizontal-relative:text;mso-position-vertical:absolute;mso-position-vertical-relative:text;mso-width-percent:0;mso-height-percent:0;mso-width-relative:margin;mso-height-relative:margin;v-text-anchor:middle" o:gfxdata="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" fillcolor="black [3213]" strokecolor="#4579b8 [3044]">
                 <v:shadow on="t" opacity="22937f" mv:blur="40000f" origin=",.5" offset="0,23000emu"/>
                 <w10:wrap type="through"/>
               </v:oval>
@@ -2558,7 +2771,7 @@
         <mc:AlternateContent>
           <mc:Choice Requires="wps">
             <w:drawing>
-              <wp:anchor distT="0" distB="0" distL="114300" distR="114300" simplePos="0" relativeHeight="251756544" behindDoc="0" locked="0" layoutInCell="1" allowOverlap="1" wp14:anchorId="6C864317" wp14:editId="3B91113D">
+              <wp:anchor distT="0" distB="0" distL="114300" distR="114300" simplePos="0" relativeHeight="251756544" behindDoc="0" locked="0" layoutInCell="1" allowOverlap="1" wp14:anchorId="6C864317" wp14:editId="086FF9E3">
                 <wp:simplePos x="0" y="0"/>
                 <wp:positionH relativeFrom="column">
                   <wp:posOffset>2743200</wp:posOffset>
@@ -2593,6 +2806,9 @@
                         <a:prstGeom prst="ellipse">
                           <a:avLst/>
                         </a:prstGeom>
+                        <a:solidFill>
+                          <a:schemeClr val="tx1"/>
+                        </a:solidFill>
                       </wps:spPr>
                       <wps:style>
                         <a:lnRef idx="1">
@@ -2628,10 +2844,7 @@
           </mc:Choice>
           <mc:Fallback>
             <w:pict>
-              <v:oval id="Oval 77" o:spid="_x0000_s1026" style="position:absolute;margin-left:3in;margin-top:324pt;width:18pt;height:18pt;z-index:251756544;visibility:visible;mso-wrap-style:square;mso-width-percent:0;mso-height-percent:0;mso-wrap-distance-left:9pt;mso-wrap-distance-top:0;mso-wrap-distance-right:9pt;mso-wrap-distance-bottom:0;mso-position-horizontal:absolute;mso-position-horizontal-relative:text;mso-position-vertical:absolute;mso-position-vertical-relative:text;mso-width-percent:0;mso-height-percent:0;mso-width-relative:margin;mso-height-relative:margin;v-text-anchor:middle" o:gfxdata="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" fillcolor="#4f81bd [3204]" strokecolor="#4579b8 [3044]">
-                <v:fill color2="#a7bfde [1620]" rotate="t" type="gradient">
-                  <o:fill v:ext="view" type="gradientUnscaled"/>
-                </v:fill>
+              <v:oval id="Oval 77" o:spid="_x0000_s1026" style="position:absolute;margin-left:3in;margin-top:324pt;width:18pt;height:18pt;z-index:251756544;visibility:visible;mso-wrap-style:square;mso-width-percent:0;mso-height-percent:0;mso-wrap-distance-left:9pt;mso-wrap-distance-top:0;mso-wrap-distance-right:9pt;mso-wrap-distance-bottom:0;mso-position-horizontal:absolute;mso-position-horizontal-relative:text;mso-position-vertical:absolute;mso-position-vertical-relative:text;mso-width-percent:0;mso-height-percent:0;mso-width-relative:margin;mso-height-relative:margin;v-text-anchor:middle" o:gfxdata="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" fillcolor="black [3213]" strokecolor="#4579b8 [3044]">
                 <v:shadow on="t" opacity="22937f" mv:blur="40000f" origin=",.5" offset="0,23000emu"/>
                 <w10:wrap type="through"/>
               </v:oval>
@@ -2646,7 +2859,7 @@
         <mc:AlternateContent>
           <mc:Choice Requires="wps">
             <w:drawing>
-              <wp:anchor distT="0" distB="0" distL="114300" distR="114300" simplePos="0" relativeHeight="251754496" behindDoc="0" locked="0" layoutInCell="1" allowOverlap="1" wp14:anchorId="36DC5DAC" wp14:editId="7B271864">
+              <wp:anchor distT="0" distB="0" distL="114300" distR="114300" simplePos="0" relativeHeight="251754496" behindDoc="0" locked="0" layoutInCell="1" allowOverlap="1" wp14:anchorId="36DC5DAC" wp14:editId="0E0C528C">
                 <wp:simplePos x="0" y="0"/>
                 <wp:positionH relativeFrom="column">
                   <wp:posOffset>-2806700</wp:posOffset>
@@ -2717,7 +2930,7 @@
         <mc:AlternateContent>
           <mc:Choice Requires="wps">
             <w:drawing>
-              <wp:anchor distT="0" distB="0" distL="114300" distR="114300" simplePos="0" relativeHeight="251750400" behindDoc="0" locked="0" layoutInCell="1" allowOverlap="1" wp14:anchorId="57CC46A3" wp14:editId="25DFADF0">
+              <wp:anchor distT="0" distB="0" distL="114300" distR="114300" simplePos="0" relativeHeight="251750400" behindDoc="0" locked="0" layoutInCell="1" allowOverlap="1" wp14:anchorId="57CC46A3" wp14:editId="4D4414CB">
                 <wp:simplePos x="0" y="0"/>
                 <wp:positionH relativeFrom="column">
                   <wp:posOffset>4800600</wp:posOffset>
@@ -2752,6 +2965,9 @@
                         <a:prstGeom prst="ellipse">
                           <a:avLst/>
                         </a:prstGeom>
+                        <a:solidFill>
+                          <a:schemeClr val="tx1"/>
+                        </a:solidFill>
                       </wps:spPr>
                       <wps:style>
                         <a:lnRef idx="1">
@@ -2787,10 +3003,7 @@
           </mc:Choice>
           <mc:Fallback>
             <w:pict>
-              <v:oval id="Oval 71" o:spid="_x0000_s1026" style="position:absolute;margin-left:378pt;margin-top:279pt;width:18pt;height:18pt;z-index:251750400;visibility:visible;mso-wrap-style:square;mso-width-percent:0;mso-height-percent:0;mso-wrap-distance-left:9pt;mso-wrap-distance-top:0;mso-wrap-distance-right:9pt;mso-wrap-distance-bottom:0;mso-position-horizontal:absolute;mso-position-horizontal-relative:text;mso-position-vertical:absolute;mso-position-vertical-relative:text;mso-width-percent:0;mso-height-percent:0;mso-width-relative:margin;mso-height-relative:margin;v-text-anchor:middle" o:gfxdata="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" fillcolor="#4f81bd [3204]" strokecolor="#4579b8 [3044]">
-                <v:fill color2="#a7bfde [1620]" rotate="t" type="gradient">
-                  <o:fill v:ext="view" type="gradientUnscaled"/>
-                </v:fill>
+              <v:oval id="Oval 71" o:spid="_x0000_s1026" style="position:absolute;margin-left:378pt;margin-top:279pt;width:18pt;height:18pt;z-index:251750400;visibility:visible;mso-wrap-style:square;mso-width-percent:0;mso-height-percent:0;mso-wrap-distance-left:9pt;mso-wrap-distance-top:0;mso-wrap-distance-right:9pt;mso-wrap-distance-bottom:0;mso-position-horizontal:absolute;mso-position-horizontal-relative:text;mso-position-vertical:absolute;mso-position-vertical-relative:text;mso-width-percent:0;mso-height-percent:0;mso-width-relative:margin;mso-height-relative:margin;v-text-anchor:middle" o:gfxdata="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" fillcolor="black [3213]" strokecolor="#4579b8 [3044]">
                 <v:shadow on="t" opacity="22937f" mv:blur="40000f" origin=",.5" offset="0,23000emu"/>
                 <w10:wrap type="through"/>
               </v:oval>
@@ -2805,7 +3018,7 @@
         <mc:AlternateContent>
           <mc:Choice Requires="wps">
             <w:drawing>
-              <wp:anchor distT="0" distB="0" distL="114300" distR="114300" simplePos="0" relativeHeight="251747328" behindDoc="0" locked="0" layoutInCell="1" allowOverlap="1" wp14:anchorId="7B961056" wp14:editId="46FDBBB0">
+              <wp:anchor distT="0" distB="0" distL="114300" distR="114300" simplePos="0" relativeHeight="251747328" behindDoc="0" locked="0" layoutInCell="1" allowOverlap="1" wp14:anchorId="7B961056" wp14:editId="47DE9A85">
                 <wp:simplePos x="0" y="0"/>
                 <wp:positionH relativeFrom="column">
                   <wp:posOffset>4229100</wp:posOffset>
@@ -2840,6 +3053,9 @@
                         <a:prstGeom prst="ellipse">
                           <a:avLst/>
                         </a:prstGeom>
+                        <a:solidFill>
+                          <a:schemeClr val="tx1"/>
+                        </a:solidFill>
                       </wps:spPr>
                       <wps:style>
                         <a:lnRef idx="1">
@@ -2875,10 +3091,7 @@
           </mc:Choice>
           <mc:Fallback>
             <w:pict>
-              <v:oval id="Oval 69" o:spid="_x0000_s1026" style="position:absolute;margin-left:333pt;margin-top:207pt;width:18pt;height:18pt;z-index:251747328;visibility:visible;mso-wrap-style:square;mso-width-percent:0;mso-height-percent:0;mso-wrap-distance-left:9pt;mso-wrap-distance-top:0;mso-wrap-distance-right:9pt;mso-wrap-distance-bottom:0;mso-position-horizontal:absolute;mso-position-horizontal-relative:text;mso-position-vertical:absolute;mso-position-vertical-relative:text;mso-width-percent:0;mso-height-percent:0;mso-width-relative:margin;mso-height-relative:margin;v-text-anchor:middle" o:gfxdata="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" fillcolor="#4f81bd [3204]" strokecolor="#4579b8 [3044]">
-                <v:fill color2="#a7bfde [1620]" rotate="t" type="gradient">
-                  <o:fill v:ext="view" type="gradientUnscaled"/>
-                </v:fill>
+              <v:oval id="Oval 69" o:spid="_x0000_s1026" style="position:absolute;margin-left:333pt;margin-top:207pt;width:18pt;height:18pt;z-index:251747328;visibility:visible;mso-wrap-style:square;mso-width-percent:0;mso-height-percent:0;mso-wrap-distance-left:9pt;mso-wrap-distance-top:0;mso-wrap-distance-right:9pt;mso-wrap-distance-bottom:0;mso-position-horizontal:absolute;mso-position-horizontal-relative:text;mso-position-vertical:absolute;mso-position-vertical-relative:text;mso-width-percent:0;mso-height-percent:0;mso-width-relative:margin;mso-height-relative:margin;v-text-anchor:middle" o:gfxdata="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" fillcolor="black [3213]" strokecolor="#4579b8 [3044]">
                 <v:shadow on="t" opacity="22937f" mv:blur="40000f" origin=",.5" offset="0,23000emu"/>
                 <w10:wrap type="through"/>
               </v:oval>
@@ -2893,7 +3106,7 @@
         <mc:AlternateContent>
           <mc:Choice Requires="wps">
             <w:drawing>
-              <wp:anchor distT="0" distB="0" distL="114300" distR="114300" simplePos="0" relativeHeight="251751424" behindDoc="0" locked="0" layoutInCell="1" allowOverlap="1" wp14:anchorId="0F161FF0" wp14:editId="5ED3FB39">
+              <wp:anchor distT="0" distB="0" distL="114300" distR="114300" simplePos="0" relativeHeight="251751424" behindDoc="0" locked="0" layoutInCell="1" allowOverlap="1" wp14:anchorId="0F161FF0" wp14:editId="41DAB3F0">
                 <wp:simplePos x="0" y="0"/>
                 <wp:positionH relativeFrom="column">
                   <wp:posOffset>-406400</wp:posOffset>
@@ -2964,7 +3177,7 @@
         <mc:AlternateContent>
           <mc:Choice Requires="wps">
             <w:drawing>
-              <wp:anchor distT="0" distB="0" distL="114300" distR="114300" simplePos="0" relativeHeight="251748352" behindDoc="0" locked="0" layoutInCell="1" allowOverlap="1" wp14:anchorId="0559AD07" wp14:editId="5C4F878F">
+              <wp:anchor distT="0" distB="0" distL="114300" distR="114300" simplePos="0" relativeHeight="251748352" behindDoc="0" locked="0" layoutInCell="1" allowOverlap="1" wp14:anchorId="0559AD07" wp14:editId="7E35CCEF">
                 <wp:simplePos x="0" y="0"/>
                 <wp:positionH relativeFrom="column">
                   <wp:posOffset>-977900</wp:posOffset>
@@ -3035,7 +3248,7 @@
         <mc:AlternateContent>
           <mc:Choice Requires="wps">
             <w:drawing>
-              <wp:anchor distT="0" distB="0" distL="114300" distR="114300" simplePos="0" relativeHeight="251745280" behindDoc="0" locked="0" layoutInCell="1" allowOverlap="1" wp14:anchorId="7210649E" wp14:editId="75EC8208">
+              <wp:anchor distT="0" distB="0" distL="114300" distR="114300" simplePos="0" relativeHeight="251745280" behindDoc="0" locked="0" layoutInCell="1" allowOverlap="1" wp14:anchorId="7210649E" wp14:editId="7103E95A">
                 <wp:simplePos x="0" y="0"/>
                 <wp:positionH relativeFrom="column">
                   <wp:posOffset>-1549400</wp:posOffset>
@@ -3106,7 +3319,7 @@
         <mc:AlternateContent>
           <mc:Choice Requires="wps">
             <w:drawing>
-              <wp:anchor distT="0" distB="0" distL="114300" distR="114300" simplePos="0" relativeHeight="251744256" behindDoc="0" locked="0" layoutInCell="1" allowOverlap="1" wp14:anchorId="2DF12174" wp14:editId="0D4558BB">
+              <wp:anchor distT="0" distB="0" distL="114300" distR="114300" simplePos="0" relativeHeight="251744256" behindDoc="0" locked="0" layoutInCell="1" allowOverlap="1" wp14:anchorId="2DF12174" wp14:editId="3E1C1DB4">
                 <wp:simplePos x="0" y="0"/>
                 <wp:positionH relativeFrom="column">
                   <wp:posOffset>3657600</wp:posOffset>
@@ -3141,6 +3354,9 @@
                         <a:prstGeom prst="ellipse">
                           <a:avLst/>
                         </a:prstGeom>
+                        <a:solidFill>
+                          <a:schemeClr val="tx1"/>
+                        </a:solidFill>
                       </wps:spPr>
                       <wps:style>
                         <a:lnRef idx="1">
@@ -3176,10 +3392,7 @@
           </mc:Choice>
           <mc:Fallback>
             <w:pict>
-              <v:oval id="Oval 67" o:spid="_x0000_s1026" style="position:absolute;margin-left:4in;margin-top:81pt;width:18pt;height:18pt;z-index:251744256;visibility:visible;mso-wrap-style:square;mso-width-percent:0;mso-height-percent:0;mso-wrap-distance-left:9pt;mso-wrap-distance-top:0;mso-wrap-distance-right:9pt;mso-wrap-distance-bottom:0;mso-position-horizontal:absolute;mso-position-horizontal-relative:text;mso-position-vertical:absolute;mso-position-vertical-relative:text;mso-width-percent:0;mso-height-percent:0;mso-width-relative:margin;mso-height-relative:margin;v-text-anchor:middle" o:gfxdata="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" fillcolor="#4f81bd [3204]" strokecolor="#4579b8 [3044]">
-                <v:fill color2="#a7bfde [1620]" rotate="t" type="gradient">
-                  <o:fill v:ext="view" type="gradientUnscaled"/>
-                </v:fill>
+              <v:oval id="Oval 67" o:spid="_x0000_s1026" style="position:absolute;margin-left:4in;margin-top:81pt;width:18pt;height:18pt;z-index:251744256;visibility:visible;mso-wrap-style:square;mso-width-percent:0;mso-height-percent:0;mso-wrap-distance-left:9pt;mso-wrap-distance-top:0;mso-wrap-distance-right:9pt;mso-wrap-distance-bottom:0;mso-position-horizontal:absolute;mso-position-horizontal-relative:text;mso-position-vertical:absolute;mso-position-vertical-relative:text;mso-width-percent:0;mso-height-percent:0;mso-width-relative:margin;mso-height-relative:margin;v-text-anchor:middle" o:gfxdata="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" fillcolor="black [3213]" strokecolor="#4579b8 [3044]">
                 <v:shadow on="t" opacity="22937f" mv:blur="40000f" origin=",.5" offset="0,23000emu"/>
                 <w10:wrap type="through"/>
               </v:oval>
@@ -3194,7 +3407,7 @@
         <mc:AlternateContent>
           <mc:Choice Requires="wps">
             <w:drawing>
-              <wp:anchor distT="0" distB="0" distL="114300" distR="114300" simplePos="0" relativeHeight="251741184" behindDoc="0" locked="0" layoutInCell="1" allowOverlap="1" wp14:anchorId="28C2454E" wp14:editId="3FE98FA3">
+              <wp:anchor distT="0" distB="0" distL="114300" distR="114300" simplePos="0" relativeHeight="251741184" behindDoc="0" locked="0" layoutInCell="1" allowOverlap="1" wp14:anchorId="28C2454E" wp14:editId="080942ED">
                 <wp:simplePos x="0" y="0"/>
                 <wp:positionH relativeFrom="column">
                   <wp:posOffset>4457700</wp:posOffset>
@@ -3229,6 +3442,9 @@
                         <a:prstGeom prst="ellipse">
                           <a:avLst/>
                         </a:prstGeom>
+                        <a:solidFill>
+                          <a:schemeClr val="tx1"/>
+                        </a:solidFill>
                       </wps:spPr>
                       <wps:style>
                         <a:lnRef idx="1">
@@ -3264,10 +3480,7 @@
           </mc:Choice>
           <mc:Fallback>
             <w:pict>
-              <v:oval id="Oval 65" o:spid="_x0000_s1026" style="position:absolute;margin-left:351pt;margin-top:333pt;width:18pt;height:18pt;z-index:251741184;visibility:visible;mso-wrap-style:square;mso-width-percent:0;mso-height-percent:0;mso-wrap-distance-left:9pt;mso-wrap-distance-top:0;mso-wrap-distance-right:9pt;mso-wrap-distance-bottom:0;mso-position-horizontal:absolute;mso-position-horizontal-relative:text;mso-position-vertical:absolute;mso-position-vertical-relative:text;mso-width-percent:0;mso-height-percent:0;mso-width-relative:margin;mso-height-relative:margin;v-text-anchor:middle" o:gfxdata="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" fillcolor="#4f81bd [3204]" strokecolor="#4579b8 [3044]">
-                <v:fill color2="#a7bfde [1620]" rotate="t" type="gradient">
-                  <o:fill v:ext="view" type="gradientUnscaled"/>
-                </v:fill>
+              <v:oval id="Oval 65" o:spid="_x0000_s1026" style="position:absolute;margin-left:351pt;margin-top:333pt;width:18pt;height:18pt;z-index:251741184;visibility:visible;mso-wrap-style:square;mso-width-percent:0;mso-height-percent:0;mso-wrap-distance-left:9pt;mso-wrap-distance-top:0;mso-wrap-distance-right:9pt;mso-wrap-distance-bottom:0;mso-position-horizontal:absolute;mso-position-horizontal-relative:text;mso-position-vertical:absolute;mso-position-vertical-relative:text;mso-width-percent:0;mso-height-percent:0;mso-width-relative:margin;mso-height-relative:margin;v-text-anchor:middle" o:gfxdata="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" fillcolor="black [3213]" strokecolor="#4579b8 [3044]">
                 <v:shadow on="t" opacity="22937f" mv:blur="40000f" origin=",.5" offset="0,23000emu"/>
                 <w10:wrap type="through"/>
               </v:oval>
@@ -3282,7 +3495,7 @@
         <mc:AlternateContent>
           <mc:Choice Requires="wps">
             <w:drawing>
-              <wp:anchor distT="0" distB="0" distL="114300" distR="114300" simplePos="0" relativeHeight="251738112" behindDoc="0" locked="0" layoutInCell="1" allowOverlap="1" wp14:anchorId="7E3832EF" wp14:editId="4D06E90B">
+              <wp:anchor distT="0" distB="0" distL="114300" distR="114300" simplePos="0" relativeHeight="251738112" behindDoc="0" locked="0" layoutInCell="1" allowOverlap="1" wp14:anchorId="7E3832EF" wp14:editId="66592DFA">
                 <wp:simplePos x="0" y="0"/>
                 <wp:positionH relativeFrom="column">
                   <wp:posOffset>4686300</wp:posOffset>
@@ -3317,6 +3530,9 @@
                         <a:prstGeom prst="ellipse">
                           <a:avLst/>
                         </a:prstGeom>
+                        <a:solidFill>
+                          <a:schemeClr val="tx1"/>
+                        </a:solidFill>
                       </wps:spPr>
                       <wps:style>
                         <a:lnRef idx="1">
@@ -3352,10 +3568,7 @@
           </mc:Choice>
           <mc:Fallback>
             <w:pict>
-              <v:oval id="Oval 63" o:spid="_x0000_s1026" style="position:absolute;margin-left:369pt;margin-top:297pt;width:18pt;height:18pt;z-index:251738112;visibility:visible;mso-wrap-style:square;mso-width-percent:0;mso-height-percent:0;mso-wrap-distance-left:9pt;mso-wrap-distance-top:0;mso-wrap-distance-right:9pt;mso-wrap-distance-bottom:0;mso-position-horizontal:absolute;mso-position-horizontal-relative:text;mso-position-vertical:absolute;mso-position-vertical-relative:text;mso-width-percent:0;mso-height-percent:0;mso-width-relative:margin;mso-height-relative:margin;v-text-anchor:middle" o:gfxdata="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" fillcolor="#4f81bd [3204]" strokecolor="#4579b8 [3044]">
-                <v:fill color2="#a7bfde [1620]" rotate="t" type="gradient">
-                  <o:fill v:ext="view" type="gradientUnscaled"/>
-                </v:fill>
+              <v:oval id="Oval 63" o:spid="_x0000_s1026" style="position:absolute;margin-left:369pt;margin-top:297pt;width:18pt;height:18pt;z-index:251738112;visibility:visible;mso-wrap-style:square;mso-width-percent:0;mso-height-percent:0;mso-wrap-distance-left:9pt;mso-wrap-distance-top:0;mso-wrap-distance-right:9pt;mso-wrap-distance-bottom:0;mso-position-horizontal:absolute;mso-position-horizontal-relative:text;mso-position-vertical:absolute;mso-position-vertical-relative:text;mso-width-percent:0;mso-height-percent:0;mso-width-relative:margin;mso-height-relative:margin;v-text-anchor:middle" o:gfxdata="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" fillcolor="black [3213]" strokecolor="#4579b8 [3044]">
                 <v:shadow on="t" opacity="22937f" mv:blur="40000f" origin=",.5" offset="0,23000emu"/>
                 <w10:wrap type="through"/>
               </v:oval>
@@ -3370,7 +3583,7 @@
         <mc:AlternateContent>
           <mc:Choice Requires="wps">
             <w:drawing>
-              <wp:anchor distT="0" distB="0" distL="114300" distR="114300" simplePos="0" relativeHeight="251735040" behindDoc="0" locked="0" layoutInCell="1" allowOverlap="1" wp14:anchorId="1D272C55" wp14:editId="02DC6A7C">
+              <wp:anchor distT="0" distB="0" distL="114300" distR="114300" simplePos="0" relativeHeight="251735040" behindDoc="0" locked="0" layoutInCell="1" allowOverlap="1" wp14:anchorId="1D272C55" wp14:editId="0645AC49">
                 <wp:simplePos x="0" y="0"/>
                 <wp:positionH relativeFrom="column">
                   <wp:posOffset>4457700</wp:posOffset>
@@ -3405,6 +3618,9 @@
                         <a:prstGeom prst="ellipse">
                           <a:avLst/>
                         </a:prstGeom>
+                        <a:solidFill>
+                          <a:schemeClr val="tx1"/>
+                        </a:solidFill>
                       </wps:spPr>
                       <wps:style>
                         <a:lnRef idx="1">
@@ -3440,10 +3656,7 @@
           </mc:Choice>
           <mc:Fallback>
             <w:pict>
-              <v:oval id="Oval 61" o:spid="_x0000_s1026" style="position:absolute;margin-left:351pt;margin-top:261pt;width:18pt;height:18pt;z-index:251735040;visibility:visible;mso-wrap-style:square;mso-width-percent:0;mso-height-percent:0;mso-wrap-distance-left:9pt;mso-wrap-distance-top:0;mso-wrap-distance-right:9pt;mso-wrap-distance-bottom:0;mso-position-horizontal:absolute;mso-position-horizontal-relative:text;mso-position-vertical:absolute;mso-position-vertical-relative:text;mso-width-percent:0;mso-height-percent:0;mso-width-relative:margin;mso-height-relative:margin;v-text-anchor:middle" o:gfxdata="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" fillcolor="#4f81bd [3204]" strokecolor="#4579b8 [3044]">
-                <v:fill color2="#a7bfde [1620]" rotate="t" type="gradient">
-                  <o:fill v:ext="view" type="gradientUnscaled"/>
-                </v:fill>
+              <v:oval id="Oval 61" o:spid="_x0000_s1026" style="position:absolute;margin-left:351pt;margin-top:261pt;width:18pt;height:18pt;z-index:251735040;visibility:visible;mso-wrap-style:square;mso-width-percent:0;mso-height-percent:0;mso-wrap-distance-left:9pt;mso-wrap-distance-top:0;mso-wrap-distance-right:9pt;mso-wrap-distance-bottom:0;mso-position-horizontal:absolute;mso-position-horizontal-relative:text;mso-position-vertical:absolute;mso-position-vertical-relative:text;mso-width-percent:0;mso-height-percent:0;mso-width-relative:margin;mso-height-relative:margin;v-text-anchor:middle" o:gfxdata="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" fillcolor="black [3213]" strokecolor="#4579b8 [3044]">
                 <v:shadow on="t" opacity="22937f" mv:blur="40000f" origin=",.5" offset="0,23000emu"/>
                 <w10:wrap type="through"/>
               </v:oval>
@@ -3458,7 +3671,7 @@
         <mc:AlternateContent>
           <mc:Choice Requires="wps">
             <w:drawing>
-              <wp:anchor distT="0" distB="0" distL="114300" distR="114300" simplePos="0" relativeHeight="251731968" behindDoc="0" locked="0" layoutInCell="1" allowOverlap="1" wp14:anchorId="5CEDD3F6" wp14:editId="2AE9780F">
+              <wp:anchor distT="0" distB="0" distL="114300" distR="114300" simplePos="0" relativeHeight="251731968" behindDoc="0" locked="0" layoutInCell="1" allowOverlap="1" wp14:anchorId="5CEDD3F6" wp14:editId="39EF258A">
                 <wp:simplePos x="0" y="0"/>
                 <wp:positionH relativeFrom="column">
                   <wp:posOffset>4229100</wp:posOffset>
@@ -3493,6 +3706,9 @@
                         <a:prstGeom prst="ellipse">
                           <a:avLst/>
                         </a:prstGeom>
+                        <a:solidFill>
+                          <a:schemeClr val="tx1"/>
+                        </a:solidFill>
                       </wps:spPr>
                       <wps:style>
                         <a:lnRef idx="1">
@@ -3528,10 +3744,7 @@
           </mc:Choice>
           <mc:Fallback>
             <w:pict>
-              <v:oval id="Oval 59" o:spid="_x0000_s1026" style="position:absolute;margin-left:333pt;margin-top:225pt;width:18pt;height:18pt;z-index:251731968;visibility:visible;mso-wrap-style:square;mso-width-percent:0;mso-height-percent:0;mso-wrap-distance-left:9pt;mso-wrap-distance-top:0;mso-wrap-distance-right:9pt;mso-wrap-distance-bottom:0;mso-position-horizontal:absolute;mso-position-horizontal-relative:text;mso-position-vertical:absolute;mso-position-vertical-relative:text;mso-width-percent:0;mso-height-percent:0;mso-width-relative:margin;mso-height-relative:margin;v-text-anchor:middle" o:gfxdata="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" fillcolor="#4f81bd [3204]" strokecolor="#4579b8 [3044]">
-                <v:fill color2="#a7bfde [1620]" rotate="t" type="gradient">
-                  <o:fill v:ext="view" type="gradientUnscaled"/>
-                </v:fill>
+              <v:oval id="Oval 59" o:spid="_x0000_s1026" style="position:absolute;margin-left:333pt;margin-top:225pt;width:18pt;height:18pt;z-index:251731968;visibility:visible;mso-wrap-style:square;mso-width-percent:0;mso-height-percent:0;mso-wrap-distance-left:9pt;mso-wrap-distance-top:0;mso-wrap-distance-right:9pt;mso-wrap-distance-bottom:0;mso-position-horizontal:absolute;mso-position-horizontal-relative:text;mso-position-vertical:absolute;mso-position-vertical-relative:text;mso-width-percent:0;mso-height-percent:0;mso-width-relative:margin;mso-height-relative:margin;v-text-anchor:middle" o:gfxdata="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" fillcolor="black [3213]" strokecolor="#4579b8 [3044]">
                 <v:shadow on="t" opacity="22937f" mv:blur="40000f" origin=",.5" offset="0,23000emu"/>
                 <w10:wrap type="through"/>
               </v:oval>
@@ -3546,7 +3759,7 @@
         <mc:AlternateContent>
           <mc:Choice Requires="wps">
             <w:drawing>
-              <wp:anchor distT="0" distB="0" distL="114300" distR="114300" simplePos="0" relativeHeight="251728896" behindDoc="0" locked="0" layoutInCell="1" allowOverlap="1" wp14:anchorId="59AFB34F" wp14:editId="447ED210">
+              <wp:anchor distT="0" distB="0" distL="114300" distR="114300" simplePos="0" relativeHeight="251728896" behindDoc="0" locked="0" layoutInCell="1" allowOverlap="1" wp14:anchorId="59AFB34F" wp14:editId="268001BE">
                 <wp:simplePos x="0" y="0"/>
                 <wp:positionH relativeFrom="column">
                   <wp:posOffset>4000500</wp:posOffset>
@@ -3581,6 +3794,9 @@
                         <a:prstGeom prst="ellipse">
                           <a:avLst/>
                         </a:prstGeom>
+                        <a:solidFill>
+                          <a:schemeClr val="tx1"/>
+                        </a:solidFill>
                       </wps:spPr>
                       <wps:style>
                         <a:lnRef idx="1">
@@ -3616,10 +3832,7 @@
           </mc:Choice>
           <mc:Fallback>
             <w:pict>
-              <v:oval id="Oval 57" o:spid="_x0000_s1026" style="position:absolute;margin-left:315pt;margin-top:189pt;width:18pt;height:18pt;z-index:251728896;visibility:visible;mso-wrap-style:square;mso-width-percent:0;mso-height-percent:0;mso-wrap-distance-left:9pt;mso-wrap-distance-top:0;mso-wrap-distance-right:9pt;mso-wrap-distance-bottom:0;mso-position-horizontal:absolute;mso-position-horizontal-relative:text;mso-position-vertical:absolute;mso-position-vertical-relative:text;mso-width-percent:0;mso-height-percent:0;mso-width-relative:margin;mso-height-relative:margin;v-text-anchor:middle" o:gfxdata="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" fillcolor="#4f81bd [3204]" strokecolor="#4579b8 [3044]">
-                <v:fill color2="#a7bfde [1620]" rotate="t" type="gradient">
-                  <o:fill v:ext="view" type="gradientUnscaled"/>
-                </v:fill>
+              <v:oval id="Oval 57" o:spid="_x0000_s1026" style="position:absolute;margin-left:315pt;margin-top:189pt;width:18pt;height:18pt;z-index:251728896;visibility:visible;mso-wrap-style:square;mso-width-percent:0;mso-height-percent:0;mso-wrap-distance-left:9pt;mso-wrap-distance-top:0;mso-wrap-distance-right:9pt;mso-wrap-distance-bottom:0;mso-position-horizontal:absolute;mso-position-horizontal-relative:text;mso-position-vertical:absolute;mso-position-vertical-relative:text;mso-width-percent:0;mso-height-percent:0;mso-width-relative:margin;mso-height-relative:margin;v-text-anchor:middle" o:gfxdata="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" fillcolor="black [3213]" strokecolor="#4579b8 [3044]">
                 <v:shadow on="t" opacity="22937f" mv:blur="40000f" origin=",.5" offset="0,23000emu"/>
                 <w10:wrap type="through"/>
               </v:oval>
@@ -3634,7 +3847,7 @@
         <mc:AlternateContent>
           <mc:Choice Requires="wps">
             <w:drawing>
-              <wp:anchor distT="0" distB="0" distL="114300" distR="114300" simplePos="0" relativeHeight="251725824" behindDoc="0" locked="0" layoutInCell="1" allowOverlap="1" wp14:anchorId="504D8D06" wp14:editId="4A27F785">
+              <wp:anchor distT="0" distB="0" distL="114300" distR="114300" simplePos="0" relativeHeight="251725824" behindDoc="0" locked="0" layoutInCell="1" allowOverlap="1" wp14:anchorId="504D8D06" wp14:editId="17CF8B00">
                 <wp:simplePos x="0" y="0"/>
                 <wp:positionH relativeFrom="column">
                   <wp:posOffset>3771900</wp:posOffset>
@@ -3669,6 +3882,9 @@
                         <a:prstGeom prst="ellipse">
                           <a:avLst/>
                         </a:prstGeom>
+                        <a:solidFill>
+                          <a:schemeClr val="tx1"/>
+                        </a:solidFill>
                       </wps:spPr>
                       <wps:style>
                         <a:lnRef idx="1">
@@ -3704,10 +3920,7 @@
           </mc:Choice>
           <mc:Fallback>
             <w:pict>
-              <v:oval id="Oval 55" o:spid="_x0000_s1026" style="position:absolute;margin-left:297pt;margin-top:153pt;width:18pt;height:18pt;z-index:251725824;visibility:visible;mso-wrap-style:square;mso-width-percent:0;mso-height-percent:0;mso-wrap-distance-left:9pt;mso-wrap-distance-top:0;mso-wrap-distance-right:9pt;mso-wrap-distance-bottom:0;mso-position-horizontal:absolute;mso-position-horizontal-relative:text;mso-position-vertical:absolute;mso-position-vertical-relative:text;mso-width-percent:0;mso-height-percent:0;mso-width-relative:margin;mso-height-relative:margin;v-text-anchor:middle" o:gfxdata="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" fillcolor="#4f81bd [3204]" strokecolor="#4579b8 [3044]">
-                <v:fill color2="#a7bfde [1620]" rotate="t" type="gradient">
-                  <o:fill v:ext="view" type="gradientUnscaled"/>
-                </v:fill>
+              <v:oval id="Oval 55" o:spid="_x0000_s1026" style="position:absolute;margin-left:297pt;margin-top:153pt;width:18pt;height:18pt;z-index:251725824;visibility:visible;mso-wrap-style:square;mso-width-percent:0;mso-height-percent:0;mso-wrap-distance-left:9pt;mso-wrap-distance-top:0;mso-wrap-distance-right:9pt;mso-wrap-distance-bottom:0;mso-position-horizontal:absolute;mso-position-horizontal-relative:text;mso-position-vertical:absolute;mso-position-vertical-relative:text;mso-width-percent:0;mso-height-percent:0;mso-width-relative:margin;mso-height-relative:margin;v-text-anchor:middle" o:gfxdata="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" fillcolor="black [3213]" strokecolor="#4579b8 [3044]">
                 <v:shadow on="t" opacity="22937f" mv:blur="40000f" origin=",.5" offset="0,23000emu"/>
                 <w10:wrap type="through"/>
               </v:oval>
@@ -3722,7 +3935,7 @@
         <mc:AlternateContent>
           <mc:Choice Requires="wps">
             <w:drawing>
-              <wp:anchor distT="0" distB="0" distL="114300" distR="114300" simplePos="0" relativeHeight="251739136" behindDoc="0" locked="0" layoutInCell="1" allowOverlap="1" wp14:anchorId="7A4F8912" wp14:editId="584A7CFC">
+              <wp:anchor distT="0" distB="0" distL="114300" distR="114300" simplePos="0" relativeHeight="251739136" behindDoc="0" locked="0" layoutInCell="1" allowOverlap="1" wp14:anchorId="7A4F8912" wp14:editId="10144297">
                 <wp:simplePos x="0" y="0"/>
                 <wp:positionH relativeFrom="column">
                   <wp:posOffset>-2006600</wp:posOffset>
@@ -3793,7 +4006,7 @@
         <mc:AlternateContent>
           <mc:Choice Requires="wps">
             <w:drawing>
-              <wp:anchor distT="0" distB="0" distL="114300" distR="114300" simplePos="0" relativeHeight="251729920" behindDoc="0" locked="0" layoutInCell="1" allowOverlap="1" wp14:anchorId="3CA9BCB8" wp14:editId="56B9AB45">
+              <wp:anchor distT="0" distB="0" distL="114300" distR="114300" simplePos="0" relativeHeight="251729920" behindDoc="0" locked="0" layoutInCell="1" allowOverlap="1" wp14:anchorId="3CA9BCB8" wp14:editId="744B482F">
                 <wp:simplePos x="0" y="0"/>
                 <wp:positionH relativeFrom="column">
                   <wp:posOffset>-2006600</wp:posOffset>
@@ -3864,7 +4077,7 @@
         <mc:AlternateContent>
           <mc:Choice Requires="wps">
             <w:drawing>
-              <wp:anchor distT="0" distB="0" distL="114300" distR="114300" simplePos="0" relativeHeight="251742208" behindDoc="0" locked="0" layoutInCell="1" allowOverlap="1" wp14:anchorId="2BEC5A66" wp14:editId="2554B6D9">
+              <wp:anchor distT="0" distB="0" distL="114300" distR="114300" simplePos="0" relativeHeight="251742208" behindDoc="0" locked="0" layoutInCell="1" allowOverlap="1" wp14:anchorId="2BEC5A66" wp14:editId="071D2F29">
                 <wp:simplePos x="0" y="0"/>
                 <wp:positionH relativeFrom="column">
                   <wp:posOffset>-2006600</wp:posOffset>
@@ -3935,7 +4148,7 @@
         <mc:AlternateContent>
           <mc:Choice Requires="wps">
             <w:drawing>
-              <wp:anchor distT="0" distB="0" distL="114300" distR="114300" simplePos="0" relativeHeight="251736064" behindDoc="0" locked="0" layoutInCell="1" allowOverlap="1" wp14:anchorId="3DF77AB9" wp14:editId="5A2BE784">
+              <wp:anchor distT="0" distB="0" distL="114300" distR="114300" simplePos="0" relativeHeight="251736064" behindDoc="0" locked="0" layoutInCell="1" allowOverlap="1" wp14:anchorId="3DF77AB9" wp14:editId="05A6E395">
                 <wp:simplePos x="0" y="0"/>
                 <wp:positionH relativeFrom="column">
                   <wp:posOffset>-2006600</wp:posOffset>
@@ -4006,7 +4219,7 @@
         <mc:AlternateContent>
           <mc:Choice Requires="wps">
             <w:drawing>
-              <wp:anchor distT="0" distB="0" distL="114300" distR="114300" simplePos="0" relativeHeight="251732992" behindDoc="0" locked="0" layoutInCell="1" allowOverlap="1" wp14:anchorId="615DAAC3" wp14:editId="616CE5B0">
+              <wp:anchor distT="0" distB="0" distL="114300" distR="114300" simplePos="0" relativeHeight="251732992" behindDoc="0" locked="0" layoutInCell="1" allowOverlap="1" wp14:anchorId="615DAAC3" wp14:editId="6E757AA2">
                 <wp:simplePos x="0" y="0"/>
                 <wp:positionH relativeFrom="column">
                   <wp:posOffset>-2006600</wp:posOffset>
@@ -4077,7 +4290,7 @@
         <mc:AlternateContent>
           <mc:Choice Requires="wps">
             <w:drawing>
-              <wp:anchor distT="0" distB="0" distL="114300" distR="114300" simplePos="0" relativeHeight="251726848" behindDoc="0" locked="0" layoutInCell="1" allowOverlap="1" wp14:anchorId="29B46B87" wp14:editId="098DE4AD">
+              <wp:anchor distT="0" distB="0" distL="114300" distR="114300" simplePos="0" relativeHeight="251726848" behindDoc="0" locked="0" layoutInCell="1" allowOverlap="1" wp14:anchorId="29B46B87" wp14:editId="2BEE78D6">
                 <wp:simplePos x="0" y="0"/>
                 <wp:positionH relativeFrom="column">
                   <wp:posOffset>-2006600</wp:posOffset>
@@ -4148,7 +4361,7 @@
         <mc:AlternateContent>
           <mc:Choice Requires="wps">
             <w:drawing>
-              <wp:anchor distT="0" distB="0" distL="114300" distR="114300" simplePos="0" relativeHeight="251723776" behindDoc="0" locked="0" layoutInCell="1" allowOverlap="1" wp14:anchorId="238A7107" wp14:editId="46DA0D55">
+              <wp:anchor distT="0" distB="0" distL="114300" distR="114300" simplePos="0" relativeHeight="251723776" behindDoc="0" locked="0" layoutInCell="1" allowOverlap="1" wp14:anchorId="238A7107" wp14:editId="769E7771">
                 <wp:simplePos x="0" y="0"/>
                 <wp:positionH relativeFrom="column">
                   <wp:posOffset>-2006600</wp:posOffset>
@@ -4219,7 +4432,7 @@
         <mc:AlternateContent>
           <mc:Choice Requires="wps">
             <w:drawing>
-              <wp:anchor distT="0" distB="0" distL="114300" distR="114300" simplePos="0" relativeHeight="251722752" behindDoc="0" locked="0" layoutInCell="1" allowOverlap="1" wp14:anchorId="6A3DF5DA" wp14:editId="363E5E41">
+              <wp:anchor distT="0" distB="0" distL="114300" distR="114300" simplePos="0" relativeHeight="251722752" behindDoc="0" locked="0" layoutInCell="1" allowOverlap="1" wp14:anchorId="6A3DF5DA" wp14:editId="385911C1">
                 <wp:simplePos x="0" y="0"/>
                 <wp:positionH relativeFrom="column">
                   <wp:posOffset>3543300</wp:posOffset>
@@ -4254,6 +4467,9 @@
                         <a:prstGeom prst="ellipse">
                           <a:avLst/>
                         </a:prstGeom>
+                        <a:solidFill>
+                          <a:schemeClr val="tx1"/>
+                        </a:solidFill>
                       </wps:spPr>
                       <wps:style>
                         <a:lnRef idx="1">
@@ -4289,10 +4505,7 @@
           </mc:Choice>
           <mc:Fallback>
             <w:pict>
-              <v:oval id="Oval 53" o:spid="_x0000_s1026" style="position:absolute;margin-left:279pt;margin-top:117pt;width:18pt;height:18pt;z-index:251722752;visibility:visible;mso-wrap-style:square;mso-width-percent:0;mso-height-percent:0;mso-wrap-distance-left:9pt;mso-wrap-distance-top:0;mso-wrap-distance-right:9pt;mso-wrap-distance-bottom:0;mso-position-horizontal:absolute;mso-position-horizontal-relative:text;mso-position-vertical:absolute;mso-position-vertical-relative:text;mso-width-percent:0;mso-height-percent:0;mso-width-relative:margin;mso-height-relative:margin;v-text-anchor:middle" o:gfxdata="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" fillcolor="#4f81bd [3204]" strokecolor="#4579b8 [3044]">
-                <v:fill color2="#a7bfde [1620]" rotate="t" type="gradient">
-                  <o:fill v:ext="view" type="gradientUnscaled"/>
-                </v:fill>
+              <v:oval id="Oval 53" o:spid="_x0000_s1026" style="position:absolute;margin-left:279pt;margin-top:117pt;width:18pt;height:18pt;z-index:251722752;visibility:visible;mso-wrap-style:square;mso-width-percent:0;mso-height-percent:0;mso-wrap-distance-left:9pt;mso-wrap-distance-top:0;mso-wrap-distance-right:9pt;mso-wrap-distance-bottom:0;mso-position-horizontal:absolute;mso-position-horizontal-relative:text;mso-position-vertical:absolute;mso-position-vertical-relative:text;mso-width-percent:0;mso-height-percent:0;mso-width-relative:margin;mso-height-relative:margin;v-text-anchor:middle" o:gfxdata="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" fillcolor="black [3213]" strokecolor="#4579b8 [3044]">
                 <v:shadow on="t" opacity="22937f" mv:blur="40000f" origin=",.5" offset="0,23000emu"/>
                 <w10:wrap type="through"/>
               </v:oval>
@@ -4307,7 +4520,7 @@
         <mc:AlternateContent>
           <mc:Choice Requires="wps">
             <w:drawing>
-              <wp:anchor distT="0" distB="0" distL="114300" distR="114300" simplePos="0" relativeHeight="251719680" behindDoc="0" locked="0" layoutInCell="1" allowOverlap="1" wp14:anchorId="3165A73A" wp14:editId="23CD19F7">
+              <wp:anchor distT="0" distB="0" distL="114300" distR="114300" simplePos="0" relativeHeight="251719680" behindDoc="0" locked="0" layoutInCell="1" allowOverlap="1" wp14:anchorId="3165A73A" wp14:editId="1EE94DA9">
                 <wp:simplePos x="0" y="0"/>
                 <wp:positionH relativeFrom="column">
                   <wp:posOffset>2286000</wp:posOffset>
@@ -4342,6 +4555,9 @@
                         <a:prstGeom prst="ellipse">
                           <a:avLst/>
                         </a:prstGeom>
+                        <a:solidFill>
+                          <a:schemeClr val="tx1"/>
+                        </a:solidFill>
                       </wps:spPr>
                       <wps:style>
                         <a:lnRef idx="1">
@@ -4377,10 +4593,7 @@
           </mc:Choice>
           <mc:Fallback>
             <w:pict>
-              <v:oval id="Oval 51" o:spid="_x0000_s1026" style="position:absolute;margin-left:180pt;margin-top:90pt;width:18pt;height:18pt;z-index:251719680;visibility:visible;mso-wrap-style:square;mso-width-percent:0;mso-height-percent:0;mso-wrap-distance-left:9pt;mso-wrap-distance-top:0;mso-wrap-distance-right:9pt;mso-wrap-distance-bottom:0;mso-position-horizontal:absolute;mso-position-horizontal-relative:text;mso-position-vertical:absolute;mso-position-vertical-relative:text;mso-width-percent:0;mso-height-percent:0;mso-width-relative:margin;mso-height-relative:margin;v-text-anchor:middle" o:gfxdata="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" fillcolor="#4f81bd [3204]" strokecolor="#4579b8 [3044]">
-                <v:fill color2="#a7bfde [1620]" rotate="t" type="gradient">
-                  <o:fill v:ext="view" type="gradientUnscaled"/>
-                </v:fill>
+              <v:oval id="Oval 51" o:spid="_x0000_s1026" style="position:absolute;margin-left:180pt;margin-top:90pt;width:18pt;height:18pt;z-index:251719680;visibility:visible;mso-wrap-style:square;mso-width-percent:0;mso-height-percent:0;mso-wrap-distance-left:9pt;mso-wrap-distance-top:0;mso-wrap-distance-right:9pt;mso-wrap-distance-bottom:0;mso-position-horizontal:absolute;mso-position-horizontal-relative:text;mso-position-vertical:absolute;mso-position-vertical-relative:text;mso-width-percent:0;mso-height-percent:0;mso-width-relative:margin;mso-height-relative:margin;v-text-anchor:middle" o:gfxdata="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" fillcolor="black [3213]" strokecolor="#4579b8 [3044]">
                 <v:shadow on="t" opacity="22937f" mv:blur="40000f" origin=",.5" offset="0,23000emu"/>
                 <w10:wrap type="through"/>
               </v:oval>
@@ -4395,7 +4608,7 @@
         <mc:AlternateContent>
           <mc:Choice Requires="wps">
             <w:drawing>
-              <wp:anchor distT="0" distB="0" distL="114300" distR="114300" simplePos="0" relativeHeight="251720704" behindDoc="0" locked="0" layoutInCell="1" allowOverlap="1" wp14:anchorId="0E69CD8F" wp14:editId="0BFF9C9A">
+              <wp:anchor distT="0" distB="0" distL="114300" distR="114300" simplePos="0" relativeHeight="251720704" behindDoc="0" locked="0" layoutInCell="1" allowOverlap="1" wp14:anchorId="0E69CD8F" wp14:editId="77550975">
                 <wp:simplePos x="0" y="0"/>
                 <wp:positionH relativeFrom="column">
                   <wp:posOffset>-2921000</wp:posOffset>
@@ -4466,7 +4679,7 @@
         <mc:AlternateContent>
           <mc:Choice Requires="wps">
             <w:drawing>
-              <wp:anchor distT="0" distB="0" distL="114300" distR="114300" simplePos="0" relativeHeight="251717632" behindDoc="0" locked="0" layoutInCell="1" allowOverlap="1" wp14:anchorId="68277584" wp14:editId="4CD44449">
+              <wp:anchor distT="0" distB="0" distL="114300" distR="114300" simplePos="0" relativeHeight="251717632" behindDoc="0" locked="0" layoutInCell="1" allowOverlap="1" wp14:anchorId="68277584" wp14:editId="1458CF22">
                 <wp:simplePos x="0" y="0"/>
                 <wp:positionH relativeFrom="column">
                   <wp:posOffset>-2235200</wp:posOffset>
@@ -4537,7 +4750,7 @@
         <mc:AlternateContent>
           <mc:Choice Requires="wps">
             <w:drawing>
-              <wp:anchor distT="0" distB="0" distL="114300" distR="114300" simplePos="0" relativeHeight="251716608" behindDoc="0" locked="0" layoutInCell="1" allowOverlap="1" wp14:anchorId="064C7D9D" wp14:editId="3F7BA263">
+              <wp:anchor distT="0" distB="0" distL="114300" distR="114300" simplePos="0" relativeHeight="251716608" behindDoc="0" locked="0" layoutInCell="1" allowOverlap="1" wp14:anchorId="064C7D9D" wp14:editId="2E0F081F">
                 <wp:simplePos x="0" y="0"/>
                 <wp:positionH relativeFrom="column">
                   <wp:posOffset>2971800</wp:posOffset>
@@ -4572,6 +4785,9 @@
                         <a:prstGeom prst="ellipse">
                           <a:avLst/>
                         </a:prstGeom>
+                        <a:solidFill>
+                          <a:schemeClr val="tx1"/>
+                        </a:solidFill>
                       </wps:spPr>
                       <wps:style>
                         <a:lnRef idx="1">
@@ -4607,10 +4823,7 @@
           </mc:Choice>
           <mc:Fallback>
             <w:pict>
-              <v:oval id="Oval 49" o:spid="_x0000_s1026" style="position:absolute;margin-left:234pt;margin-top:81pt;width:18pt;height:18pt;z-index:251716608;visibility:visible;mso-wrap-style:square;mso-width-percent:0;mso-height-percent:0;mso-wrap-distance-left:9pt;mso-wrap-distance-top:0;mso-wrap-distance-right:9pt;mso-wrap-distance-bottom:0;mso-position-horizontal:absolute;mso-position-horizontal-relative:text;mso-position-vertical:absolute;mso-position-vertical-relative:text;mso-width-percent:0;mso-height-percent:0;mso-width-relative:margin;mso-height-relative:margin;v-text-anchor:middle" o:gfxdata="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" fillcolor="#4f81bd [3204]" strokecolor="#4579b8 [3044]">
-                <v:fill color2="#a7bfde [1620]" rotate="t" type="gradient">
-                  <o:fill v:ext="view" type="gradientUnscaled"/>
-                </v:fill>
+              <v:oval id="Oval 49" o:spid="_x0000_s1026" style="position:absolute;margin-left:234pt;margin-top:81pt;width:18pt;height:18pt;z-index:251716608;visibility:visible;mso-wrap-style:square;mso-width-percent:0;mso-height-percent:0;mso-wrap-distance-left:9pt;mso-wrap-distance-top:0;mso-wrap-distance-right:9pt;mso-wrap-distance-bottom:0;mso-position-horizontal:absolute;mso-position-horizontal-relative:text;mso-position-vertical:absolute;mso-position-vertical-relative:text;mso-width-percent:0;mso-height-percent:0;mso-width-relative:margin;mso-height-relative:margin;v-text-anchor:middle" o:gfxdata="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" fillcolor="black [3213]" strokecolor="#4579b8 [3044]">
                 <v:shadow on="t" opacity="22937f" mv:blur="40000f" origin=",.5" offset="0,23000emu"/>
                 <w10:wrap type="through"/>
               </v:oval>
@@ -4625,7 +4838,7 @@
         <mc:AlternateContent>
           <mc:Choice Requires="wps">
             <w:drawing>
-              <wp:anchor distT="0" distB="0" distL="114300" distR="114300" simplePos="0" relativeHeight="251713536" behindDoc="0" locked="0" layoutInCell="1" allowOverlap="1" wp14:anchorId="05118C35" wp14:editId="0D3C715F">
+              <wp:anchor distT="0" distB="0" distL="114300" distR="114300" simplePos="0" relativeHeight="251713536" behindDoc="0" locked="0" layoutInCell="1" allowOverlap="1" wp14:anchorId="05118C35" wp14:editId="7CD436F0">
                 <wp:simplePos x="0" y="0"/>
                 <wp:positionH relativeFrom="column">
                   <wp:posOffset>2628900</wp:posOffset>
@@ -4660,6 +4873,9 @@
                         <a:prstGeom prst="ellipse">
                           <a:avLst/>
                         </a:prstGeom>
+                        <a:solidFill>
+                          <a:schemeClr val="tx1"/>
+                        </a:solidFill>
                       </wps:spPr>
                       <wps:style>
                         <a:lnRef idx="1">
@@ -4695,10 +4911,7 @@
           </mc:Choice>
           <mc:Fallback>
             <w:pict>
-              <v:oval id="Oval 47" o:spid="_x0000_s1026" style="position:absolute;margin-left:207pt;margin-top:36pt;width:18pt;height:18pt;z-index:251713536;visibility:visible;mso-wrap-style:square;mso-width-percent:0;mso-height-percent:0;mso-wrap-distance-left:9pt;mso-wrap-distance-top:0;mso-wrap-distance-right:9pt;mso-wrap-distance-bottom:0;mso-position-horizontal:absolute;mso-position-horizontal-relative:text;mso-position-vertical:absolute;mso-position-vertical-relative:text;mso-width-percent:0;mso-height-percent:0;mso-width-relative:margin;mso-height-relative:margin;v-text-anchor:middle" o:gfxdata="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" fillcolor="#4f81bd [3204]" strokecolor="#4579b8 [3044]">
-                <v:fill color2="#a7bfde [1620]" rotate="t" type="gradient">
-                  <o:fill v:ext="view" type="gradientUnscaled"/>
-                </v:fill>
+              <v:oval id="Oval 47" o:spid="_x0000_s1026" style="position:absolute;margin-left:207pt;margin-top:36pt;width:18pt;height:18pt;z-index:251713536;visibility:visible;mso-wrap-style:square;mso-width-percent:0;mso-height-percent:0;mso-wrap-distance-left:9pt;mso-wrap-distance-top:0;mso-wrap-distance-right:9pt;mso-wrap-distance-bottom:0;mso-position-horizontal:absolute;mso-position-horizontal-relative:text;mso-position-vertical:absolute;mso-position-vertical-relative:text;mso-width-percent:0;mso-height-percent:0;mso-width-relative:margin;mso-height-relative:margin;v-text-anchor:middle" o:gfxdata="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" fillcolor="black [3213]" strokecolor="#4579b8 [3044]">
                 <v:shadow on="t" opacity="22937f" mv:blur="40000f" origin=",.5" offset="0,23000emu"/>
                 <w10:wrap type="through"/>
               </v:oval>
@@ -4713,7 +4926,7 @@
         <mc:AlternateContent>
           <mc:Choice Requires="wps">
             <w:drawing>
-              <wp:anchor distT="0" distB="0" distL="114300" distR="114300" simplePos="0" relativeHeight="251714560" behindDoc="0" locked="0" layoutInCell="1" allowOverlap="1" wp14:anchorId="62D6121E" wp14:editId="4981E31D">
+              <wp:anchor distT="0" distB="0" distL="114300" distR="114300" simplePos="0" relativeHeight="251714560" behindDoc="0" locked="0" layoutInCell="1" allowOverlap="1" wp14:anchorId="62D6121E" wp14:editId="744C8D25">
                 <wp:simplePos x="0" y="0"/>
                 <wp:positionH relativeFrom="column">
                   <wp:posOffset>-2578100</wp:posOffset>
@@ -4784,7 +4997,7 @@
         <mc:AlternateContent>
           <mc:Choice Requires="wps">
             <w:drawing>
-              <wp:anchor distT="0" distB="0" distL="114300" distR="114300" simplePos="0" relativeHeight="251710464" behindDoc="0" locked="0" layoutInCell="1" allowOverlap="1" wp14:anchorId="16F29DB0" wp14:editId="74982DB8">
+              <wp:anchor distT="0" distB="0" distL="114300" distR="114300" simplePos="0" relativeHeight="251710464" behindDoc="0" locked="0" layoutInCell="1" allowOverlap="1" wp14:anchorId="16F29DB0" wp14:editId="37CFBD4D">
                 <wp:simplePos x="0" y="0"/>
                 <wp:positionH relativeFrom="column">
                   <wp:posOffset>3314700</wp:posOffset>
@@ -4819,6 +5032,9 @@
                         <a:prstGeom prst="ellipse">
                           <a:avLst/>
                         </a:prstGeom>
+                        <a:solidFill>
+                          <a:schemeClr val="tx1"/>
+                        </a:solidFill>
                       </wps:spPr>
                       <wps:style>
                         <a:lnRef idx="1">
@@ -4854,10 +5070,7 @@
           </mc:Choice>
           <mc:Fallback>
             <w:pict>
-              <v:oval id="Oval 43" o:spid="_x0000_s1026" style="position:absolute;margin-left:261pt;margin-top:45pt;width:18pt;height:18pt;z-index:251710464;visibility:visible;mso-wrap-style:square;mso-width-percent:0;mso-height-percent:0;mso-wrap-distance-left:9pt;mso-wrap-distance-top:0;mso-wrap-distance-right:9pt;mso-wrap-distance-bottom:0;mso-position-horizontal:absolute;mso-position-horizontal-relative:text;mso-position-vertical:absolute;mso-position-vertical-relative:text;mso-width-percent:0;mso-height-percent:0;mso-width-relative:margin;mso-height-relative:margin;v-text-anchor:middle" o:gfxdata="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" fillcolor="#4f81bd [3204]" strokecolor="#4579b8 [3044]">
-                <v:fill color2="#a7bfde [1620]" rotate="t" type="gradient">
-                  <o:fill v:ext="view" type="gradientUnscaled"/>
-                </v:fill>
+              <v:oval id="Oval 43" o:spid="_x0000_s1026" style="position:absolute;margin-left:261pt;margin-top:45pt;width:18pt;height:18pt;z-index:251710464;visibility:visible;mso-wrap-style:square;mso-width-percent:0;mso-height-percent:0;mso-wrap-distance-left:9pt;mso-wrap-distance-top:0;mso-wrap-distance-right:9pt;mso-wrap-distance-bottom:0;mso-position-horizontal:absolute;mso-position-horizontal-relative:text;mso-position-vertical:absolute;mso-position-vertical-relative:text;mso-width-percent:0;mso-height-percent:0;mso-width-relative:margin;mso-height-relative:margin;v-text-anchor:middle" o:gfxdata="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" fillcolor="black [3213]" strokecolor="#4579b8 [3044]">
                 <v:shadow on="t" opacity="22937f" mv:blur="40000f" origin=",.5" offset="0,23000emu"/>
                 <w10:wrap type="through"/>
               </v:oval>
@@ -4872,7 +5085,7 @@
         <mc:AlternateContent>
           <mc:Choice Requires="wps">
             <w:drawing>
-              <wp:anchor distT="0" distB="0" distL="114300" distR="114300" simplePos="0" relativeHeight="251711488" behindDoc="0" locked="0" layoutInCell="1" allowOverlap="1" wp14:anchorId="0D1EE24F" wp14:editId="74DCAAEA">
+              <wp:anchor distT="0" distB="0" distL="114300" distR="114300" simplePos="0" relativeHeight="251711488" behindDoc="0" locked="0" layoutInCell="1" allowOverlap="1" wp14:anchorId="0D1EE24F" wp14:editId="379E0C5D">
                 <wp:simplePos x="0" y="0"/>
                 <wp:positionH relativeFrom="column">
                   <wp:posOffset>-1892300</wp:posOffset>
@@ -4943,7 +5156,7 @@
         <mc:AlternateContent>
           <mc:Choice Requires="wps">
             <w:drawing>
-              <wp:anchor distT="0" distB="0" distL="114300" distR="114300" simplePos="0" relativeHeight="251708416" behindDoc="0" locked="0" layoutInCell="1" allowOverlap="1" wp14:anchorId="5095D861" wp14:editId="1F9AE75E">
+              <wp:anchor distT="0" distB="0" distL="114300" distR="114300" simplePos="0" relativeHeight="251708416" behindDoc="0" locked="0" layoutInCell="1" allowOverlap="1" wp14:anchorId="5095D861" wp14:editId="454D1A03">
                 <wp:simplePos x="0" y="0"/>
                 <wp:positionH relativeFrom="column">
                   <wp:posOffset>-1206500</wp:posOffset>
@@ -5014,7 +5227,7 @@
         <mc:AlternateContent>
           <mc:Choice Requires="wps">
             <w:drawing>
-              <wp:anchor distT="0" distB="0" distL="114300" distR="114300" simplePos="0" relativeHeight="251707392" behindDoc="0" locked="0" layoutInCell="1" allowOverlap="1" wp14:anchorId="14AACABB" wp14:editId="773029A5">
+              <wp:anchor distT="0" distB="0" distL="114300" distR="114300" simplePos="0" relativeHeight="251707392" behindDoc="0" locked="0" layoutInCell="1" allowOverlap="1" wp14:anchorId="14AACABB" wp14:editId="39EBB0D8">
                 <wp:simplePos x="0" y="0"/>
                 <wp:positionH relativeFrom="column">
                   <wp:posOffset>4000500</wp:posOffset>
@@ -5049,6 +5262,9 @@
                         <a:prstGeom prst="ellipse">
                           <a:avLst/>
                         </a:prstGeom>
+                        <a:solidFill>
+                          <a:schemeClr val="tx1"/>
+                        </a:solidFill>
                       </wps:spPr>
                       <wps:style>
                         <a:lnRef idx="1">
@@ -5084,10 +5300,7 @@
           </mc:Choice>
           <mc:Fallback>
             <w:pict>
-              <v:oval id="Oval 41" o:spid="_x0000_s1026" style="position:absolute;margin-left:315pt;margin-top:36pt;width:18pt;height:18pt;z-index:251707392;visibility:visible;mso-wrap-style:square;mso-width-percent:0;mso-height-percent:0;mso-wrap-distance-left:9pt;mso-wrap-distance-top:0;mso-wrap-distance-right:9pt;mso-wrap-distance-bottom:0;mso-position-horizontal:absolute;mso-position-horizontal-relative:text;mso-position-vertical:absolute;mso-position-vertical-relative:text;mso-width-percent:0;mso-height-percent:0;mso-width-relative:margin;mso-height-relative:margin;v-text-anchor:middle" o:gfxdata="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" fillcolor="#4f81bd [3204]" strokecolor="#4579b8 [3044]">
-                <v:fill color2="#a7bfde [1620]" rotate="t" type="gradient">
-                  <o:fill v:ext="view" type="gradientUnscaled"/>
-                </v:fill>
+              <v:oval id="Oval 41" o:spid="_x0000_s1026" style="position:absolute;margin-left:315pt;margin-top:36pt;width:18pt;height:18pt;z-index:251707392;visibility:visible;mso-wrap-style:square;mso-width-percent:0;mso-height-percent:0;mso-wrap-distance-left:9pt;mso-wrap-distance-top:0;mso-wrap-distance-right:9pt;mso-wrap-distance-bottom:0;mso-position-horizontal:absolute;mso-position-horizontal-relative:text;mso-position-vertical:absolute;mso-position-vertical-relative:text;mso-width-percent:0;mso-height-percent:0;mso-width-relative:margin;mso-height-relative:margin;v-text-anchor:middle" o:gfxdata="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" fillcolor="black [3213]" strokecolor="#4579b8 [3044]">
                 <v:shadow on="t" opacity="22937f" mv:blur="40000f" origin=",.5" offset="0,23000emu"/>
                 <w10:wrap type="through"/>
               </v:oval>
@@ -5102,7 +5315,7 @@
         <mc:AlternateContent>
           <mc:Choice Requires="wps">
             <w:drawing>
-              <wp:anchor distT="0" distB="0" distL="114300" distR="114300" simplePos="0" relativeHeight="251705344" behindDoc="0" locked="0" layoutInCell="1" allowOverlap="1" wp14:anchorId="0DBA843F" wp14:editId="47702E8B">
+              <wp:anchor distT="0" distB="0" distL="114300" distR="114300" simplePos="0" relativeHeight="251705344" behindDoc="0" locked="0" layoutInCell="1" allowOverlap="1" wp14:anchorId="0DBA843F" wp14:editId="21EC1A73">
                 <wp:simplePos x="0" y="0"/>
                 <wp:positionH relativeFrom="column">
                   <wp:posOffset>-977900</wp:posOffset>
@@ -5170,7 +5383,7 @@
         <mc:AlternateContent>
           <mc:Choice Requires="wps">
             <w:drawing>
-              <wp:anchor distT="0" distB="0" distL="114300" distR="114300" simplePos="0" relativeHeight="251704320" behindDoc="0" locked="0" layoutInCell="1" allowOverlap="1" wp14:anchorId="35B6532D" wp14:editId="2EA1C688">
+              <wp:anchor distT="0" distB="0" distL="114300" distR="114300" simplePos="0" relativeHeight="251704320" behindDoc="0" locked="0" layoutInCell="1" allowOverlap="1" wp14:anchorId="35B6532D" wp14:editId="79BF684B">
                 <wp:simplePos x="0" y="0"/>
                 <wp:positionH relativeFrom="column">
                   <wp:posOffset>4229100</wp:posOffset>
@@ -5205,6 +5418,9 @@
                         <a:prstGeom prst="ellipse">
                           <a:avLst/>
                         </a:prstGeom>
+                        <a:solidFill>
+                          <a:schemeClr val="tx1"/>
+                        </a:solidFill>
                       </wps:spPr>
                       <wps:style>
                         <a:lnRef idx="1">
@@ -5240,10 +5456,7 @@
           </mc:Choice>
           <mc:Fallback>
             <w:pict>
-              <v:oval id="Oval 39" o:spid="_x0000_s1026" style="position:absolute;margin-left:333pt;margin-top:0;width:18pt;height:18pt;z-index:251704320;visibility:visible;mso-wrap-style:square;mso-width-percent:0;mso-height-percent:0;mso-wrap-distance-left:9pt;mso-wrap-distance-top:0;mso-wrap-distance-right:9pt;mso-wrap-distance-bottom:0;mso-position-horizontal:absolute;mso-position-horizontal-relative:text;mso-position-vertical:absolute;mso-position-vertical-relative:text;mso-width-percent:0;mso-height-percent:0;mso-width-relative:margin;mso-height-relative:margin;v-text-anchor:middle" o:gfxdata="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" fillcolor="#4f81bd [3204]" strokecolor="#4579b8 [3044]">
-                <v:fill color2="#a7bfde [1620]" rotate="t" type="gradient">
-                  <o:fill v:ext="view" type="gradientUnscaled"/>
-                </v:fill>
+              <v:oval id="Oval 39" o:spid="_x0000_s1026" style="position:absolute;margin-left:333pt;margin-top:0;width:18pt;height:18pt;z-index:251704320;visibility:visible;mso-wrap-style:square;mso-width-percent:0;mso-height-percent:0;mso-wrap-distance-left:9pt;mso-wrap-distance-top:0;mso-wrap-distance-right:9pt;mso-wrap-distance-bottom:0;mso-position-horizontal:absolute;mso-position-horizontal-relative:text;mso-position-vertical:absolute;mso-position-vertical-relative:text;mso-width-percent:0;mso-height-percent:0;mso-width-relative:margin;mso-height-relative:margin;v-text-anchor:middle" o:gfxdata="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" fillcolor="black [3213]" strokecolor="#4579b8 [3044]">
                 <v:shadow on="t" opacity="22937f" mv:blur="40000f" origin=",.5" offset="0,23000emu"/>
                 <w10:wrap type="through"/>
               </v:oval>
@@ -5258,7 +5471,7 @@
         <mc:AlternateContent>
           <mc:Choice Requires="wps">
             <w:drawing>
-              <wp:anchor distT="0" distB="0" distL="114300" distR="114300" simplePos="0" relativeHeight="251702272" behindDoc="0" locked="0" layoutInCell="1" allowOverlap="1" wp14:anchorId="0F4A1970" wp14:editId="28BEA2D9">
+              <wp:anchor distT="0" distB="0" distL="114300" distR="114300" simplePos="0" relativeHeight="251702272" behindDoc="0" locked="0" layoutInCell="1" allowOverlap="1" wp14:anchorId="0F4A1970" wp14:editId="3F110021">
                 <wp:simplePos x="0" y="0"/>
                 <wp:positionH relativeFrom="column">
                   <wp:posOffset>-1435100</wp:posOffset>
@@ -5326,7 +5539,7 @@
         <mc:AlternateContent>
           <mc:Choice Requires="wps">
             <w:drawing>
-              <wp:anchor distT="0" distB="0" distL="114300" distR="114300" simplePos="0" relativeHeight="251701248" behindDoc="0" locked="0" layoutInCell="1" allowOverlap="1" wp14:anchorId="347A2B69" wp14:editId="4DE0270C">
+              <wp:anchor distT="0" distB="0" distL="114300" distR="114300" simplePos="0" relativeHeight="251701248" behindDoc="0" locked="0" layoutInCell="1" allowOverlap="1" wp14:anchorId="347A2B69" wp14:editId="0A3EC7A3">
                 <wp:simplePos x="0" y="0"/>
                 <wp:positionH relativeFrom="column">
                   <wp:posOffset>3771900</wp:posOffset>
@@ -5361,6 +5574,9 @@
                         <a:prstGeom prst="ellipse">
                           <a:avLst/>
                         </a:prstGeom>
+                        <a:solidFill>
+                          <a:schemeClr val="tx1"/>
+                        </a:solidFill>
                       </wps:spPr>
                       <wps:style>
                         <a:lnRef idx="1">
@@ -5396,10 +5612,7 @@
           </mc:Choice>
           <mc:Fallback>
             <w:pict>
-              <v:oval id="Oval 37" o:spid="_x0000_s1026" style="position:absolute;margin-left:297pt;margin-top:0;width:18pt;height:18pt;z-index:251701248;visibility:visible;mso-wrap-style:square;mso-width-percent:0;mso-height-percent:0;mso-wrap-distance-left:9pt;mso-wrap-distance-top:0;mso-wrap-distance-right:9pt;mso-wrap-distance-bottom:0;mso-position-horizontal:absolute;mso-position-horizontal-relative:text;mso-position-vertical:absolute;mso-position-vertical-relative:text;mso-width-percent:0;mso-height-percent:0;mso-width-relative:margin;mso-height-relative:margin;v-text-anchor:middle" o:gfxdata="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" fillcolor="#4f81bd [3204]" strokecolor="#4579b8 [3044]">
-                <v:fill color2="#a7bfde [1620]" rotate="t" type="gradient">
-                  <o:fill v:ext="view" type="gradientUnscaled"/>
-                </v:fill>
+              <v:oval id="Oval 37" o:spid="_x0000_s1026" style="position:absolute;margin-left:297pt;margin-top:0;width:18pt;height:18pt;z-index:251701248;visibility:visible;mso-wrap-style:square;mso-width-percent:0;mso-height-percent:0;mso-wrap-distance-left:9pt;mso-wrap-distance-top:0;mso-wrap-distance-right:9pt;mso-wrap-distance-bottom:0;mso-position-horizontal:absolute;mso-position-horizontal-relative:text;mso-position-vertical:absolute;mso-position-vertical-relative:text;mso-width-percent:0;mso-height-percent:0;mso-width-relative:margin;mso-height-relative:margin;v-text-anchor:middle" o:gfxdata="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" fillcolor="black [3213]" strokecolor="#4579b8 [3044]">
                 <v:shadow on="t" opacity="22937f" mv:blur="40000f" origin=",.5" offset="0,23000emu"/>
                 <w10:wrap type="through"/>
               </v:oval>
@@ -5414,7 +5627,7 @@
         <mc:AlternateContent>
           <mc:Choice Requires="wps">
             <w:drawing>
-              <wp:anchor distT="0" distB="0" distL="114300" distR="114300" simplePos="0" relativeHeight="251699200" behindDoc="0" locked="0" layoutInCell="1" allowOverlap="1" wp14:anchorId="2B46D146" wp14:editId="56D74312">
+              <wp:anchor distT="0" distB="0" distL="114300" distR="114300" simplePos="0" relativeHeight="251699200" behindDoc="0" locked="0" layoutInCell="1" allowOverlap="1" wp14:anchorId="2B46D146" wp14:editId="257D5CEF">
                 <wp:simplePos x="0" y="0"/>
                 <wp:positionH relativeFrom="column">
                   <wp:posOffset>-1892300</wp:posOffset>
@@ -5482,7 +5695,7 @@
         <mc:AlternateContent>
           <mc:Choice Requires="wps">
             <w:drawing>
-              <wp:anchor distT="0" distB="0" distL="114300" distR="114300" simplePos="0" relativeHeight="251698176" behindDoc="0" locked="0" layoutInCell="1" allowOverlap="1" wp14:anchorId="1B34DECF" wp14:editId="565479CC">
+              <wp:anchor distT="0" distB="0" distL="114300" distR="114300" simplePos="0" relativeHeight="251698176" behindDoc="0" locked="0" layoutInCell="1" allowOverlap="1" wp14:anchorId="1B34DECF" wp14:editId="5562F073">
                 <wp:simplePos x="0" y="0"/>
                 <wp:positionH relativeFrom="column">
                   <wp:posOffset>3314700</wp:posOffset>
@@ -5517,6 +5730,9 @@
                         <a:prstGeom prst="ellipse">
                           <a:avLst/>
                         </a:prstGeom>
+                        <a:solidFill>
+                          <a:schemeClr val="tx1"/>
+                        </a:solidFill>
                       </wps:spPr>
                       <wps:style>
                         <a:lnRef idx="1">
@@ -5552,10 +5768,7 @@
           </mc:Choice>
           <mc:Fallback>
             <w:pict>
-              <v:oval id="Oval 35" o:spid="_x0000_s1026" style="position:absolute;margin-left:261pt;margin-top:0;width:18pt;height:18pt;z-index:251698176;visibility:visible;mso-wrap-style:square;mso-width-percent:0;mso-height-percent:0;mso-wrap-distance-left:9pt;mso-wrap-distance-top:0;mso-wrap-distance-right:9pt;mso-wrap-distance-bottom:0;mso-position-horizontal:absolute;mso-position-horizontal-relative:text;mso-position-vertical:absolute;mso-position-vertical-relative:text;mso-width-percent:0;mso-height-percent:0;mso-width-relative:margin;mso-height-relative:margin;v-text-anchor:middle" o:gfxdata="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" fillcolor="#4f81bd [3204]" strokecolor="#4579b8 [3044]">
-                <v:fill color2="#a7bfde [1620]" rotate="t" type="gradient">
-                  <o:fill v:ext="view" type="gradientUnscaled"/>
-                </v:fill>
+              <v:oval id="Oval 35" o:spid="_x0000_s1026" style="position:absolute;margin-left:261pt;margin-top:0;width:18pt;height:18pt;z-index:251698176;visibility:visible;mso-wrap-style:square;mso-width-percent:0;mso-height-percent:0;mso-wrap-distance-left:9pt;mso-wrap-distance-top:0;mso-wrap-distance-right:9pt;mso-wrap-distance-bottom:0;mso-position-horizontal:absolute;mso-position-horizontal-relative:text;mso-position-vertical:absolute;mso-position-vertical-relative:text;mso-width-percent:0;mso-height-percent:0;mso-width-relative:margin;mso-height-relative:margin;v-text-anchor:middle" o:gfxdata="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" fillcolor="black [3213]" strokecolor="#4579b8 [3044]">
                 <v:shadow on="t" opacity="22937f" mv:blur="40000f" origin=",.5" offset="0,23000emu"/>
                 <w10:wrap type="through"/>
               </v:oval>
@@ -5570,7 +5783,7 @@
         <mc:AlternateContent>
           <mc:Choice Requires="wps">
             <w:drawing>
-              <wp:anchor distT="0" distB="0" distL="114300" distR="114300" simplePos="0" relativeHeight="251696128" behindDoc="0" locked="0" layoutInCell="1" allowOverlap="1" wp14:anchorId="01D175B5" wp14:editId="5B9D5820">
+              <wp:anchor distT="0" distB="0" distL="114300" distR="114300" simplePos="0" relativeHeight="251696128" behindDoc="0" locked="0" layoutInCell="1" allowOverlap="1" wp14:anchorId="01D175B5" wp14:editId="4FAF4B63">
                 <wp:simplePos x="0" y="0"/>
                 <wp:positionH relativeFrom="column">
                   <wp:posOffset>-2349500</wp:posOffset>
@@ -5638,7 +5851,7 @@
         <mc:AlternateContent>
           <mc:Choice Requires="wps">
             <w:drawing>
-              <wp:anchor distT="0" distB="0" distL="114300" distR="114300" simplePos="0" relativeHeight="251695104" behindDoc="0" locked="0" layoutInCell="1" allowOverlap="1" wp14:anchorId="3E4AA662" wp14:editId="50DDD784">
+              <wp:anchor distT="0" distB="0" distL="114300" distR="114300" simplePos="0" relativeHeight="251695104" behindDoc="0" locked="0" layoutInCell="1" allowOverlap="1" wp14:anchorId="3E4AA662" wp14:editId="12EBE61E">
                 <wp:simplePos x="0" y="0"/>
                 <wp:positionH relativeFrom="column">
                   <wp:posOffset>2857500</wp:posOffset>
@@ -5673,6 +5886,9 @@
                         <a:prstGeom prst="ellipse">
                           <a:avLst/>
                         </a:prstGeom>
+                        <a:solidFill>
+                          <a:schemeClr val="tx1"/>
+                        </a:solidFill>
                       </wps:spPr>
                       <wps:style>
                         <a:lnRef idx="1">
@@ -5708,10 +5924,7 @@
           </mc:Choice>
           <mc:Fallback>
             <w:pict>
-              <v:oval id="Oval 33" o:spid="_x0000_s1026" style="position:absolute;margin-left:225pt;margin-top:0;width:18pt;height:18pt;z-index:251695104;visibility:visible;mso-wrap-style:square;mso-width-percent:0;mso-height-percent:0;mso-wrap-distance-left:9pt;mso-wrap-distance-top:0;mso-wrap-distance-right:9pt;mso-wrap-distance-bottom:0;mso-position-horizontal:absolute;mso-position-horizontal-relative:text;mso-position-vertical:absolute;mso-position-vertical-relative:text;mso-width-percent:0;mso-height-percent:0;mso-width-relative:margin;mso-height-relative:margin;v-text-anchor:middle" o:gfxdata="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" fillcolor="#4f81bd [3204]" strokecolor="#4579b8 [3044]">
-                <v:fill color2="#a7bfde [1620]" rotate="t" type="gradient">
-                  <o:fill v:ext="view" type="gradientUnscaled"/>
-                </v:fill>
+              <v:oval id="Oval 33" o:spid="_x0000_s1026" style="position:absolute;margin-left:225pt;margin-top:0;width:18pt;height:18pt;z-index:251695104;visibility:visible;mso-wrap-style:square;mso-width-percent:0;mso-height-percent:0;mso-wrap-distance-left:9pt;mso-wrap-distance-top:0;mso-wrap-distance-right:9pt;mso-wrap-distance-bottom:0;mso-position-horizontal:absolute;mso-position-horizontal-relative:text;mso-position-vertical:absolute;mso-position-vertical-relative:text;mso-width-percent:0;mso-height-percent:0;mso-width-relative:margin;mso-height-relative:margin;v-text-anchor:middle" o:gfxdata="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" fillcolor="black [3213]" strokecolor="#4579b8 [3044]">
                 <v:shadow on="t" opacity="22937f" mv:blur="40000f" origin=",.5" offset="0,23000emu"/>
                 <w10:wrap type="through"/>
               </v:oval>
@@ -5726,7 +5939,7 @@
         <mc:AlternateContent>
           <mc:Choice Requires="wps">
             <w:drawing>
-              <wp:anchor distT="0" distB="0" distL="114300" distR="114300" simplePos="0" relativeHeight="251693056" behindDoc="0" locked="0" layoutInCell="1" allowOverlap="1" wp14:anchorId="69A1BB97" wp14:editId="7CA68B7C">
+              <wp:anchor distT="0" distB="0" distL="114300" distR="114300" simplePos="0" relativeHeight="251693056" behindDoc="0" locked="0" layoutInCell="1" allowOverlap="1" wp14:anchorId="69A1BB97" wp14:editId="7EE7B582">
                 <wp:simplePos x="0" y="0"/>
                 <wp:positionH relativeFrom="column">
                   <wp:posOffset>-2806700</wp:posOffset>
@@ -5794,7 +6007,7 @@
         <mc:AlternateContent>
           <mc:Choice Requires="wps">
             <w:drawing>
-              <wp:anchor distT="0" distB="0" distL="114300" distR="114300" simplePos="0" relativeHeight="251692032" behindDoc="0" locked="0" layoutInCell="1" allowOverlap="1" wp14:anchorId="1C420903" wp14:editId="2C608066">
+              <wp:anchor distT="0" distB="0" distL="114300" distR="114300" simplePos="0" relativeHeight="251692032" behindDoc="0" locked="0" layoutInCell="1" allowOverlap="1" wp14:anchorId="1C420903" wp14:editId="1A2B274D">
                 <wp:simplePos x="0" y="0"/>
                 <wp:positionH relativeFrom="column">
                   <wp:posOffset>2400300</wp:posOffset>
@@ -5829,6 +6042,9 @@
                         <a:prstGeom prst="ellipse">
                           <a:avLst/>
                         </a:prstGeom>
+                        <a:solidFill>
+                          <a:schemeClr val="tx1"/>
+                        </a:solidFill>
                       </wps:spPr>
                       <wps:style>
                         <a:lnRef idx="1">
@@ -5864,10 +6080,7 @@
           </mc:Choice>
           <mc:Fallback>
             <w:pict>
-              <v:oval id="Oval 31" o:spid="_x0000_s1026" style="position:absolute;margin-left:189pt;margin-top:0;width:18pt;height:18pt;z-index:251692032;visibility:visible;mso-wrap-style:square;mso-width-percent:0;mso-height-percent:0;mso-wrap-distance-left:9pt;mso-wrap-distance-top:0;mso-wrap-distance-right:9pt;mso-wrap-distance-bottom:0;mso-position-horizontal:absolute;mso-position-horizontal-relative:text;mso-position-vertical:absolute;mso-position-vertical-relative:text;mso-width-percent:0;mso-height-percent:0;mso-width-relative:margin;mso-height-relative:margin;v-text-anchor:middle" o:gfxdata="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" fillcolor="#4f81bd [3204]" strokecolor="#4579b8 [3044]">
-                <v:fill color2="#a7bfde [1620]" rotate="t" type="gradient">
-                  <o:fill v:ext="view" type="gradientUnscaled"/>
-                </v:fill>
+              <v:oval id="Oval 31" o:spid="_x0000_s1026" style="position:absolute;margin-left:189pt;margin-top:0;width:18pt;height:18pt;z-index:251692032;visibility:visible;mso-wrap-style:square;mso-width-percent:0;mso-height-percent:0;mso-wrap-distance-left:9pt;mso-wrap-distance-top:0;mso-wrap-distance-right:9pt;mso-wrap-distance-bottom:0;mso-position-horizontal:absolute;mso-position-horizontal-relative:text;mso-position-vertical:absolute;mso-position-vertical-relative:text;mso-width-percent:0;mso-height-percent:0;mso-width-relative:margin;mso-height-relative:margin;v-text-anchor:middle" o:gfxdata="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" fillcolor="black [3213]" strokecolor="#4579b8 [3044]">
                 <v:shadow on="t" opacity="22937f" mv:blur="40000f" origin=",.5" offset="0,23000emu"/>
                 <w10:wrap type="through"/>
               </v:oval>
@@ -5882,7 +6095,7 @@
         <mc:AlternateContent>
           <mc:Choice Requires="wps">
             <w:drawing>
-              <wp:anchor distT="0" distB="0" distL="114300" distR="114300" simplePos="0" relativeHeight="251689984" behindDoc="0" locked="0" layoutInCell="1" allowOverlap="1" wp14:anchorId="0D2A8766" wp14:editId="33990C54">
+              <wp:anchor distT="0" distB="0" distL="114300" distR="114300" simplePos="0" relativeHeight="251689984" behindDoc="0" locked="0" layoutInCell="1" allowOverlap="1" wp14:anchorId="0D2A8766" wp14:editId="048F7E2E">
                 <wp:simplePos x="0" y="0"/>
                 <wp:positionH relativeFrom="column">
                   <wp:posOffset>-3263900</wp:posOffset>
@@ -5950,7 +6163,7 @@
         <mc:AlternateContent>
           <mc:Choice Requires="wps">
             <w:drawing>
-              <wp:anchor distT="0" distB="0" distL="114300" distR="114300" simplePos="0" relativeHeight="251688960" behindDoc="0" locked="0" layoutInCell="1" allowOverlap="1" wp14:anchorId="117AB5CE" wp14:editId="2B9D57A9">
+              <wp:anchor distT="0" distB="0" distL="114300" distR="114300" simplePos="0" relativeHeight="251688960" behindDoc="0" locked="0" layoutInCell="1" allowOverlap="1" wp14:anchorId="117AB5CE" wp14:editId="0FE86FF3">
                 <wp:simplePos x="0" y="0"/>
                 <wp:positionH relativeFrom="column">
                   <wp:posOffset>1943100</wp:posOffset>
@@ -5985,6 +6198,9 @@
                         <a:prstGeom prst="ellipse">
                           <a:avLst/>
                         </a:prstGeom>
+                        <a:solidFill>
+                          <a:schemeClr val="tx1"/>
+                        </a:solidFill>
                       </wps:spPr>
                       <wps:style>
                         <a:lnRef idx="1">
@@ -6020,10 +6236,7 @@
           </mc:Choice>
           <mc:Fallback>
             <w:pict>
-              <v:oval id="Oval 28" o:spid="_x0000_s1026" style="position:absolute;margin-left:153pt;margin-top:0;width:18pt;height:18pt;z-index:251688960;visibility:visible;mso-wrap-style:square;mso-width-percent:0;mso-height-percent:0;mso-wrap-distance-left:9pt;mso-wrap-distance-top:0;mso-wrap-distance-right:9pt;mso-wrap-distance-bottom:0;mso-position-horizontal:absolute;mso-position-horizontal-relative:text;mso-position-vertical:absolute;mso-position-vertical-relative:text;mso-width-percent:0;mso-height-percent:0;mso-width-relative:margin;mso-height-relative:margin;v-text-anchor:middle" o:gfxdata="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" fillcolor="#4f81bd [3204]" strokecolor="#4579b8 [3044]">
-                <v:fill color2="#a7bfde [1620]" rotate="t" type="gradient">
-                  <o:fill v:ext="view" type="gradientUnscaled"/>
-                </v:fill>
+              <v:oval id="Oval 28" o:spid="_x0000_s1026" style="position:absolute;margin-left:153pt;margin-top:0;width:18pt;height:18pt;z-index:251688960;visibility:visible;mso-wrap-style:square;mso-width-percent:0;mso-height-percent:0;mso-wrap-distance-left:9pt;mso-wrap-distance-top:0;mso-wrap-distance-right:9pt;mso-wrap-distance-bottom:0;mso-position-horizontal:absolute;mso-position-horizontal-relative:text;mso-position-vertical:absolute;mso-position-vertical-relative:text;mso-width-percent:0;mso-height-percent:0;mso-width-relative:margin;mso-height-relative:margin;v-text-anchor:middle" o:gfxdata="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" fillcolor="black [3213]" strokecolor="#4579b8 [3044]">
                 <v:shadow on="t" opacity="22937f" mv:blur="40000f" origin=",.5" offset="0,23000emu"/>
                 <w10:wrap type="through"/>
               </v:oval>
@@ -6038,7 +6251,7 @@
         <mc:AlternateContent>
           <mc:Choice Requires="wps">
             <w:drawing>
-              <wp:anchor distT="0" distB="0" distL="114300" distR="114300" simplePos="0" relativeHeight="251685888" behindDoc="0" locked="0" layoutInCell="1" allowOverlap="1" wp14:anchorId="4E38AE3C" wp14:editId="6F810458">
+              <wp:anchor distT="0" distB="0" distL="114300" distR="114300" simplePos="0" relativeHeight="251685888" behindDoc="0" locked="0" layoutInCell="1" allowOverlap="1" wp14:anchorId="4E38AE3C" wp14:editId="631B6A75">
                 <wp:simplePos x="0" y="0"/>
                 <wp:positionH relativeFrom="column">
                   <wp:posOffset>1143000</wp:posOffset>
@@ -6073,6 +6286,9 @@
                         <a:prstGeom prst="ellipse">
                           <a:avLst/>
                         </a:prstGeom>
+                        <a:solidFill>
+                          <a:schemeClr val="tx1"/>
+                        </a:solidFill>
                       </wps:spPr>
                       <wps:style>
                         <a:lnRef idx="1">
@@ -6108,10 +6324,7 @@
           </mc:Choice>
           <mc:Fallback>
             <w:pict>
-              <v:oval id="Oval 26" o:spid="_x0000_s1026" style="position:absolute;margin-left:90pt;margin-top:27pt;width:18pt;height:18pt;z-index:251685888;visibility:visible;mso-wrap-style:square;mso-width-percent:0;mso-height-percent:0;mso-wrap-distance-left:9pt;mso-wrap-distance-top:0;mso-wrap-distance-right:9pt;mso-wrap-distance-bottom:0;mso-position-horizontal:absolute;mso-position-horizontal-relative:text;mso-position-vertical:absolute;mso-position-vertical-relative:text;mso-width-percent:0;mso-height-percent:0;mso-width-relative:margin;mso-height-relative:margin;v-text-anchor:middle" o:gfxdata="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" fillcolor="#4f81bd [3204]" strokecolor="#4579b8 [3044]">
-                <v:fill color2="#a7bfde [1620]" rotate="t" type="gradient">
-                  <o:fill v:ext="view" type="gradientUnscaled"/>
-                </v:fill>
+              <v:oval id="Oval 26" o:spid="_x0000_s1026" style="position:absolute;margin-left:90pt;margin-top:27pt;width:18pt;height:18pt;z-index:251685888;visibility:visible;mso-wrap-style:square;mso-width-percent:0;mso-height-percent:0;mso-wrap-distance-left:9pt;mso-wrap-distance-top:0;mso-wrap-distance-right:9pt;mso-wrap-distance-bottom:0;mso-position-horizontal:absolute;mso-position-horizontal-relative:text;mso-position-vertical:absolute;mso-position-vertical-relative:text;mso-width-percent:0;mso-height-percent:0;mso-width-relative:margin;mso-height-relative:margin;v-text-anchor:middle" o:gfxdata="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" fillcolor="black [3213]" strokecolor="#4579b8 [3044]">
                 <v:shadow on="t" opacity="22937f" mv:blur="40000f" origin=",.5" offset="0,23000emu"/>
                 <w10:wrap type="through"/>
               </v:oval>
@@ -6126,7 +6339,7 @@
         <mc:AlternateContent>
           <mc:Choice Requires="wps">
             <w:drawing>
-              <wp:anchor distT="0" distB="0" distL="114300" distR="114300" simplePos="0" relativeHeight="251686912" behindDoc="0" locked="0" layoutInCell="1" allowOverlap="1" wp14:anchorId="439087EC" wp14:editId="1ABB4E91">
+              <wp:anchor distT="0" distB="0" distL="114300" distR="114300" simplePos="0" relativeHeight="251686912" behindDoc="0" locked="0" layoutInCell="1" allowOverlap="1" wp14:anchorId="439087EC" wp14:editId="2DCFF8A6">
                 <wp:simplePos x="0" y="0"/>
                 <wp:positionH relativeFrom="column">
                   <wp:posOffset>-4406900</wp:posOffset>
@@ -6197,7 +6410,7 @@
         <mc:AlternateContent>
           <mc:Choice Requires="wps">
             <w:drawing>
-              <wp:anchor distT="0" distB="0" distL="114300" distR="114300" simplePos="0" relativeHeight="251682816" behindDoc="0" locked="0" layoutInCell="1" allowOverlap="1" wp14:anchorId="1EC1BE62" wp14:editId="09B187CD">
+              <wp:anchor distT="0" distB="0" distL="114300" distR="114300" simplePos="0" relativeHeight="251682816" behindDoc="0" locked="0" layoutInCell="1" allowOverlap="1" wp14:anchorId="1EC1BE62" wp14:editId="1E82D298">
                 <wp:simplePos x="0" y="0"/>
                 <wp:positionH relativeFrom="column">
                   <wp:posOffset>1143000</wp:posOffset>
@@ -6232,6 +6445,9 @@
                         <a:prstGeom prst="ellipse">
                           <a:avLst/>
                         </a:prstGeom>
+                        <a:solidFill>
+                          <a:schemeClr val="tx1"/>
+                        </a:solidFill>
                       </wps:spPr>
                       <wps:style>
                         <a:lnRef idx="1">
@@ -6267,10 +6483,7 @@
           </mc:Choice>
           <mc:Fallback>
             <w:pict>
-              <v:oval id="Oval 24" o:spid="_x0000_s1026" style="position:absolute;margin-left:90pt;margin-top:63pt;width:18pt;height:18pt;z-index:251682816;visibility:visible;mso-wrap-style:square;mso-width-percent:0;mso-height-percent:0;mso-wrap-distance-left:9pt;mso-wrap-distance-top:0;mso-wrap-distance-right:9pt;mso-wrap-distance-bottom:0;mso-position-horizontal:absolute;mso-position-horizontal-relative:text;mso-position-vertical:absolute;mso-position-vertical-relative:text;mso-width-percent:0;mso-height-percent:0;mso-width-relative:margin;mso-height-relative:margin;v-text-anchor:middle" o:gfxdata="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" fillcolor="#4f81bd [3204]" strokecolor="#4579b8 [3044]">
-                <v:fill color2="#a7bfde [1620]" rotate="t" type="gradient">
-                  <o:fill v:ext="view" type="gradientUnscaled"/>
-                </v:fill>
+              <v:oval id="Oval 24" o:spid="_x0000_s1026" style="position:absolute;margin-left:90pt;margin-top:63pt;width:18pt;height:18pt;z-index:251682816;visibility:visible;mso-wrap-style:square;mso-width-percent:0;mso-height-percent:0;mso-wrap-distance-left:9pt;mso-wrap-distance-top:0;mso-wrap-distance-right:9pt;mso-wrap-distance-bottom:0;mso-position-horizontal:absolute;mso-position-horizontal-relative:text;mso-position-vertical:absolute;mso-position-vertical-relative:text;mso-width-percent:0;mso-height-percent:0;mso-width-relative:margin;mso-height-relative:margin;v-text-anchor:middle" o:gfxdata="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" fillcolor="black [3213]" strokecolor="#4579b8 [3044]">
                 <v:shadow on="t" opacity="22937f" mv:blur="40000f" origin=",.5" offset="0,23000emu"/>
                 <w10:wrap type="through"/>
               </v:oval>
@@ -6285,7 +6498,7 @@
         <mc:AlternateContent>
           <mc:Choice Requires="wps">
             <w:drawing>
-              <wp:anchor distT="0" distB="0" distL="114300" distR="114300" simplePos="0" relativeHeight="251683840" behindDoc="0" locked="0" layoutInCell="1" allowOverlap="1" wp14:anchorId="7AB380E9" wp14:editId="546B5BC3">
+              <wp:anchor distT="0" distB="0" distL="114300" distR="114300" simplePos="0" relativeHeight="251683840" behindDoc="0" locked="0" layoutInCell="1" allowOverlap="1" wp14:anchorId="7AB380E9" wp14:editId="1BD5E657">
                 <wp:simplePos x="0" y="0"/>
                 <wp:positionH relativeFrom="column">
                   <wp:posOffset>-4406900</wp:posOffset>
@@ -6356,7 +6569,7 @@
         <mc:AlternateContent>
           <mc:Choice Requires="wps">
             <w:drawing>
-              <wp:anchor distT="0" distB="0" distL="114300" distR="114300" simplePos="0" relativeHeight="251667456" behindDoc="0" locked="0" layoutInCell="1" allowOverlap="1" wp14:anchorId="74705C32" wp14:editId="5CFC15EC">
+              <wp:anchor distT="0" distB="0" distL="114300" distR="114300" simplePos="0" relativeHeight="251667456" behindDoc="0" locked="0" layoutInCell="1" allowOverlap="1" wp14:anchorId="74705C32" wp14:editId="77F25844">
                 <wp:simplePos x="0" y="0"/>
                 <wp:positionH relativeFrom="column">
                   <wp:posOffset>-4521200</wp:posOffset>
@@ -6430,7 +6643,7 @@
         <mc:AlternateContent>
           <mc:Choice Requires="wps">
             <w:drawing>
-              <wp:anchor distT="0" distB="0" distL="114300" distR="114300" simplePos="0" relativeHeight="251680768" behindDoc="0" locked="0" layoutInCell="1" allowOverlap="1" wp14:anchorId="016A7E35" wp14:editId="4DE1D61A">
+              <wp:anchor distT="0" distB="0" distL="114300" distR="114300" simplePos="0" relativeHeight="251680768" behindDoc="0" locked="0" layoutInCell="1" allowOverlap="1" wp14:anchorId="016A7E35" wp14:editId="27311F8B">
                 <wp:simplePos x="0" y="0"/>
                 <wp:positionH relativeFrom="column">
                   <wp:posOffset>-5321300</wp:posOffset>
@@ -6501,7 +6714,7 @@
         <mc:AlternateContent>
           <mc:Choice Requires="wps">
             <w:drawing>
-              <wp:anchor distT="0" distB="0" distL="114300" distR="114300" simplePos="0" relativeHeight="251679744" behindDoc="0" locked="0" layoutInCell="1" allowOverlap="1" wp14:anchorId="3D3395AC" wp14:editId="6BDF7557">
+              <wp:anchor distT="0" distB="0" distL="114300" distR="114300" simplePos="0" relativeHeight="251679744" behindDoc="0" locked="0" layoutInCell="1" allowOverlap="1" wp14:anchorId="3D3395AC" wp14:editId="2293CE45">
                 <wp:simplePos x="0" y="0"/>
                 <wp:positionH relativeFrom="column">
                   <wp:posOffset>228600</wp:posOffset>
@@ -6536,6 +6749,9 @@
                         <a:prstGeom prst="ellipse">
                           <a:avLst/>
                         </a:prstGeom>
+                        <a:solidFill>
+                          <a:schemeClr val="tx1"/>
+                        </a:solidFill>
                       </wps:spPr>
                       <wps:style>
                         <a:lnRef idx="1">
@@ -6571,10 +6787,7 @@
           </mc:Choice>
           <mc:Fallback>
             <w:pict>
-              <v:oval id="Oval 22" o:spid="_x0000_s1026" style="position:absolute;margin-left:18pt;margin-top:54pt;width:18pt;height:18pt;z-index:251679744;visibility:visible;mso-wrap-style:square;mso-width-percent:0;mso-height-percent:0;mso-wrap-distance-left:9pt;mso-wrap-distance-top:0;mso-wrap-distance-right:9pt;mso-wrap-distance-bottom:0;mso-position-horizontal:absolute;mso-position-horizontal-relative:text;mso-position-vertical:absolute;mso-position-vertical-relative:text;mso-width-percent:0;mso-height-percent:0;mso-width-relative:margin;mso-height-relative:margin;v-text-anchor:middle" o:gfxdata="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" fillcolor="#4f81bd [3204]" strokecolor="#4579b8 [3044]">
-                <v:fill color2="#a7bfde [1620]" rotate="t" type="gradient">
-                  <o:fill v:ext="view" type="gradientUnscaled"/>
-                </v:fill>
+              <v:oval id="Oval 22" o:spid="_x0000_s1026" style="position:absolute;margin-left:18pt;margin-top:54pt;width:18pt;height:18pt;z-index:251679744;visibility:visible;mso-wrap-style:square;mso-width-percent:0;mso-height-percent:0;mso-wrap-distance-left:9pt;mso-wrap-distance-top:0;mso-wrap-distance-right:9pt;mso-wrap-distance-bottom:0;mso-position-horizontal:absolute;mso-position-horizontal-relative:text;mso-position-vertical:absolute;mso-position-vertical-relative:text;mso-width-percent:0;mso-height-percent:0;mso-width-relative:margin;mso-height-relative:margin;v-text-anchor:middle" o:gfxdata="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" fillcolor="black [3213]" strokecolor="#4579b8 [3044]">
                 <v:shadow on="t" opacity="22937f" mv:blur="40000f" origin=",.5" offset="0,23000emu"/>
                 <w10:wrap type="through"/>
               </v:oval>
@@ -6589,7 +6802,7 @@
         <mc:AlternateContent>
           <mc:Choice Requires="wps">
             <w:drawing>
-              <wp:anchor distT="0" distB="0" distL="114300" distR="114300" simplePos="0" relativeHeight="251678720" behindDoc="0" locked="0" layoutInCell="1" allowOverlap="1" wp14:anchorId="7F17F934" wp14:editId="46F7BFCC">
+              <wp:anchor distT="0" distB="0" distL="114300" distR="114300" simplePos="0" relativeHeight="251678720" behindDoc="0" locked="0" layoutInCell="1" allowOverlap="1" wp14:anchorId="7F17F934" wp14:editId="1B5CFE71">
                 <wp:simplePos x="0" y="0"/>
                 <wp:positionH relativeFrom="column">
                   <wp:posOffset>-4864100</wp:posOffset>
@@ -6657,7 +6870,7 @@
         <mc:AlternateContent>
           <mc:Choice Requires="wps">
             <w:drawing>
-              <wp:anchor distT="0" distB="0" distL="114300" distR="114300" simplePos="0" relativeHeight="251677696" behindDoc="0" locked="0" layoutInCell="1" allowOverlap="1" wp14:anchorId="4ADDB0AC" wp14:editId="098D26CE">
+              <wp:anchor distT="0" distB="0" distL="114300" distR="114300" simplePos="0" relativeHeight="251677696" behindDoc="0" locked="0" layoutInCell="1" allowOverlap="1" wp14:anchorId="4ADDB0AC" wp14:editId="5999F291">
                 <wp:simplePos x="0" y="0"/>
                 <wp:positionH relativeFrom="column">
                   <wp:posOffset>-3606800</wp:posOffset>
@@ -6725,7 +6938,7 @@
         <mc:AlternateContent>
           <mc:Choice Requires="wps">
             <w:drawing>
-              <wp:anchor distT="0" distB="0" distL="114300" distR="114300" simplePos="0" relativeHeight="251676672" behindDoc="0" locked="0" layoutInCell="1" allowOverlap="1" wp14:anchorId="78C09C39" wp14:editId="1CE89871">
+              <wp:anchor distT="0" distB="0" distL="114300" distR="114300" simplePos="0" relativeHeight="251676672" behindDoc="0" locked="0" layoutInCell="1" allowOverlap="1" wp14:anchorId="78C09C39" wp14:editId="01FB8364">
                 <wp:simplePos x="0" y="0"/>
                 <wp:positionH relativeFrom="column">
                   <wp:posOffset>-2806700</wp:posOffset>
@@ -6793,7 +7006,7 @@
         <mc:AlternateContent>
           <mc:Choice Requires="wps">
             <w:drawing>
-              <wp:anchor distT="0" distB="0" distL="114300" distR="114300" simplePos="0" relativeHeight="251675648" behindDoc="0" locked="0" layoutInCell="1" allowOverlap="1" wp14:anchorId="0B2D3716" wp14:editId="694FAF25">
+              <wp:anchor distT="0" distB="0" distL="114300" distR="114300" simplePos="0" relativeHeight="251675648" behindDoc="0" locked="0" layoutInCell="1" allowOverlap="1" wp14:anchorId="0B2D3716" wp14:editId="28EC3738">
                 <wp:simplePos x="0" y="0"/>
                 <wp:positionH relativeFrom="column">
                   <wp:posOffset>-2006600</wp:posOffset>
@@ -6861,7 +7074,7 @@
         <mc:AlternateContent>
           <mc:Choice Requires="wps">
             <w:drawing>
-              <wp:anchor distT="0" distB="0" distL="114300" distR="114300" simplePos="0" relativeHeight="251674624" behindDoc="0" locked="0" layoutInCell="1" allowOverlap="1" wp14:anchorId="02A12B39" wp14:editId="30FF0638">
+              <wp:anchor distT="0" distB="0" distL="114300" distR="114300" simplePos="0" relativeHeight="251674624" behindDoc="0" locked="0" layoutInCell="1" allowOverlap="1" wp14:anchorId="02A12B39" wp14:editId="090F396A">
                 <wp:simplePos x="0" y="0"/>
                 <wp:positionH relativeFrom="column">
                   <wp:posOffset>2171700</wp:posOffset>
@@ -6980,89 +7193,7 @@
         <mc:AlternateContent>
           <mc:Choice Requires="wps">
             <w:drawing>
-              <wp:anchor distT="0" distB="0" distL="114300" distR="114300" simplePos="0" relativeHeight="251673600" behindDoc="0" locked="0" layoutInCell="1" allowOverlap="1" wp14:anchorId="3D3A6F60" wp14:editId="429E5BC6">
-                <wp:simplePos x="0" y="0"/>
-                <wp:positionH relativeFrom="column">
-                  <wp:posOffset>2286000</wp:posOffset>
-                </wp:positionH>
-                <wp:positionV relativeFrom="paragraph">
-                  <wp:posOffset>2743200</wp:posOffset>
-                </wp:positionV>
-                <wp:extent cx="342900" cy="342900"/>
-                <wp:effectExtent l="50800" t="25400" r="38100" b="114300"/>
-                <wp:wrapThrough wrapText="bothSides">
-                  <wp:wrapPolygon edited="0">
-                    <wp:start x="1600" y="-1600"/>
-                    <wp:lineTo x="-3200" y="0"/>
-                    <wp:lineTo x="-3200" y="20800"/>
-                    <wp:lineTo x="3200" y="27200"/>
-                    <wp:lineTo x="19200" y="27200"/>
-                    <wp:lineTo x="20800" y="25600"/>
-                    <wp:lineTo x="22400" y="6400"/>
-                    <wp:lineTo x="20800" y="-1600"/>
-                    <wp:lineTo x="1600" y="-1600"/>
-                  </wp:wrapPolygon>
-                </wp:wrapThrough>
-                <wp:docPr id="15" name="Oval 15"/>
-                <wp:cNvGraphicFramePr/>
-                <a:graphic xmlns:a="http://schemas.openxmlformats.org/drawingml/2006/main">
-                  <a:graphicData uri="http://schemas.microsoft.com/office/word/2010/wordprocessingShape">
-                    <wps:wsp>
-                      <wps:cNvSpPr/>
-                      <wps:spPr>
-                        <a:xfrm>
-                          <a:off x="0" y="0"/>
-                          <a:ext cx="342900" cy="342900"/>
-                        </a:xfrm>
-                        <a:prstGeom prst="ellipse">
-                          <a:avLst/>
-                        </a:prstGeom>
-                        <a:noFill/>
-                      </wps:spPr>
-                      <wps:style>
-                        <a:lnRef idx="1">
-                          <a:schemeClr val="accent1"/>
-                        </a:lnRef>
-                        <a:fillRef idx="3">
-                          <a:schemeClr val="accent1"/>
-                        </a:fillRef>
-                        <a:effectRef idx="2">
-                          <a:schemeClr val="accent1"/>
-                        </a:effectRef>
-                        <a:fontRef idx="minor">
-                          <a:schemeClr val="lt1"/>
-                        </a:fontRef>
-                      </wps:style>
-                      <wps:bodyPr rot="0" spcFirstLastPara="0" vertOverflow="overflow" horzOverflow="overflow" vert="horz" wrap="square" lIns="91440" tIns="45720" rIns="91440" bIns="45720" numCol="1" spcCol="0" rtlCol="0" fromWordArt="0" anchor="ctr" anchorCtr="0" forceAA="0" compatLnSpc="1">
-                        <a:prstTxWarp prst="textNoShape">
-                          <a:avLst/>
-                        </a:prstTxWarp>
-                        <a:noAutofit/>
-                      </wps:bodyPr>
-                    </wps:wsp>
-                  </a:graphicData>
-                </a:graphic>
-              </wp:anchor>
-            </w:drawing>
-          </mc:Choice>
-          <mc:Fallback>
-            <w:pict>
-              <v:oval id="Oval 15" o:spid="_x0000_s1026" style="position:absolute;margin-left:180pt;margin-top:3in;width:27pt;height:27pt;z-index:251673600;visibility:visible;mso-wrap-style:square;mso-wrap-distance-left:9pt;mso-wrap-distance-top:0;mso-wrap-distance-right:9pt;mso-wrap-distance-bottom:0;mso-position-horizontal:absolute;mso-position-horizontal-relative:text;mso-position-vertical:absolute;mso-position-vertical-relative:text;v-text-anchor:middle" o:gfxdata="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" filled="f" strokecolor="#4579b8 [3044]">
-                <v:shadow on="t" opacity="22937f" mv:blur="40000f" origin=",.5" offset="0,23000emu"/>
-                <w10:wrap type="through"/>
-              </v:oval>
-            </w:pict>
-          </mc:Fallback>
-        </mc:AlternateContent>
-      </w:r>
-      <w:r>
-        <w:rPr>
-          <w:noProof/>
-        </w:rPr>
-        <mc:AlternateContent>
-          <mc:Choice Requires="wps">
-            <w:drawing>
-              <wp:anchor distT="0" distB="0" distL="114300" distR="114300" simplePos="0" relativeHeight="251671552" behindDoc="0" locked="0" layoutInCell="1" allowOverlap="1" wp14:anchorId="06CEF0E6" wp14:editId="50339511">
+              <wp:anchor distT="0" distB="0" distL="114300" distR="114300" simplePos="0" relativeHeight="251671552" behindDoc="0" locked="0" layoutInCell="1" allowOverlap="1" wp14:anchorId="06CEF0E6" wp14:editId="281A485D">
                 <wp:simplePos x="0" y="0"/>
                 <wp:positionH relativeFrom="column">
                   <wp:posOffset>1257300</wp:posOffset>
@@ -7100,75 +7231,6 @@
                           <a:avLst/>
                         </a:prstGeom>
                         <a:noFill/>
-                      </wps:spPr>
-                      <wps:style>
-                        <a:lnRef idx="1">
-                          <a:schemeClr val="accent1"/>
-                        </a:lnRef>
-                        <a:fillRef idx="3">
-                          <a:schemeClr val="accent1"/>
-                        </a:fillRef>
-                        <a:effectRef idx="2">
-                          <a:schemeClr val="accent1"/>
-                        </a:effectRef>
-                        <a:fontRef idx="minor">
-                          <a:schemeClr val="lt1"/>
-                        </a:fontRef>
-                      </wps:style>
-                      <wps:bodyPr rot="0" spcFirstLastPara="0" vertOverflow="overflow" horzOverflow="overflow" vert="horz" wrap="square" lIns="91440" tIns="45720" rIns="91440" bIns="45720" numCol="1" spcCol="0" rtlCol="0" fromWordArt="0" anchor="ctr" anchorCtr="0" forceAA="0" compatLnSpc="1">
-                        <a:prstTxWarp prst="textNoShape">
-                          <a:avLst/>
-                        </a:prstTxWarp>
-                        <a:noAutofit/>
-                      </wps:bodyPr>
-                    </wps:wsp>
-                  </a:graphicData>
-                </a:graphic>
-              </wp:anchor>
-            </w:drawing>
-          </mc:Choice>
-          <mc:Fallback>
-            <w:pict>
-              <v:oval id="Oval 14" o:spid="_x0000_s1026" style="position:absolute;margin-left:99pt;margin-top:126pt;width:27pt;height:27pt;z-index:251671552;visibility:visible;mso-wrap-style:square;mso-wrap-distance-left:9pt;mso-wrap-distance-top:0;mso-wrap-distance-right:9pt;mso-wrap-distance-bottom:0;mso-position-horizontal:absolute;mso-position-horizontal-relative:text;mso-position-vertical:absolute;mso-position-vertical-relative:text;v-text-anchor:middle" o:gfxdata="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" filled="f" strokecolor="#4579b8 [3044]">
-                <v:shadow on="t" opacity="22937f" mv:blur="40000f" origin=",.5" offset="0,23000emu"/>
-                <w10:wrap type="through"/>
-              </v:oval>
-            </w:pict>
-          </mc:Fallback>
-        </mc:AlternateContent>
-      </w:r>
-      <w:r>
-        <w:rPr>
-          <w:noProof/>
-        </w:rPr>
-        <mc:AlternateContent>
-          <mc:Choice Requires="wps">
-            <w:drawing>
-              <wp:anchor distT="0" distB="0" distL="114300" distR="114300" simplePos="0" relativeHeight="251670528" behindDoc="0" locked="0" layoutInCell="1" allowOverlap="1" wp14:anchorId="29EFA295" wp14:editId="4BB7AC80">
-                <wp:simplePos x="0" y="0"/>
-                <wp:positionH relativeFrom="column">
-                  <wp:posOffset>-3035300</wp:posOffset>
-                </wp:positionH>
-                <wp:positionV relativeFrom="paragraph">
-                  <wp:posOffset>914400</wp:posOffset>
-                </wp:positionV>
-                <wp:extent cx="2857500" cy="0"/>
-                <wp:effectExtent l="50800" t="25400" r="63500" b="101600"/>
-                <wp:wrapNone/>
-                <wp:docPr id="13" name="Straight Connector 13"/>
-                <wp:cNvGraphicFramePr/>
-                <a:graphic xmlns:a="http://schemas.openxmlformats.org/drawingml/2006/main">
-                  <a:graphicData uri="http://schemas.microsoft.com/office/word/2010/wordprocessingShape">
-                    <wps:wsp>
-                      <wps:cNvCnPr/>
-                      <wps:spPr>
-                        <a:xfrm flipH="1">
-                          <a:off x="0" y="0"/>
-                          <a:ext cx="2857500" cy="0"/>
-                        </a:xfrm>
-                        <a:prstGeom prst="line">
-                          <a:avLst/>
-                        </a:prstGeom>
                         <a:ln>
                           <a:solidFill>
                             <a:schemeClr val="tx1"/>
@@ -7176,63 +7238,69 @@
                         </a:ln>
                       </wps:spPr>
                       <wps:style>
-                        <a:lnRef idx="2">
-                          <a:schemeClr val="accent1"/>
-                        </a:lnRef>
-                        <a:fillRef idx="0">
-                          <a:schemeClr val="accent1"/>
-                        </a:fillRef>
-                        <a:effectRef idx="1">
-                          <a:schemeClr val="accent1"/>
-                        </a:effectRef>
-                        <a:fontRef idx="minor">
-                          <a:schemeClr val="tx1"/>
-                        </a:fontRef>
-                      </wps:style>
-                      <wps:bodyPr/>
-                    </wps:wsp>
-                  </a:graphicData>
-                </a:graphic>
-              </wp:anchor>
-            </w:drawing>
-          </mc:Choice>
-          <mc:Fallback>
-            <w:pict>
-              <v:line id="Straight Connector 13" o:spid="_x0000_s1026" style="position:absolute;flip:x;z-index:251670528;visibility:visible;mso-wrap-style:square;mso-wrap-distance-left:9pt;mso-wrap-distance-top:0;mso-wrap-distance-right:9pt;mso-wrap-distance-bottom:0;mso-position-horizontal:absolute;mso-position-horizontal-relative:text;mso-position-vertical:absolute;mso-position-vertical-relative:text" from="-238.95pt,1in" to="-13.95pt,1in" o:gfxdata="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" strokecolor="black [3213]" strokeweight="2pt">
-                <v:shadow on="t" opacity="24903f" mv:blur="40000f" origin=",.5" offset="0,20000emu"/>
-              </v:line>
-            </w:pict>
-          </mc:Fallback>
-        </mc:AlternateContent>
-      </w:r>
-      <w:r>
-        <w:rPr>
-          <w:noProof/>
-        </w:rPr>
-        <mc:AlternateContent>
-          <mc:Choice Requires="wps">
-            <w:drawing>
-              <wp:anchor distT="0" distB="0" distL="114300" distR="114300" simplePos="0" relativeHeight="251669504" behindDoc="0" locked="0" layoutInCell="1" allowOverlap="1" wp14:anchorId="623CEB3C" wp14:editId="7ED6A433">
-                <wp:simplePos x="0" y="0"/>
-                <wp:positionH relativeFrom="column">
-                  <wp:posOffset>-3606800</wp:posOffset>
-                </wp:positionH>
-                <wp:positionV relativeFrom="paragraph">
-                  <wp:posOffset>342900</wp:posOffset>
-                </wp:positionV>
-                <wp:extent cx="2743200" cy="0"/>
-                <wp:effectExtent l="50800" t="25400" r="76200" b="101600"/>
+                        <a:lnRef idx="1">
+                          <a:schemeClr val="accent1"/>
+                        </a:lnRef>
+                        <a:fillRef idx="3">
+                          <a:schemeClr val="accent1"/>
+                        </a:fillRef>
+                        <a:effectRef idx="2">
+                          <a:schemeClr val="accent1"/>
+                        </a:effectRef>
+                        <a:fontRef idx="minor">
+                          <a:schemeClr val="lt1"/>
+                        </a:fontRef>
+                      </wps:style>
+                      <wps:bodyPr rot="0" spcFirstLastPara="0" vertOverflow="overflow" horzOverflow="overflow" vert="horz" wrap="square" lIns="91440" tIns="45720" rIns="91440" bIns="45720" numCol="1" spcCol="0" rtlCol="0" fromWordArt="0" anchor="ctr" anchorCtr="0" forceAA="0" compatLnSpc="1">
+                        <a:prstTxWarp prst="textNoShape">
+                          <a:avLst/>
+                        </a:prstTxWarp>
+                        <a:noAutofit/>
+                      </wps:bodyPr>
+                    </wps:wsp>
+                  </a:graphicData>
+                </a:graphic>
+              </wp:anchor>
+            </w:drawing>
+          </mc:Choice>
+          <mc:Fallback>
+            <w:pict>
+              <v:oval id="Oval 14" o:spid="_x0000_s1026" style="position:absolute;margin-left:99pt;margin-top:126pt;width:27pt;height:27pt;z-index:251671552;visibility:visible;mso-wrap-style:square;mso-wrap-distance-left:9pt;mso-wrap-distance-top:0;mso-wrap-distance-right:9pt;mso-wrap-distance-bottom:0;mso-position-horizontal:absolute;mso-position-horizontal-relative:text;mso-position-vertical:absolute;mso-position-vertical-relative:text;v-text-anchor:middle" o:gfxdata="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" filled="f" strokecolor="black [3213]">
+                <v:shadow on="t" opacity="22937f" mv:blur="40000f" origin=",.5" offset="0,23000emu"/>
+                <w10:wrap type="through"/>
+              </v:oval>
+            </w:pict>
+          </mc:Fallback>
+        </mc:AlternateContent>
+      </w:r>
+      <w:r>
+        <w:rPr>
+          <w:noProof/>
+        </w:rPr>
+        <mc:AlternateContent>
+          <mc:Choice Requires="wps">
+            <w:drawing>
+              <wp:anchor distT="0" distB="0" distL="114300" distR="114300" simplePos="0" relativeHeight="251670528" behindDoc="0" locked="0" layoutInCell="1" allowOverlap="1" wp14:anchorId="29EFA295" wp14:editId="1356DBC0">
+                <wp:simplePos x="0" y="0"/>
+                <wp:positionH relativeFrom="column">
+                  <wp:posOffset>-3035300</wp:posOffset>
+                </wp:positionH>
+                <wp:positionV relativeFrom="paragraph">
+                  <wp:posOffset>914400</wp:posOffset>
+                </wp:positionV>
+                <wp:extent cx="2857500" cy="0"/>
+                <wp:effectExtent l="50800" t="25400" r="63500" b="101600"/>
                 <wp:wrapNone/>
-                <wp:docPr id="12" name="Straight Connector 12"/>
+                <wp:docPr id="13" name="Straight Connector 13"/>
                 <wp:cNvGraphicFramePr/>
                 <a:graphic xmlns:a="http://schemas.openxmlformats.org/drawingml/2006/main">
                   <a:graphicData uri="http://schemas.microsoft.com/office/word/2010/wordprocessingShape">
                     <wps:wsp>
                       <wps:cNvCnPr/>
                       <wps:spPr>
-                        <a:xfrm>
-                          <a:off x="0" y="0"/>
-                          <a:ext cx="2743200" cy="0"/>
+                        <a:xfrm flipH="1">
+                          <a:off x="0" y="0"/>
+                          <a:ext cx="2857500" cy="0"/>
                         </a:xfrm>
                         <a:prstGeom prst="line">
                           <a:avLst/>
@@ -7266,7 +7334,7 @@
           </mc:Choice>
           <mc:Fallback>
             <w:pict>
-              <v:line id="Straight Connector 12" o:spid="_x0000_s1026" style="position:absolute;z-index:251669504;visibility:visible;mso-wrap-style:square;mso-wrap-distance-left:9pt;mso-wrap-distance-top:0;mso-wrap-distance-right:9pt;mso-wrap-distance-bottom:0;mso-position-horizontal:absolute;mso-position-horizontal-relative:text;mso-position-vertical:absolute;mso-position-vertical-relative:text" from="-283.95pt,27pt" to="-67.95pt,27pt" o:gfxdata="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" strokecolor="black [3213]" strokeweight="2pt">
+              <v:line id="Straight Connector 13" o:spid="_x0000_s1026" style="position:absolute;flip:x;z-index:251670528;visibility:visible;mso-wrap-style:square;mso-wrap-distance-left:9pt;mso-wrap-distance-top:0;mso-wrap-distance-right:9pt;mso-wrap-distance-bottom:0;mso-position-horizontal:absolute;mso-position-horizontal-relative:text;mso-position-vertical:absolute;mso-position-vertical-relative:text" from="-238.95pt,1in" to="-13.95pt,1in" o:gfxdata="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" strokecolor="black [3213]" strokeweight="2pt">
                 <v:shadow on="t" opacity="24903f" mv:blur="40000f" origin=",.5" offset="0,20000emu"/>
               </v:line>
             </w:pict>
@@ -7280,7 +7348,7 @@
         <mc:AlternateContent>
           <mc:Choice Requires="wps">
             <w:drawing>
-              <wp:anchor distT="0" distB="0" distL="114300" distR="114300" simplePos="0" relativeHeight="251668480" behindDoc="0" locked="0" layoutInCell="1" allowOverlap="1" wp14:anchorId="21EFCA44" wp14:editId="1AF94C43">
+              <wp:anchor distT="0" distB="0" distL="114300" distR="114300" simplePos="0" relativeHeight="251669504" behindDoc="0" locked="0" layoutInCell="1" allowOverlap="1" wp14:anchorId="623CEB3C" wp14:editId="0638FE90">
                 <wp:simplePos x="0" y="0"/>
                 <wp:positionH relativeFrom="column">
                   <wp:posOffset>-3606800</wp:posOffset>
@@ -7288,19 +7356,19 @@
                 <wp:positionV relativeFrom="paragraph">
                   <wp:posOffset>342900</wp:posOffset>
                 </wp:positionV>
-                <wp:extent cx="0" cy="1143000"/>
-                <wp:effectExtent l="50800" t="25400" r="76200" b="76200"/>
+                <wp:extent cx="2743200" cy="0"/>
+                <wp:effectExtent l="50800" t="25400" r="76200" b="101600"/>
                 <wp:wrapNone/>
-                <wp:docPr id="11" name="Straight Connector 11"/>
+                <wp:docPr id="12" name="Straight Connector 12"/>
                 <wp:cNvGraphicFramePr/>
                 <a:graphic xmlns:a="http://schemas.openxmlformats.org/drawingml/2006/main">
                   <a:graphicData uri="http://schemas.microsoft.com/office/word/2010/wordprocessingShape">
                     <wps:wsp>
                       <wps:cNvCnPr/>
                       <wps:spPr>
-                        <a:xfrm flipV="1">
-                          <a:off x="0" y="0"/>
-                          <a:ext cx="0" cy="1143000"/>
+                        <a:xfrm>
+                          <a:off x="0" y="0"/>
+                          <a:ext cx="2743200" cy="0"/>
                         </a:xfrm>
                         <a:prstGeom prst="line">
                           <a:avLst/>
@@ -7334,7 +7402,7 @@
           </mc:Choice>
           <mc:Fallback>
             <w:pict>
-              <v:line id="Straight Connector 11" o:spid="_x0000_s1026" style="position:absolute;flip:y;z-index:251668480;visibility:visible;mso-wrap-style:square;mso-wrap-distance-left:9pt;mso-wrap-distance-top:0;mso-wrap-distance-right:9pt;mso-wrap-distance-bottom:0;mso-position-horizontal:absolute;mso-position-horizontal-relative:text;mso-position-vertical:absolute;mso-position-vertical-relative:text" from="-283.95pt,27pt" to="-283.95pt,117pt" o:gfxdata="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" strokecolor="black [3213]" strokeweight="2pt">
+              <v:line id="Straight Connector 12" o:spid="_x0000_s1026" style="position:absolute;z-index:251669504;visibility:visible;mso-wrap-style:square;mso-wrap-distance-left:9pt;mso-wrap-distance-top:0;mso-wrap-distance-right:9pt;mso-wrap-distance-bottom:0;mso-position-horizontal:absolute;mso-position-horizontal-relative:text;mso-position-vertical:absolute;mso-position-vertical-relative:text" from="-283.95pt,27pt" to="-67.95pt,27pt" o:gfxdata="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" strokecolor="black [3213]" strokeweight="2pt">
                 <v:shadow on="t" opacity="24903f" mv:blur="40000f" origin=",.5" offset="0,20000emu"/>
               </v:line>
             </w:pict>
@@ -7348,18 +7416,18 @@
         <mc:AlternateContent>
           <mc:Choice Requires="wps">
             <w:drawing>
-              <wp:anchor distT="0" distB="0" distL="114300" distR="114300" simplePos="0" relativeHeight="251666432" behindDoc="0" locked="0" layoutInCell="1" allowOverlap="1" wp14:anchorId="3EA0C1FC" wp14:editId="68EF6401">
-                <wp:simplePos x="0" y="0"/>
-                <wp:positionH relativeFrom="column">
-                  <wp:posOffset>-5207000</wp:posOffset>
-                </wp:positionH>
-                <wp:positionV relativeFrom="paragraph">
-                  <wp:posOffset>0</wp:posOffset>
-                </wp:positionV>
-                <wp:extent cx="342900" cy="228600"/>
-                <wp:effectExtent l="50800" t="25400" r="63500" b="101600"/>
+              <wp:anchor distT="0" distB="0" distL="114300" distR="114300" simplePos="0" relativeHeight="251668480" behindDoc="0" locked="0" layoutInCell="1" allowOverlap="1" wp14:anchorId="21EFCA44" wp14:editId="538A9B6D">
+                <wp:simplePos x="0" y="0"/>
+                <wp:positionH relativeFrom="column">
+                  <wp:posOffset>-3606800</wp:posOffset>
+                </wp:positionH>
+                <wp:positionV relativeFrom="paragraph">
+                  <wp:posOffset>342900</wp:posOffset>
+                </wp:positionV>
+                <wp:extent cx="0" cy="1143000"/>
+                <wp:effectExtent l="50800" t="25400" r="76200" b="76200"/>
                 <wp:wrapNone/>
-                <wp:docPr id="9" name="Straight Connector 9"/>
+                <wp:docPr id="11" name="Straight Connector 11"/>
                 <wp:cNvGraphicFramePr/>
                 <a:graphic xmlns:a="http://schemas.openxmlformats.org/drawingml/2006/main">
                   <a:graphicData uri="http://schemas.microsoft.com/office/word/2010/wordprocessingShape">
@@ -7368,7 +7436,7 @@
                       <wps:spPr>
                         <a:xfrm flipV="1">
                           <a:off x="0" y="0"/>
-                          <a:ext cx="342900" cy="228600"/>
+                          <a:ext cx="0" cy="1143000"/>
                         </a:xfrm>
                         <a:prstGeom prst="line">
                           <a:avLst/>
@@ -7397,18 +7465,12 @@
                     </wps:wsp>
                   </a:graphicData>
                 </a:graphic>
-                <wp14:sizeRelH relativeFrom="margin">
-                  <wp14:pctWidth>0</wp14:pctWidth>
-                </wp14:sizeRelH>
-                <wp14:sizeRelV relativeFrom="margin">
-                  <wp14:pctHeight>0</wp14:pctHeight>
-                </wp14:sizeRelV>
-              </wp:anchor>
-            </w:drawing>
-          </mc:Choice>
-          <mc:Fallback>
-            <w:pict>
-              <v:line id="Straight Connector 9" o:spid="_x0000_s1026" style="position:absolute;flip:y;z-index:251666432;visibility:visible;mso-wrap-style:square;mso-width-percent:0;mso-height-percent:0;mso-wrap-distance-left:9pt;mso-wrap-distance-top:0;mso-wrap-distance-right:9pt;mso-wrap-distance-bottom:0;mso-position-horizontal:absolute;mso-position-horizontal-relative:text;mso-position-vertical:absolute;mso-position-vertical-relative:text;mso-width-percent:0;mso-height-percent:0;mso-width-relative:margin;mso-height-relative:margin" from="-409.95pt,0" to="-382.95pt,18pt" o:gfxdata="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" strokecolor="black [3213]" strokeweight="2pt">
+              </wp:anchor>
+            </w:drawing>
+          </mc:Choice>
+          <mc:Fallback>
+            <w:pict>
+              <v:line id="Straight Connector 11" o:spid="_x0000_s1026" style="position:absolute;flip:y;z-index:251668480;visibility:visible;mso-wrap-style:square;mso-wrap-distance-left:9pt;mso-wrap-distance-top:0;mso-wrap-distance-right:9pt;mso-wrap-distance-bottom:0;mso-position-horizontal:absolute;mso-position-horizontal-relative:text;mso-position-vertical:absolute;mso-position-vertical-relative:text" from="-283.95pt,27pt" to="-283.95pt,117pt" o:gfxdata="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" strokecolor="black [3213]" strokeweight="2pt">
                 <v:shadow on="t" opacity="24903f" mv:blur="40000f" origin=",.5" offset="0,20000emu"/>
               </v:line>
             </w:pict>
@@ -7422,18 +7484,18 @@
         <mc:AlternateContent>
           <mc:Choice Requires="wps">
             <w:drawing>
-              <wp:anchor distT="0" distB="0" distL="114300" distR="114300" simplePos="0" relativeHeight="251665408" behindDoc="0" locked="0" layoutInCell="1" allowOverlap="1" wp14:anchorId="5622E06F" wp14:editId="42DC6702">
-                <wp:simplePos x="0" y="0"/>
-                <wp:positionH relativeFrom="column">
-                  <wp:posOffset>-5207000</wp:posOffset>
-                </wp:positionH>
-                <wp:positionV relativeFrom="paragraph">
-                  <wp:posOffset>0</wp:posOffset>
-                </wp:positionV>
-                <wp:extent cx="342900" cy="228600"/>
+              <wp:anchor distT="0" distB="0" distL="114300" distR="114300" simplePos="0" relativeHeight="251664384" behindDoc="0" locked="0" layoutInCell="1" allowOverlap="1" wp14:anchorId="572F3AB4" wp14:editId="07797885">
+                <wp:simplePos x="0" y="0"/>
+                <wp:positionH relativeFrom="column">
+                  <wp:posOffset>-5321300</wp:posOffset>
+                </wp:positionH>
+                <wp:positionV relativeFrom="paragraph">
+                  <wp:posOffset>1485900</wp:posOffset>
+                </wp:positionV>
+                <wp:extent cx="1714500" cy="0"/>
                 <wp:effectExtent l="50800" t="25400" r="63500" b="101600"/>
                 <wp:wrapNone/>
-                <wp:docPr id="8" name="Straight Connector 8"/>
+                <wp:docPr id="7" name="Straight Connector 7"/>
                 <wp:cNvGraphicFramePr/>
                 <a:graphic xmlns:a="http://schemas.openxmlformats.org/drawingml/2006/main">
                   <a:graphicData uri="http://schemas.microsoft.com/office/word/2010/wordprocessingShape">
@@ -7442,7 +7504,7 @@
                       <wps:spPr>
                         <a:xfrm>
                           <a:off x="0" y="0"/>
-                          <a:ext cx="342900" cy="228600"/>
+                          <a:ext cx="1714500" cy="0"/>
                         </a:xfrm>
                         <a:prstGeom prst="line">
                           <a:avLst/>
@@ -7476,7 +7538,7 @@
           </mc:Choice>
           <mc:Fallback>
             <w:pict>
-              <v:line id="Straight Connector 8" o:spid="_x0000_s1026" style="position:absolute;z-index:251665408;visibility:visible;mso-wrap-style:square;mso-wrap-distance-left:9pt;mso-wrap-distance-top:0;mso-wrap-distance-right:9pt;mso-wrap-distance-bottom:0;mso-position-horizontal:absolute;mso-position-horizontal-relative:text;mso-position-vertical:absolute;mso-position-vertical-relative:text" from="-409.95pt,0" to="-382.95pt,18pt" o:gfxdata="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" strokecolor="black [3213]" strokeweight="2pt">
+              <v:line id="Straight Connector 7" o:spid="_x0000_s1026" style="position:absolute;z-index:251664384;visibility:visible;mso-wrap-style:square;mso-wrap-distance-left:9pt;mso-wrap-distance-top:0;mso-wrap-distance-right:9pt;mso-wrap-distance-bottom:0;mso-position-horizontal:absolute;mso-position-horizontal-relative:text;mso-position-vertical:absolute;mso-position-vertical-relative:text" from="-418.95pt,117pt" to="-283.95pt,117pt" o:gfxdata="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" strokecolor="black [3213]" strokeweight="2pt">
                 <v:shadow on="t" opacity="24903f" mv:blur="40000f" origin=",.5" offset="0,20000emu"/>
               </v:line>
             </w:pict>
@@ -7490,18 +7552,18 @@
         <mc:AlternateContent>
           <mc:Choice Requires="wps">
             <w:drawing>
-              <wp:anchor distT="0" distB="0" distL="114300" distR="114300" simplePos="0" relativeHeight="251664384" behindDoc="0" locked="0" layoutInCell="1" allowOverlap="1" wp14:anchorId="572F3AB4" wp14:editId="1C68A01B">
-                <wp:simplePos x="0" y="0"/>
-                <wp:positionH relativeFrom="column">
-                  <wp:posOffset>-5321300</wp:posOffset>
+              <wp:anchor distT="0" distB="0" distL="114300" distR="114300" simplePos="0" relativeHeight="251661312" behindDoc="0" locked="0" layoutInCell="1" allowOverlap="1" wp14:anchorId="7AC2CEB9" wp14:editId="5A114A93">
+                <wp:simplePos x="0" y="0"/>
+                <wp:positionH relativeFrom="column">
+                  <wp:posOffset>-3606800</wp:posOffset>
                 </wp:positionH>
                 <wp:positionV relativeFrom="paragraph">
                   <wp:posOffset>1485900</wp:posOffset>
                 </wp:positionV>
-                <wp:extent cx="1714500" cy="0"/>
-                <wp:effectExtent l="50800" t="25400" r="63500" b="101600"/>
+                <wp:extent cx="1600200" cy="0"/>
+                <wp:effectExtent l="50800" t="25400" r="76200" b="101600"/>
                 <wp:wrapNone/>
-                <wp:docPr id="7" name="Straight Connector 7"/>
+                <wp:docPr id="3" name="Straight Connector 3"/>
                 <wp:cNvGraphicFramePr/>
                 <a:graphic xmlns:a="http://schemas.openxmlformats.org/drawingml/2006/main">
                   <a:graphicData uri="http://schemas.microsoft.com/office/word/2010/wordprocessingShape">
@@ -7510,7 +7572,7 @@
                       <wps:spPr>
                         <a:xfrm>
                           <a:off x="0" y="0"/>
-                          <a:ext cx="1714500" cy="0"/>
+                          <a:ext cx="1600200" cy="0"/>
                         </a:xfrm>
                         <a:prstGeom prst="line">
                           <a:avLst/>
@@ -7539,12 +7601,15 @@
                     </wps:wsp>
                   </a:graphicData>
                 </a:graphic>
-              </wp:anchor>
-            </w:drawing>
-          </mc:Choice>
-          <mc:Fallback>
-            <w:pict>
-              <v:line id="Straight Connector 7" o:spid="_x0000_s1026" style="position:absolute;z-index:251664384;visibility:visible;mso-wrap-style:square;mso-wrap-distance-left:9pt;mso-wrap-distance-top:0;mso-wrap-distance-right:9pt;mso-wrap-distance-bottom:0;mso-position-horizontal:absolute;mso-position-horizontal-relative:text;mso-position-vertical:absolute;mso-position-vertical-relative:text" from="-418.95pt,117pt" to="-283.95pt,117pt" o:gfxdata="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" strokecolor="black [3213]" strokeweight="2pt">
+                <wp14:sizeRelH relativeFrom="margin">
+                  <wp14:pctWidth>0</wp14:pctWidth>
+                </wp14:sizeRelH>
+              </wp:anchor>
+            </w:drawing>
+          </mc:Choice>
+          <mc:Fallback>
+            <w:pict>
+              <v:line id="Straight Connector 3" o:spid="_x0000_s1026" style="position:absolute;z-index:251661312;visibility:visible;mso-wrap-style:square;mso-width-percent:0;mso-wrap-distance-left:9pt;mso-wrap-distance-top:0;mso-wrap-distance-right:9pt;mso-wrap-distance-bottom:0;mso-position-horizontal:absolute;mso-position-horizontal-relative:text;mso-position-vertical:absolute;mso-position-vertical-relative:text;mso-width-percent:0;mso-width-relative:margin" from="-283.95pt,117pt" to="-157.95pt,117pt" o:gfxdata="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" strokecolor="black [3213]" strokeweight="2pt">
                 <v:shadow on="t" opacity="24903f" mv:blur="40000f" origin=",.5" offset="0,20000emu"/>
               </v:line>
             </w:pict>
@@ -7558,18 +7623,18 @@
         <mc:AlternateContent>
           <mc:Choice Requires="wps">
             <w:drawing>
-              <wp:anchor distT="0" distB="0" distL="114300" distR="114300" simplePos="0" relativeHeight="251661312" behindDoc="0" locked="0" layoutInCell="1" allowOverlap="1" wp14:anchorId="7AC2CEB9" wp14:editId="74D2E041">
-                <wp:simplePos x="0" y="0"/>
-                <wp:positionH relativeFrom="column">
-                  <wp:posOffset>-3606800</wp:posOffset>
+              <wp:anchor distT="0" distB="0" distL="114300" distR="114300" simplePos="0" relativeHeight="251662336" behindDoc="0" locked="0" layoutInCell="1" allowOverlap="1" wp14:anchorId="68BB5FAB" wp14:editId="6466D572">
+                <wp:simplePos x="0" y="0"/>
+                <wp:positionH relativeFrom="column">
+                  <wp:posOffset>-2006600</wp:posOffset>
                 </wp:positionH>
                 <wp:positionV relativeFrom="paragraph">
                   <wp:posOffset>1485900</wp:posOffset>
                 </wp:positionV>
-                <wp:extent cx="1600200" cy="0"/>
-                <wp:effectExtent l="50800" t="25400" r="76200" b="101600"/>
+                <wp:extent cx="0" cy="1714500"/>
+                <wp:effectExtent l="50800" t="25400" r="76200" b="88900"/>
                 <wp:wrapNone/>
-                <wp:docPr id="3" name="Straight Connector 3"/>
+                <wp:docPr id="4" name="Straight Connector 4"/>
                 <wp:cNvGraphicFramePr/>
                 <a:graphic xmlns:a="http://schemas.openxmlformats.org/drawingml/2006/main">
                   <a:graphicData uri="http://schemas.microsoft.com/office/word/2010/wordprocessingShape">
@@ -7578,7 +7643,7 @@
                       <wps:spPr>
                         <a:xfrm>
                           <a:off x="0" y="0"/>
-                          <a:ext cx="1600200" cy="0"/>
+                          <a:ext cx="0" cy="1714500"/>
                         </a:xfrm>
                         <a:prstGeom prst="line">
                           <a:avLst/>
@@ -7607,15 +7672,15 @@
                     </wps:wsp>
                   </a:graphicData>
                 </a:graphic>
-                <wp14:sizeRelH relativeFrom="margin">
-                  <wp14:pctWidth>0</wp14:pctWidth>
-                </wp14:sizeRelH>
-              </wp:anchor>
-            </w:drawing>
-          </mc:Choice>
-          <mc:Fallback>
-            <w:pict>
-              <v:line id="Straight Connector 3" o:spid="_x0000_s1026" style="position:absolute;z-index:251661312;visibility:visible;mso-wrap-style:square;mso-width-percent:0;mso-wrap-distance-left:9pt;mso-wrap-distance-top:0;mso-wrap-distance-right:9pt;mso-wrap-distance-bottom:0;mso-position-horizontal:absolute;mso-position-horizontal-relative:text;mso-position-vertical:absolute;mso-position-vertical-relative:text;mso-width-percent:0;mso-width-relative:margin" from="-283.95pt,117pt" to="-157.95pt,117pt" o:gfxdata="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" strokecolor="black [3213]" strokeweight="2pt">
+                <wp14:sizeRelV relativeFrom="margin">
+                  <wp14:pctHeight>0</wp14:pctHeight>
+                </wp14:sizeRelV>
+              </wp:anchor>
+            </w:drawing>
+          </mc:Choice>
+          <mc:Fallback>
+            <w:pict>
+              <v:line id="Straight Connector 4" o:spid="_x0000_s1026" style="position:absolute;z-index:251662336;visibility:visible;mso-wrap-style:square;mso-height-percent:0;mso-wrap-distance-left:9pt;mso-wrap-distance-top:0;mso-wrap-distance-right:9pt;mso-wrap-distance-bottom:0;mso-position-horizontal:absolute;mso-position-horizontal-relative:text;mso-position-vertical:absolute;mso-position-vertical-relative:text;mso-height-percent:0;mso-height-relative:margin" from="-157.95pt,117pt" to="-157.95pt,252pt" o:gfxdata="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" strokecolor="black [3213]" strokeweight="2pt">
                 <v:shadow on="t" opacity="24903f" mv:blur="40000f" origin=",.5" offset="0,20000emu"/>
               </v:line>
             </w:pict>
@@ -7629,18 +7694,18 @@
         <mc:AlternateContent>
           <mc:Choice Requires="wps">
             <w:drawing>
-              <wp:anchor distT="0" distB="0" distL="114300" distR="114300" simplePos="0" relativeHeight="251662336" behindDoc="0" locked="0" layoutInCell="1" allowOverlap="1" wp14:anchorId="68BB5FAB" wp14:editId="58F22382">
-                <wp:simplePos x="0" y="0"/>
-                <wp:positionH relativeFrom="column">
-                  <wp:posOffset>-2006600</wp:posOffset>
-                </wp:positionH>
-                <wp:positionV relativeFrom="paragraph">
-                  <wp:posOffset>1485900</wp:posOffset>
-                </wp:positionV>
-                <wp:extent cx="0" cy="1714500"/>
-                <wp:effectExtent l="50800" t="25400" r="76200" b="88900"/>
+              <wp:anchor distT="0" distB="0" distL="114300" distR="114300" simplePos="0" relativeHeight="251663360" behindDoc="0" locked="0" layoutInCell="1" allowOverlap="1" wp14:anchorId="239DEA49" wp14:editId="581773C5">
+                <wp:simplePos x="0" y="0"/>
+                <wp:positionH relativeFrom="column">
+                  <wp:posOffset>-3606800</wp:posOffset>
+                </wp:positionH>
+                <wp:positionV relativeFrom="paragraph">
+                  <wp:posOffset>3200400</wp:posOffset>
+                </wp:positionV>
+                <wp:extent cx="1600200" cy="0"/>
+                <wp:effectExtent l="50800" t="25400" r="76200" b="101600"/>
                 <wp:wrapNone/>
-                <wp:docPr id="4" name="Straight Connector 4"/>
+                <wp:docPr id="5" name="Straight Connector 5"/>
                 <wp:cNvGraphicFramePr/>
                 <a:graphic xmlns:a="http://schemas.openxmlformats.org/drawingml/2006/main">
                   <a:graphicData uri="http://schemas.microsoft.com/office/word/2010/wordprocessingShape">
@@ -7649,7 +7714,7 @@
                       <wps:spPr>
                         <a:xfrm>
                           <a:off x="0" y="0"/>
-                          <a:ext cx="0" cy="1714500"/>
+                          <a:ext cx="1600200" cy="0"/>
                         </a:xfrm>
                         <a:prstGeom prst="line">
                           <a:avLst/>
@@ -7678,15 +7743,15 @@
                     </wps:wsp>
                   </a:graphicData>
                 </a:graphic>
-                <wp14:sizeRelV relativeFrom="margin">
-                  <wp14:pctHeight>0</wp14:pctHeight>
-                </wp14:sizeRelV>
-              </wp:anchor>
-            </w:drawing>
-          </mc:Choice>
-          <mc:Fallback>
-            <w:pict>
-              <v:line id="Straight Connector 4" o:spid="_x0000_s1026" style="position:absolute;z-index:251662336;visibility:visible;mso-wrap-style:square;mso-height-percent:0;mso-wrap-distance-left:9pt;mso-wrap-distance-top:0;mso-wrap-distance-right:9pt;mso-wrap-distance-bottom:0;mso-position-horizontal:absolute;mso-position-horizontal-relative:text;mso-position-vertical:absolute;mso-position-vertical-relative:text;mso-height-percent:0;mso-height-relative:margin" from="-157.95pt,117pt" to="-157.95pt,252pt" o:gfxdata="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" strokecolor="black [3213]" strokeweight="2pt">
+                <wp14:sizeRelH relativeFrom="margin">
+                  <wp14:pctWidth>0</wp14:pctWidth>
+                </wp14:sizeRelH>
+              </wp:anchor>
+            </w:drawing>
+          </mc:Choice>
+          <mc:Fallback>
+            <w:pict>
+              <v:line id="Straight Connector 5" o:spid="_x0000_s1026" style="position:absolute;z-index:251663360;visibility:visible;mso-wrap-style:square;mso-width-percent:0;mso-wrap-distance-left:9pt;mso-wrap-distance-top:0;mso-wrap-distance-right:9pt;mso-wrap-distance-bottom:0;mso-position-horizontal:absolute;mso-position-horizontal-relative:text;mso-position-vertical:absolute;mso-position-vertical-relative:text;mso-width-percent:0;mso-width-relative:margin" from="-283.95pt,252pt" to="-157.95pt,252pt" o:gfxdata="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" strokecolor="black [3213]" strokeweight="2pt">
                 <v:shadow on="t" opacity="24903f" mv:blur="40000f" origin=",.5" offset="0,20000emu"/>
               </v:line>
             </w:pict>
@@ -7700,27 +7765,27 @@
         <mc:AlternateContent>
           <mc:Choice Requires="wps">
             <w:drawing>
-              <wp:anchor distT="0" distB="0" distL="114300" distR="114300" simplePos="0" relativeHeight="251663360" behindDoc="0" locked="0" layoutInCell="1" allowOverlap="1" wp14:anchorId="239DEA49" wp14:editId="407C5686">
+              <wp:anchor distT="0" distB="0" distL="114300" distR="114300" simplePos="0" relativeHeight="251660288" behindDoc="0" locked="0" layoutInCell="1" allowOverlap="1" wp14:anchorId="1A8E58B9" wp14:editId="16C121FD">
                 <wp:simplePos x="0" y="0"/>
                 <wp:positionH relativeFrom="column">
                   <wp:posOffset>-3606800</wp:posOffset>
                 </wp:positionH>
                 <wp:positionV relativeFrom="paragraph">
-                  <wp:posOffset>3200400</wp:posOffset>
-                </wp:positionV>
-                <wp:extent cx="1600200" cy="0"/>
-                <wp:effectExtent l="50800" t="25400" r="76200" b="101600"/>
+                  <wp:posOffset>1485900</wp:posOffset>
+                </wp:positionV>
+                <wp:extent cx="0" cy="1714500"/>
+                <wp:effectExtent l="50800" t="25400" r="76200" b="88900"/>
                 <wp:wrapNone/>
-                <wp:docPr id="5" name="Straight Connector 5"/>
+                <wp:docPr id="2" name="Straight Connector 2"/>
                 <wp:cNvGraphicFramePr/>
                 <a:graphic xmlns:a="http://schemas.openxmlformats.org/drawingml/2006/main">
                   <a:graphicData uri="http://schemas.microsoft.com/office/word/2010/wordprocessingShape">
                     <wps:wsp>
                       <wps:cNvCnPr/>
                       <wps:spPr>
-                        <a:xfrm>
-                          <a:off x="0" y="0"/>
-                          <a:ext cx="1600200" cy="0"/>
+                        <a:xfrm flipV="1">
+                          <a:off x="0" y="0"/>
+                          <a:ext cx="0" cy="1714500"/>
                         </a:xfrm>
                         <a:prstGeom prst="line">
                           <a:avLst/>
@@ -7749,77 +7814,6 @@
                     </wps:wsp>
                   </a:graphicData>
                 </a:graphic>
-                <wp14:sizeRelH relativeFrom="margin">
-                  <wp14:pctWidth>0</wp14:pctWidth>
-                </wp14:sizeRelH>
-              </wp:anchor>
-            </w:drawing>
-          </mc:Choice>
-          <mc:Fallback>
-            <w:pict>
-              <v:line id="Straight Connector 5" o:spid="_x0000_s1026" style="position:absolute;z-index:251663360;visibility:visible;mso-wrap-style:square;mso-width-percent:0;mso-wrap-distance-left:9pt;mso-wrap-distance-top:0;mso-wrap-distance-right:9pt;mso-wrap-distance-bottom:0;mso-position-horizontal:absolute;mso-position-horizontal-relative:text;mso-position-vertical:absolute;mso-position-vertical-relative:text;mso-width-percent:0;mso-width-relative:margin" from="-283.95pt,252pt" to="-157.95pt,252pt" o:gfxdata="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" strokecolor="black [3213]" strokeweight="2pt">
-                <v:shadow on="t" opacity="24903f" mv:blur="40000f" origin=",.5" offset="0,20000emu"/>
-              </v:line>
-            </w:pict>
-          </mc:Fallback>
-        </mc:AlternateContent>
-      </w:r>
-      <w:r>
-        <w:rPr>
-          <w:noProof/>
-        </w:rPr>
-        <mc:AlternateContent>
-          <mc:Choice Requires="wps">
-            <w:drawing>
-              <wp:anchor distT="0" distB="0" distL="114300" distR="114300" simplePos="0" relativeHeight="251660288" behindDoc="0" locked="0" layoutInCell="1" allowOverlap="1" wp14:anchorId="1A8E58B9" wp14:editId="41C04E6B">
-                <wp:simplePos x="0" y="0"/>
-                <wp:positionH relativeFrom="column">
-                  <wp:posOffset>-3606800</wp:posOffset>
-                </wp:positionH>
-                <wp:positionV relativeFrom="paragraph">
-                  <wp:posOffset>1485900</wp:posOffset>
-                </wp:positionV>
-                <wp:extent cx="0" cy="1714500"/>
-                <wp:effectExtent l="50800" t="25400" r="76200" b="88900"/>
-                <wp:wrapNone/>
-                <wp:docPr id="2" name="Straight Connector 2"/>
-                <wp:cNvGraphicFramePr/>
-                <a:graphic xmlns:a="http://schemas.openxmlformats.org/drawingml/2006/main">
-                  <a:graphicData uri="http://schemas.microsoft.com/office/word/2010/wordprocessingShape">
-                    <wps:wsp>
-                      <wps:cNvCnPr/>
-                      <wps:spPr>
-                        <a:xfrm flipV="1">
-                          <a:off x="0" y="0"/>
-                          <a:ext cx="0" cy="1714500"/>
-                        </a:xfrm>
-                        <a:prstGeom prst="line">
-                          <a:avLst/>
-                        </a:prstGeom>
-                        <a:ln>
-                          <a:solidFill>
-                            <a:schemeClr val="tx1"/>
-                          </a:solidFill>
-                        </a:ln>
-                      </wps:spPr>
-                      <wps:style>
-                        <a:lnRef idx="2">
-                          <a:schemeClr val="accent1"/>
-                        </a:lnRef>
-                        <a:fillRef idx="0">
-                          <a:schemeClr val="accent1"/>
-                        </a:fillRef>
-                        <a:effectRef idx="1">
-                          <a:schemeClr val="accent1"/>
-                        </a:effectRef>
-                        <a:fontRef idx="minor">
-                          <a:schemeClr val="tx1"/>
-                        </a:fontRef>
-                      </wps:style>
-                      <wps:bodyPr/>
-                    </wps:wsp>
-                  </a:graphicData>
-                </a:graphic>
                 <wp14:sizeRelV relativeFrom="margin">
                   <wp14:pctHeight>0</wp14:pctHeight>
                 </wp14:sizeRelV>
@@ -7842,7 +7836,7 @@
         <mc:AlternateContent>
           <mc:Choice Requires="wps">
             <w:drawing>
-              <wp:anchor distT="0" distB="0" distL="114300" distR="114300" simplePos="0" relativeHeight="251659264" behindDoc="0" locked="0" layoutInCell="1" allowOverlap="1" wp14:anchorId="1126646C" wp14:editId="08E741A7">
+              <wp:anchor distT="0" distB="0" distL="114300" distR="114300" simplePos="0" relativeHeight="251659264" behindDoc="0" locked="0" layoutInCell="1" allowOverlap="1" wp14:anchorId="1126646C" wp14:editId="57BD65B9">
                 <wp:simplePos x="0" y="0"/>
                 <wp:positionH relativeFrom="column">
                   <wp:posOffset>0</wp:posOffset>
@@ -7914,14 +7908,202 @@
         </mc:AlternateContent>
       </w:r>
     </w:p>
-    <w:p/>
-    <w:p/>
-    <w:p/>
+    <w:p>
+      <w:r>
+        <w:rPr>
+          <w:noProof/>
+        </w:rPr>
+        <mc:AlternateContent>
+          <mc:Choice Requires="wps">
+            <w:drawing>
+              <wp:anchor distT="0" distB="0" distL="114300" distR="114300" simplePos="0" relativeHeight="251805696" behindDoc="0" locked="0" layoutInCell="1" allowOverlap="1" wp14:anchorId="03E5393D" wp14:editId="123414FC">
+                <wp:simplePos x="0" y="0"/>
+                <wp:positionH relativeFrom="column">
+                  <wp:posOffset>-635000</wp:posOffset>
+                </wp:positionH>
+                <wp:positionV relativeFrom="paragraph">
+                  <wp:posOffset>278765</wp:posOffset>
+                </wp:positionV>
+                <wp:extent cx="228600" cy="228600"/>
+                <wp:effectExtent l="50800" t="25400" r="25400" b="101600"/>
+                <wp:wrapThrough wrapText="bothSides">
+                  <wp:wrapPolygon edited="0">
+                    <wp:start x="0" y="-2400"/>
+                    <wp:lineTo x="-4800" y="0"/>
+                    <wp:lineTo x="-4800" y="21600"/>
+                    <wp:lineTo x="0" y="28800"/>
+                    <wp:lineTo x="21600" y="28800"/>
+                    <wp:lineTo x="21600" y="-2400"/>
+                    <wp:lineTo x="0" y="-2400"/>
+                  </wp:wrapPolygon>
+                </wp:wrapThrough>
+                <wp:docPr id="114" name="Oval 114"/>
+                <wp:cNvGraphicFramePr/>
+                <a:graphic xmlns:a="http://schemas.openxmlformats.org/drawingml/2006/main">
+                  <a:graphicData uri="http://schemas.microsoft.com/office/word/2010/wordprocessingShape">
+                    <wps:wsp>
+                      <wps:cNvSpPr/>
+                      <wps:spPr>
+                        <a:xfrm>
+                          <a:off x="0" y="0"/>
+                          <a:ext cx="228600" cy="228600"/>
+                        </a:xfrm>
+                        <a:prstGeom prst="ellipse">
+                          <a:avLst/>
+                        </a:prstGeom>
+                        <a:solidFill>
+                          <a:schemeClr val="tx1"/>
+                        </a:solidFill>
+                      </wps:spPr>
+                      <wps:style>
+                        <a:lnRef idx="1">
+                          <a:schemeClr val="accent1"/>
+                        </a:lnRef>
+                        <a:fillRef idx="3">
+                          <a:schemeClr val="accent1"/>
+                        </a:fillRef>
+                        <a:effectRef idx="2">
+                          <a:schemeClr val="accent1"/>
+                        </a:effectRef>
+                        <a:fontRef idx="minor">
+                          <a:schemeClr val="lt1"/>
+                        </a:fontRef>
+                      </wps:style>
+                      <wps:bodyPr rot="0" spcFirstLastPara="0" vertOverflow="overflow" horzOverflow="overflow" vert="horz" wrap="square" lIns="91440" tIns="45720" rIns="91440" bIns="45720" numCol="1" spcCol="0" rtlCol="0" fromWordArt="0" anchor="ctr" anchorCtr="0" forceAA="0" compatLnSpc="1">
+                        <a:prstTxWarp prst="textNoShape">
+                          <a:avLst/>
+                        </a:prstTxWarp>
+                        <a:noAutofit/>
+                      </wps:bodyPr>
+                    </wps:wsp>
+                  </a:graphicData>
+                </a:graphic>
+                <wp14:sizeRelH relativeFrom="margin">
+                  <wp14:pctWidth>0</wp14:pctWidth>
+                </wp14:sizeRelH>
+                <wp14:sizeRelV relativeFrom="margin">
+                  <wp14:pctHeight>0</wp14:pctHeight>
+                </wp14:sizeRelV>
+              </wp:anchor>
+            </w:drawing>
+          </mc:Choice>
+          <mc:Fallback>
+            <w:pict>
+              <v:oval id="Oval 114" o:spid="_x0000_s1026" style="position:absolute;margin-left:-49.95pt;margin-top:21.95pt;width:18pt;height:18pt;z-index:251805696;visibility:visible;mso-wrap-style:square;mso-width-percent:0;mso-height-percent:0;mso-wrap-distance-left:9pt;mso-wrap-distance-top:0;mso-wrap-distance-right:9pt;mso-wrap-distance-bottom:0;mso-position-horizontal:absolute;mso-position-horizontal-relative:text;mso-position-vertical:absolute;mso-position-vertical-relative:text;mso-width-percent:0;mso-height-percent:0;mso-width-relative:margin;mso-height-relative:margin;v-text-anchor:middle" o:gfxdata="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" fillcolor="black [3213]" strokecolor="#4579b8 [3044]">
+                <v:shadow on="t" opacity="22937f" mv:blur="40000f" origin=",.5" offset="0,23000emu"/>
+                <w10:wrap type="through"/>
+              </v:oval>
+            </w:pict>
+          </mc:Fallback>
+        </mc:AlternateContent>
+      </w:r>
+    </w:p>
     <w:p>
       <w:bookmarkStart w:id="0" w:name="_GoBack"/>
       <w:bookmarkEnd w:id="0"/>
     </w:p>
     <w:p/>
+    <w:p/>
+    <w:p>
+      <w:r>
+        <w:rPr>
+          <w:noProof/>
+        </w:rPr>
+        <mc:AlternateContent>
+          <mc:Choice Requires="wps">
+            <w:drawing>
+              <wp:anchor distT="0" distB="0" distL="114300" distR="114300" simplePos="0" relativeHeight="251807744" behindDoc="0" locked="0" layoutInCell="1" allowOverlap="1" wp14:anchorId="020E59C5" wp14:editId="2D16583E">
+                <wp:simplePos x="0" y="0"/>
+                <wp:positionH relativeFrom="column">
+                  <wp:posOffset>-3035300</wp:posOffset>
+                </wp:positionH>
+                <wp:positionV relativeFrom="paragraph">
+                  <wp:posOffset>99695</wp:posOffset>
+                </wp:positionV>
+                <wp:extent cx="342900" cy="342900"/>
+                <wp:effectExtent l="50800" t="25400" r="38100" b="114300"/>
+                <wp:wrapThrough wrapText="bothSides">
+                  <wp:wrapPolygon edited="0">
+                    <wp:start x="1600" y="-1600"/>
+                    <wp:lineTo x="-3200" y="0"/>
+                    <wp:lineTo x="-3200" y="20800"/>
+                    <wp:lineTo x="3200" y="27200"/>
+                    <wp:lineTo x="19200" y="27200"/>
+                    <wp:lineTo x="20800" y="25600"/>
+                    <wp:lineTo x="22400" y="6400"/>
+                    <wp:lineTo x="20800" y="-1600"/>
+                    <wp:lineTo x="1600" y="-1600"/>
+                  </wp:wrapPolygon>
+                </wp:wrapThrough>
+                <wp:docPr id="116" name="Donut 116"/>
+                <wp:cNvGraphicFramePr/>
+                <a:graphic xmlns:a="http://schemas.openxmlformats.org/drawingml/2006/main">
+                  <a:graphicData uri="http://schemas.microsoft.com/office/word/2010/wordprocessingShape">
+                    <wps:wsp>
+                      <wps:cNvSpPr/>
+                      <wps:spPr>
+                        <a:xfrm>
+                          <a:off x="0" y="0"/>
+                          <a:ext cx="342900" cy="342900"/>
+                        </a:xfrm>
+                        <a:prstGeom prst="donut">
+                          <a:avLst/>
+                        </a:prstGeom>
+                        <a:solidFill>
+                          <a:schemeClr val="tx1"/>
+                        </a:solidFill>
+                      </wps:spPr>
+                      <wps:style>
+                        <a:lnRef idx="1">
+                          <a:schemeClr val="accent1"/>
+                        </a:lnRef>
+                        <a:fillRef idx="3">
+                          <a:schemeClr val="accent1"/>
+                        </a:fillRef>
+                        <a:effectRef idx="2">
+                          <a:schemeClr val="accent1"/>
+                        </a:effectRef>
+                        <a:fontRef idx="minor">
+                          <a:schemeClr val="lt1"/>
+                        </a:fontRef>
+                      </wps:style>
+                      <wps:bodyPr rot="0" spcFirstLastPara="0" vertOverflow="overflow" horzOverflow="overflow" vert="horz" wrap="square" lIns="91440" tIns="45720" rIns="91440" bIns="45720" numCol="1" spcCol="0" rtlCol="0" fromWordArt="0" anchor="ctr" anchorCtr="0" forceAA="0" compatLnSpc="1">
+                        <a:prstTxWarp prst="textNoShape">
+                          <a:avLst/>
+                        </a:prstTxWarp>
+                        <a:noAutofit/>
+                      </wps:bodyPr>
+                    </wps:wsp>
+                  </a:graphicData>
+                </a:graphic>
+              </wp:anchor>
+            </w:drawing>
+          </mc:Choice>
+          <mc:Fallback>
+            <w:pict>
+              <v:shapetype id="_x0000_t23" coordsize="21600,21600" o:spt="23" adj="5400" path="m0,10800qy10800,,21600,10800,10800,21600,,10800xm@0,10800qy10800@2@1,10800,10800@0@0,10800xe">
+                <v:formulas>
+                  <v:f eqn="val #0"/>
+                  <v:f eqn="sum width 0 #0"/>
+                  <v:f eqn="sum height 0 #0"/>
+                  <v:f eqn="prod @0 2929 10000"/>
+                  <v:f eqn="sum width 0 @3"/>
+                  <v:f eqn="sum height 0 @3"/>
+                </v:formulas>
+                <v:path o:connecttype="custom" o:connectlocs="10800,0;3163,3163;0,10800;3163,18437;10800,21600;18437,18437;21600,10800;18437,3163" textboxrect="3163,3163,18437,18437"/>
+                <v:handles>
+                  <v:h position="#0,center" xrange="0,10800"/>
+                </v:handles>
+              </v:shapetype>
+              <v:shape id="Donut 116" o:spid="_x0000_s1026" type="#_x0000_t23" style="position:absolute;margin-left:-238.95pt;margin-top:7.85pt;width:27pt;height:27pt;z-index:251807744;visibility:visible;mso-wrap-style:square;mso-wrap-distance-left:9pt;mso-wrap-distance-top:0;mso-wrap-distance-right:9pt;mso-wrap-distance-bottom:0;mso-position-horizontal:absolute;mso-position-horizontal-relative:text;mso-position-vertical:absolute;mso-position-vertical-relative:text;v-text-anchor:middle" o:gfxdata="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" fillcolor="black [3213]" strokecolor="#4579b8 [3044]">
+                <v:shadow on="t" opacity="22937f" mv:blur="40000f" origin=",.5" offset="0,23000emu"/>
+                <w10:wrap type="through"/>
+              </v:shape>
+            </w:pict>
+          </mc:Fallback>
+        </mc:AlternateContent>
+      </w:r>
+    </w:p>
     <w:p/>
     <w:p/>
     <w:p/>

</xml_diff>

<commit_message>
All asteroids are now implemented. Only the boss and its win condition are needed to finish level 4. Also, the player can restart the current level from the pause screen. Finally, the player has some keyboard shortcuts for testing: - Press 0 to increase health - Press 9 to increase hyper jumps - Press 8 to increase bombs - Press 7 to switch to level 4
</commit_message>
<xml_diff>
--- a/Level 4 Blueprint.docx
+++ b/Level 4 Blueprint.docx
@@ -4520,7 +4520,7 @@
         <mc:AlternateContent>
           <mc:Choice Requires="wps">
             <w:drawing>
-              <wp:anchor distT="0" distB="0" distL="114300" distR="114300" simplePos="0" relativeHeight="251719680" behindDoc="0" locked="0" layoutInCell="1" allowOverlap="1" wp14:anchorId="3165A73A" wp14:editId="1EE94DA9">
+              <wp:anchor distT="0" distB="0" distL="114300" distR="114300" simplePos="0" relativeHeight="251719680" behindDoc="0" locked="0" layoutInCell="1" allowOverlap="1" wp14:anchorId="3165A73A" wp14:editId="1F82EE28">
                 <wp:simplePos x="0" y="0"/>
                 <wp:positionH relativeFrom="column">
                   <wp:posOffset>2286000</wp:posOffset>
@@ -4608,7 +4608,7 @@
         <mc:AlternateContent>
           <mc:Choice Requires="wps">
             <w:drawing>
-              <wp:anchor distT="0" distB="0" distL="114300" distR="114300" simplePos="0" relativeHeight="251720704" behindDoc="0" locked="0" layoutInCell="1" allowOverlap="1" wp14:anchorId="0E69CD8F" wp14:editId="77550975">
+              <wp:anchor distT="0" distB="0" distL="114300" distR="114300" simplePos="0" relativeHeight="251720704" behindDoc="0" locked="0" layoutInCell="1" allowOverlap="1" wp14:anchorId="0E69CD8F" wp14:editId="7CF73471">
                 <wp:simplePos x="0" y="0"/>
                 <wp:positionH relativeFrom="column">
                   <wp:posOffset>-2921000</wp:posOffset>
@@ -4664,6 +4664,10 @@
           </mc:Choice>
           <mc:Fallback>
             <w:pict>
+              <v:shapetype id="_x0000_t32" coordsize="21600,21600" o:spt="32" o:oned="t" path="m0,0l21600,21600e" filled="f">
+                <v:path arrowok="t" fillok="f" o:connecttype="none"/>
+                <o:lock v:ext="edit" shapetype="t"/>
+              </v:shapetype>
               <v:shape id="Straight Arrow Connector 52" o:spid="_x0000_s1026" type="#_x0000_t32" style="position:absolute;margin-left:-229.95pt;margin-top:1in;width:0;height:45pt;flip:y;z-index:251720704;visibility:visible;mso-wrap-style:square;mso-height-percent:0;mso-wrap-distance-left:9pt;mso-wrap-distance-top:0;mso-wrap-distance-right:9pt;mso-wrap-distance-bottom:0;mso-position-horizontal:absolute;mso-position-horizontal-relative:text;mso-position-vertical:absolute;mso-position-vertical-relative:text;mso-height-percent:0;mso-height-relative:margin" o:gfxdata="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" strokecolor="#4f81bd [3204]" strokeweight="2pt">
                 <v:stroke startarrow="open" endarrow="open"/>
                 <v:shadow on="t" opacity="24903f" mv:blur="40000f" origin=",.5" offset="0,20000emu"/>
@@ -7909,14 +7913,175 @@
       </w:r>
     </w:p>
     <w:p>
-      <w:r>
-        <w:rPr>
-          <w:noProof/>
-        </w:rPr>
-        <mc:AlternateContent>
-          <mc:Choice Requires="wps">
-            <w:drawing>
-              <wp:anchor distT="0" distB="0" distL="114300" distR="114300" simplePos="0" relativeHeight="251805696" behindDoc="0" locked="0" layoutInCell="1" allowOverlap="1" wp14:anchorId="03E5393D" wp14:editId="123414FC">
+      <w:bookmarkStart w:id="0" w:name="_GoBack"/>
+      <w:bookmarkEnd w:id="0"/>
+      <w:r>
+        <w:rPr>
+          <w:noProof/>
+        </w:rPr>
+        <mc:AlternateContent>
+          <mc:Choice Requires="wps">
+            <w:drawing>
+              <wp:anchor distT="0" distB="0" distL="114300" distR="114300" simplePos="0" relativeHeight="251810816" behindDoc="0" locked="0" layoutInCell="1" allowOverlap="1" wp14:anchorId="48F567C8" wp14:editId="73A46EC4">
+                <wp:simplePos x="0" y="0"/>
+                <wp:positionH relativeFrom="column">
+                  <wp:posOffset>-3378200</wp:posOffset>
+                </wp:positionH>
+                <wp:positionV relativeFrom="paragraph">
+                  <wp:posOffset>164465</wp:posOffset>
+                </wp:positionV>
+                <wp:extent cx="0" cy="1143000"/>
+                <wp:effectExtent l="127000" t="50800" r="101600" b="101600"/>
+                <wp:wrapNone/>
+                <wp:docPr id="15" name="Straight Arrow Connector 15"/>
+                <wp:cNvGraphicFramePr/>
+                <a:graphic xmlns:a="http://schemas.openxmlformats.org/drawingml/2006/main">
+                  <a:graphicData uri="http://schemas.microsoft.com/office/word/2010/wordprocessingShape">
+                    <wps:wsp>
+                      <wps:cNvCnPr/>
+                      <wps:spPr>
+                        <a:xfrm flipV="1">
+                          <a:off x="0" y="0"/>
+                          <a:ext cx="0" cy="1143000"/>
+                        </a:xfrm>
+                        <a:prstGeom prst="straightConnector1">
+                          <a:avLst/>
+                        </a:prstGeom>
+                        <a:ln>
+                          <a:headEnd type="arrow"/>
+                          <a:tailEnd type="arrow"/>
+                        </a:ln>
+                      </wps:spPr>
+                      <wps:style>
+                        <a:lnRef idx="2">
+                          <a:schemeClr val="accent1"/>
+                        </a:lnRef>
+                        <a:fillRef idx="0">
+                          <a:schemeClr val="accent1"/>
+                        </a:fillRef>
+                        <a:effectRef idx="1">
+                          <a:schemeClr val="accent1"/>
+                        </a:effectRef>
+                        <a:fontRef idx="minor">
+                          <a:schemeClr val="tx1"/>
+                        </a:fontRef>
+                      </wps:style>
+                      <wps:bodyPr/>
+                    </wps:wsp>
+                  </a:graphicData>
+                </a:graphic>
+                <wp14:sizeRelV relativeFrom="margin">
+                  <wp14:pctHeight>0</wp14:pctHeight>
+                </wp14:sizeRelV>
+              </wp:anchor>
+            </w:drawing>
+          </mc:Choice>
+          <mc:Fallback>
+            <w:pict>
+              <v:shape id="Straight Arrow Connector 15" o:spid="_x0000_s1026" type="#_x0000_t32" style="position:absolute;margin-left:-265.95pt;margin-top:12.95pt;width:0;height:90pt;flip:y;z-index:251810816;visibility:visible;mso-wrap-style:square;mso-height-percent:0;mso-wrap-distance-left:9pt;mso-wrap-distance-top:0;mso-wrap-distance-right:9pt;mso-wrap-distance-bottom:0;mso-position-horizontal:absolute;mso-position-horizontal-relative:text;mso-position-vertical:absolute;mso-position-vertical-relative:text;mso-height-percent:0;mso-height-relative:margin" o:gfxdata="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" strokecolor="#4f81bd [3204]" strokeweight="2pt">
+                <v:stroke startarrow="open" endarrow="open"/>
+                <v:shadow on="t" opacity="24903f" mv:blur="40000f" origin=",.5" offset="0,20000emu"/>
+              </v:shape>
+            </w:pict>
+          </mc:Fallback>
+        </mc:AlternateContent>
+      </w:r>
+      <w:r>
+        <w:rPr>
+          <w:noProof/>
+        </w:rPr>
+        <mc:AlternateContent>
+          <mc:Choice Requires="wps">
+            <w:drawing>
+              <wp:anchor distT="0" distB="0" distL="114300" distR="114300" simplePos="0" relativeHeight="251809792" behindDoc="0" locked="0" layoutInCell="1" allowOverlap="1" wp14:anchorId="128F7056" wp14:editId="6D8405A0">
+                <wp:simplePos x="0" y="0"/>
+                <wp:positionH relativeFrom="column">
+                  <wp:posOffset>-3492500</wp:posOffset>
+                </wp:positionH>
+                <wp:positionV relativeFrom="paragraph">
+                  <wp:posOffset>621665</wp:posOffset>
+                </wp:positionV>
+                <wp:extent cx="228600" cy="228600"/>
+                <wp:effectExtent l="50800" t="25400" r="25400" b="101600"/>
+                <wp:wrapThrough wrapText="bothSides">
+                  <wp:wrapPolygon edited="0">
+                    <wp:start x="0" y="-2400"/>
+                    <wp:lineTo x="-4800" y="0"/>
+                    <wp:lineTo x="-4800" y="21600"/>
+                    <wp:lineTo x="0" y="28800"/>
+                    <wp:lineTo x="21600" y="28800"/>
+                    <wp:lineTo x="21600" y="-2400"/>
+                    <wp:lineTo x="0" y="-2400"/>
+                  </wp:wrapPolygon>
+                </wp:wrapThrough>
+                <wp:docPr id="6" name="Oval 6"/>
+                <wp:cNvGraphicFramePr/>
+                <a:graphic xmlns:a="http://schemas.openxmlformats.org/drawingml/2006/main">
+                  <a:graphicData uri="http://schemas.microsoft.com/office/word/2010/wordprocessingShape">
+                    <wps:wsp>
+                      <wps:cNvSpPr/>
+                      <wps:spPr>
+                        <a:xfrm>
+                          <a:off x="0" y="0"/>
+                          <a:ext cx="228600" cy="228600"/>
+                        </a:xfrm>
+                        <a:prstGeom prst="ellipse">
+                          <a:avLst/>
+                        </a:prstGeom>
+                        <a:solidFill>
+                          <a:schemeClr val="tx1"/>
+                        </a:solidFill>
+                      </wps:spPr>
+                      <wps:style>
+                        <a:lnRef idx="1">
+                          <a:schemeClr val="accent1"/>
+                        </a:lnRef>
+                        <a:fillRef idx="3">
+                          <a:schemeClr val="accent1"/>
+                        </a:fillRef>
+                        <a:effectRef idx="2">
+                          <a:schemeClr val="accent1"/>
+                        </a:effectRef>
+                        <a:fontRef idx="minor">
+                          <a:schemeClr val="lt1"/>
+                        </a:fontRef>
+                      </wps:style>
+                      <wps:bodyPr rot="0" spcFirstLastPara="0" vertOverflow="overflow" horzOverflow="overflow" vert="horz" wrap="square" lIns="91440" tIns="45720" rIns="91440" bIns="45720" numCol="1" spcCol="0" rtlCol="0" fromWordArt="0" anchor="ctr" anchorCtr="0" forceAA="0" compatLnSpc="1">
+                        <a:prstTxWarp prst="textNoShape">
+                          <a:avLst/>
+                        </a:prstTxWarp>
+                        <a:noAutofit/>
+                      </wps:bodyPr>
+                    </wps:wsp>
+                  </a:graphicData>
+                </a:graphic>
+                <wp14:sizeRelH relativeFrom="margin">
+                  <wp14:pctWidth>0</wp14:pctWidth>
+                </wp14:sizeRelH>
+                <wp14:sizeRelV relativeFrom="margin">
+                  <wp14:pctHeight>0</wp14:pctHeight>
+                </wp14:sizeRelV>
+              </wp:anchor>
+            </w:drawing>
+          </mc:Choice>
+          <mc:Fallback>
+            <w:pict>
+              <v:oval id="Oval 6" o:spid="_x0000_s1026" style="position:absolute;margin-left:-274.95pt;margin-top:48.95pt;width:18pt;height:18pt;z-index:251809792;visibility:visible;mso-wrap-style:square;mso-width-percent:0;mso-height-percent:0;mso-wrap-distance-left:9pt;mso-wrap-distance-top:0;mso-wrap-distance-right:9pt;mso-wrap-distance-bottom:0;mso-position-horizontal:absolute;mso-position-horizontal-relative:text;mso-position-vertical:absolute;mso-position-vertical-relative:text;mso-width-percent:0;mso-height-percent:0;mso-width-relative:margin;mso-height-relative:margin;v-text-anchor:middle" o:gfxdata="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" fillcolor="black [3213]" strokecolor="#4579b8 [3044]">
+                <v:shadow on="t" opacity="22937f" mv:blur="40000f" origin=",.5" offset="0,23000emu"/>
+                <w10:wrap type="through"/>
+              </v:oval>
+            </w:pict>
+          </mc:Fallback>
+        </mc:AlternateContent>
+      </w:r>
+      <w:r>
+        <w:rPr>
+          <w:noProof/>
+        </w:rPr>
+        <mc:AlternateContent>
+          <mc:Choice Requires="wps">
+            <w:drawing>
+              <wp:anchor distT="0" distB="0" distL="114300" distR="114300" simplePos="0" relativeHeight="251805696" behindDoc="0" locked="0" layoutInCell="1" allowOverlap="1" wp14:anchorId="03E5393D" wp14:editId="717BE809">
                 <wp:simplePos x="0" y="0"/>
                 <wp:positionH relativeFrom="column">
                   <wp:posOffset>-635000</wp:posOffset>
@@ -7998,10 +8163,7 @@
         </mc:AlternateContent>
       </w:r>
     </w:p>
-    <w:p>
-      <w:bookmarkStart w:id="0" w:name="_GoBack"/>
-      <w:bookmarkEnd w:id="0"/>
-    </w:p>
+    <w:p/>
     <w:p/>
     <w:p/>
     <w:p>

</xml_diff>